<commit_message>
Co-authored-by: Nolan Bailliet <Slundoor@users.noreply.github.com>
</commit_message>
<xml_diff>
--- a/printing/labels_with_pichon.docx
+++ b/printing/labels_with_pichon.docx
@@ -9,26 +9,24 @@
         <w:tblLook w:firstColumn="1" w:firstRow="1" w:lastColumn="0" w:lastRow="0" w:noHBand="0" w:noVBand="1" w:val="04A0"/>
       </w:tblPr>
       <w:tblGrid>
-        <w:gridCol w:w="2312"/>
-        <w:gridCol w:w="2312"/>
-        <w:gridCol w:w="2312"/>
-        <w:gridCol w:w="2312"/>
-        <w:gridCol w:w="2312"/>
+        <w:gridCol w:w="3853"/>
+        <w:gridCol w:w="3853"/>
+        <w:gridCol w:w="3853"/>
       </w:tblGrid>
       <w:tr>
         <w:trPr>
-          <w:trHeight w:val="567"/>
+          <w:trHeight w:val="1134"/>
         </w:trPr>
         <w:tc>
           <w:tcPr>
-            <w:tcW w:type="dxa" w:w="2268"/>
+            <w:tcW w:type="dxa" w:w="3402"/>
             <w:vAlign w:val="center"/>
           </w:tcPr>
           <w:p>
             <w:r>
               <w:drawing>
                 <wp:inline xmlns:a="http://schemas.openxmlformats.org/drawingml/2006/main" xmlns:pic="http://schemas.openxmlformats.org/drawingml/2006/picture">
-                  <wp:extent cx="432000" cy="432000"/>
+                  <wp:extent cx="1080000" cy="1080000"/>
                   <wp:docPr id="1" name="Picture 1"/>
                   <wp:cNvGraphicFramePr>
                     <a:graphicFrameLocks noChangeAspect="1"/>
@@ -49,7 +47,7 @@
                         <pic:spPr>
                           <a:xfrm>
                             <a:off x="0" y="0"/>
-                            <a:ext cx="432000" cy="432000"/>
+                            <a:ext cx="1080000" cy="1080000"/>
                           </a:xfrm>
                           <a:prstGeom prst="rect"/>
                         </pic:spPr>
@@ -60,7 +58,7 @@
               </w:drawing>
               <w:drawing>
                 <wp:inline xmlns:a="http://schemas.openxmlformats.org/drawingml/2006/main" xmlns:pic="http://schemas.openxmlformats.org/drawingml/2006/picture">
-                  <wp:extent cx="432000" cy="432000"/>
+                  <wp:extent cx="216000" cy="216000"/>
                   <wp:docPr id="2" name="Picture 2"/>
                   <wp:cNvGraphicFramePr>
                     <a:graphicFrameLocks noChangeAspect="1"/>
@@ -81,7 +79,7 @@
                         <pic:spPr>
                           <a:xfrm>
                             <a:off x="0" y="0"/>
-                            <a:ext cx="432000" cy="432000"/>
+                            <a:ext cx="216000" cy="216000"/>
                           </a:xfrm>
                           <a:prstGeom prst="rect"/>
                         </pic:spPr>
@@ -90,20 +88,20 @@
                   </a:graphic>
                 </wp:inline>
               </w:drawing>
-              <w:t>qrcode-1</w:t>
+              <w:t>Screens,1210425300950</w:t>
             </w:r>
           </w:p>
         </w:tc>
         <w:tc>
           <w:tcPr>
-            <w:tcW w:type="dxa" w:w="2268"/>
+            <w:tcW w:type="dxa" w:w="3402"/>
             <w:vAlign w:val="center"/>
           </w:tcPr>
           <w:p>
             <w:r>
               <w:drawing>
                 <wp:inline xmlns:a="http://schemas.openxmlformats.org/drawingml/2006/main" xmlns:pic="http://schemas.openxmlformats.org/drawingml/2006/picture">
-                  <wp:extent cx="432000" cy="432000"/>
+                  <wp:extent cx="1080000" cy="1080000"/>
                   <wp:docPr id="3" name="Picture 3"/>
                   <wp:cNvGraphicFramePr>
                     <a:graphicFrameLocks noChangeAspect="1"/>
@@ -124,7 +122,7 @@
                         <pic:spPr>
                           <a:xfrm>
                             <a:off x="0" y="0"/>
-                            <a:ext cx="432000" cy="432000"/>
+                            <a:ext cx="1080000" cy="1080000"/>
                           </a:xfrm>
                           <a:prstGeom prst="rect"/>
                         </pic:spPr>
@@ -135,7 +133,7 @@
               </w:drawing>
               <w:drawing>
                 <wp:inline xmlns:a="http://schemas.openxmlformats.org/drawingml/2006/main" xmlns:pic="http://schemas.openxmlformats.org/drawingml/2006/picture">
-                  <wp:extent cx="432000" cy="432000"/>
+                  <wp:extent cx="216000" cy="216000"/>
                   <wp:docPr id="4" name="Picture 4"/>
                   <wp:cNvGraphicFramePr>
                     <a:graphicFrameLocks noChangeAspect="1"/>
@@ -156,7 +154,7 @@
                         <pic:spPr>
                           <a:xfrm>
                             <a:off x="0" y="0"/>
-                            <a:ext cx="432000" cy="432000"/>
+                            <a:ext cx="216000" cy="216000"/>
                           </a:xfrm>
                           <a:prstGeom prst="rect"/>
                         </pic:spPr>
@@ -165,20 +163,20 @@
                   </a:graphic>
                 </wp:inline>
               </w:drawing>
-              <w:t>qrcode-2</w:t>
+              <w:t>Screens,1210425301041</w:t>
             </w:r>
           </w:p>
         </w:tc>
         <w:tc>
           <w:tcPr>
-            <w:tcW w:type="dxa" w:w="2268"/>
+            <w:tcW w:type="dxa" w:w="3402"/>
             <w:vAlign w:val="center"/>
           </w:tcPr>
           <w:p>
             <w:r>
               <w:drawing>
                 <wp:inline xmlns:a="http://schemas.openxmlformats.org/drawingml/2006/main" xmlns:pic="http://schemas.openxmlformats.org/drawingml/2006/picture">
-                  <wp:extent cx="432000" cy="432000"/>
+                  <wp:extent cx="1080000" cy="1080000"/>
                   <wp:docPr id="5" name="Picture 5"/>
                   <wp:cNvGraphicFramePr>
                     <a:graphicFrameLocks noChangeAspect="1"/>
@@ -199,7 +197,7 @@
                         <pic:spPr>
                           <a:xfrm>
                             <a:off x="0" y="0"/>
-                            <a:ext cx="432000" cy="432000"/>
+                            <a:ext cx="1080000" cy="1080000"/>
                           </a:xfrm>
                           <a:prstGeom prst="rect"/>
                         </pic:spPr>
@@ -210,7 +208,7 @@
               </w:drawing>
               <w:drawing>
                 <wp:inline xmlns:a="http://schemas.openxmlformats.org/drawingml/2006/main" xmlns:pic="http://schemas.openxmlformats.org/drawingml/2006/picture">
-                  <wp:extent cx="432000" cy="432000"/>
+                  <wp:extent cx="216000" cy="216000"/>
                   <wp:docPr id="6" name="Picture 6"/>
                   <wp:cNvGraphicFramePr>
                     <a:graphicFrameLocks noChangeAspect="1"/>
@@ -231,7 +229,7 @@
                         <pic:spPr>
                           <a:xfrm>
                             <a:off x="0" y="0"/>
-                            <a:ext cx="432000" cy="432000"/>
+                            <a:ext cx="216000" cy="216000"/>
                           </a:xfrm>
                           <a:prstGeom prst="rect"/>
                         </pic:spPr>
@@ -240,4719 +238,191 @@
                   </a:graphic>
                 </wp:inline>
               </w:drawing>
-              <w:t>qrcode-3</w:t>
-            </w:r>
-          </w:p>
-        </w:tc>
-        <w:tc>
-          <w:tcPr>
-            <w:tcW w:type="dxa" w:w="2268"/>
-            <w:vAlign w:val="center"/>
-          </w:tcPr>
-          <w:p>
-            <w:r>
-              <w:drawing>
-                <wp:inline xmlns:a="http://schemas.openxmlformats.org/drawingml/2006/main" xmlns:pic="http://schemas.openxmlformats.org/drawingml/2006/picture">
-                  <wp:extent cx="432000" cy="432000"/>
-                  <wp:docPr id="7" name="Picture 7"/>
-                  <wp:cNvGraphicFramePr>
-                    <a:graphicFrameLocks noChangeAspect="1"/>
-                  </wp:cNvGraphicFramePr>
-                  <a:graphic>
-                    <a:graphicData uri="http://schemas.openxmlformats.org/drawingml/2006/picture">
-                      <pic:pic>
-                        <pic:nvPicPr>
-                          <pic:cNvPr id="0" name="qrcode_3.png"/>
-                          <pic:cNvPicPr/>
-                        </pic:nvPicPr>
-                        <pic:blipFill>
-                          <a:blip r:embed="rId13"/>
-                          <a:stretch>
-                            <a:fillRect/>
-                          </a:stretch>
-                        </pic:blipFill>
-                        <pic:spPr>
-                          <a:xfrm>
-                            <a:off x="0" y="0"/>
-                            <a:ext cx="432000" cy="432000"/>
-                          </a:xfrm>
-                          <a:prstGeom prst="rect"/>
-                        </pic:spPr>
-                      </pic:pic>
-                    </a:graphicData>
-                  </a:graphic>
-                </wp:inline>
-              </w:drawing>
-              <w:drawing>
-                <wp:inline xmlns:a="http://schemas.openxmlformats.org/drawingml/2006/main" xmlns:pic="http://schemas.openxmlformats.org/drawingml/2006/picture">
-                  <wp:extent cx="432000" cy="432000"/>
-                  <wp:docPr id="8" name="Picture 8"/>
-                  <wp:cNvGraphicFramePr>
-                    <a:graphicFrameLocks noChangeAspect="1"/>
-                  </wp:cNvGraphicFramePr>
-                  <a:graphic>
-                    <a:graphicData uri="http://schemas.openxmlformats.org/drawingml/2006/picture">
-                      <pic:pic>
-                        <pic:nvPicPr>
-                          <pic:cNvPr id="0" name="favicon-pichon.png"/>
-                          <pic:cNvPicPr/>
-                        </pic:nvPicPr>
-                        <pic:blipFill>
-                          <a:blip r:embed="rId10"/>
-                          <a:stretch>
-                            <a:fillRect/>
-                          </a:stretch>
-                        </pic:blipFill>
-                        <pic:spPr>
-                          <a:xfrm>
-                            <a:off x="0" y="0"/>
-                            <a:ext cx="432000" cy="432000"/>
-                          </a:xfrm>
-                          <a:prstGeom prst="rect"/>
-                        </pic:spPr>
-                      </pic:pic>
-                    </a:graphicData>
-                  </a:graphic>
-                </wp:inline>
-              </w:drawing>
-              <w:t>qrcode-4</w:t>
-            </w:r>
-          </w:p>
-        </w:tc>
-        <w:tc>
-          <w:tcPr>
-            <w:tcW w:type="dxa" w:w="2268"/>
-            <w:vAlign w:val="center"/>
-          </w:tcPr>
-          <w:p>
-            <w:r>
-              <w:drawing>
-                <wp:inline xmlns:a="http://schemas.openxmlformats.org/drawingml/2006/main" xmlns:pic="http://schemas.openxmlformats.org/drawingml/2006/picture">
-                  <wp:extent cx="432000" cy="432000"/>
-                  <wp:docPr id="9" name="Picture 9"/>
-                  <wp:cNvGraphicFramePr>
-                    <a:graphicFrameLocks noChangeAspect="1"/>
-                  </wp:cNvGraphicFramePr>
-                  <a:graphic>
-                    <a:graphicData uri="http://schemas.openxmlformats.org/drawingml/2006/picture">
-                      <pic:pic>
-                        <pic:nvPicPr>
-                          <pic:cNvPr id="0" name="qrcode_4.png"/>
-                          <pic:cNvPicPr/>
-                        </pic:nvPicPr>
-                        <pic:blipFill>
-                          <a:blip r:embed="rId14"/>
-                          <a:stretch>
-                            <a:fillRect/>
-                          </a:stretch>
-                        </pic:blipFill>
-                        <pic:spPr>
-                          <a:xfrm>
-                            <a:off x="0" y="0"/>
-                            <a:ext cx="432000" cy="432000"/>
-                          </a:xfrm>
-                          <a:prstGeom prst="rect"/>
-                        </pic:spPr>
-                      </pic:pic>
-                    </a:graphicData>
-                  </a:graphic>
-                </wp:inline>
-              </w:drawing>
-              <w:drawing>
-                <wp:inline xmlns:a="http://schemas.openxmlformats.org/drawingml/2006/main" xmlns:pic="http://schemas.openxmlformats.org/drawingml/2006/picture">
-                  <wp:extent cx="432000" cy="432000"/>
-                  <wp:docPr id="10" name="Picture 10"/>
-                  <wp:cNvGraphicFramePr>
-                    <a:graphicFrameLocks noChangeAspect="1"/>
-                  </wp:cNvGraphicFramePr>
-                  <a:graphic>
-                    <a:graphicData uri="http://schemas.openxmlformats.org/drawingml/2006/picture">
-                      <pic:pic>
-                        <pic:nvPicPr>
-                          <pic:cNvPr id="0" name="favicon-pichon.png"/>
-                          <pic:cNvPicPr/>
-                        </pic:nvPicPr>
-                        <pic:blipFill>
-                          <a:blip r:embed="rId10"/>
-                          <a:stretch>
-                            <a:fillRect/>
-                          </a:stretch>
-                        </pic:blipFill>
-                        <pic:spPr>
-                          <a:xfrm>
-                            <a:off x="0" y="0"/>
-                            <a:ext cx="432000" cy="432000"/>
-                          </a:xfrm>
-                          <a:prstGeom prst="rect"/>
-                        </pic:spPr>
-                      </pic:pic>
-                    </a:graphicData>
-                  </a:graphic>
-                </wp:inline>
-              </w:drawing>
-              <w:t>qrcode-5</w:t>
+              <w:t>Computers,NBPS500</w:t>
             </w:r>
           </w:p>
         </w:tc>
       </w:tr>
       <w:tr>
         <w:trPr>
-          <w:trHeight w:val="567"/>
+          <w:trHeight w:val="1134"/>
         </w:trPr>
         <w:tc>
           <w:tcPr>
-            <w:tcW w:type="dxa" w:w="2268"/>
+            <w:tcW w:type="dxa" w:w="3402"/>
             <w:vAlign w:val="center"/>
           </w:tcPr>
-          <w:p>
-            <w:r>
-              <w:drawing>
-                <wp:inline xmlns:a="http://schemas.openxmlformats.org/drawingml/2006/main" xmlns:pic="http://schemas.openxmlformats.org/drawingml/2006/picture">
-                  <wp:extent cx="432000" cy="432000"/>
-                  <wp:docPr id="11" name="Picture 11"/>
-                  <wp:cNvGraphicFramePr>
-                    <a:graphicFrameLocks noChangeAspect="1"/>
-                  </wp:cNvGraphicFramePr>
-                  <a:graphic>
-                    <a:graphicData uri="http://schemas.openxmlformats.org/drawingml/2006/picture">
-                      <pic:pic>
-                        <pic:nvPicPr>
-                          <pic:cNvPr id="0" name="qrcode_5.png"/>
-                          <pic:cNvPicPr/>
-                        </pic:nvPicPr>
-                        <pic:blipFill>
-                          <a:blip r:embed="rId15"/>
-                          <a:stretch>
-                            <a:fillRect/>
-                          </a:stretch>
-                        </pic:blipFill>
-                        <pic:spPr>
-                          <a:xfrm>
-                            <a:off x="0" y="0"/>
-                            <a:ext cx="432000" cy="432000"/>
-                          </a:xfrm>
-                          <a:prstGeom prst="rect"/>
-                        </pic:spPr>
-                      </pic:pic>
-                    </a:graphicData>
-                  </a:graphic>
-                </wp:inline>
-              </w:drawing>
-              <w:drawing>
-                <wp:inline xmlns:a="http://schemas.openxmlformats.org/drawingml/2006/main" xmlns:pic="http://schemas.openxmlformats.org/drawingml/2006/picture">
-                  <wp:extent cx="432000" cy="432000"/>
-                  <wp:docPr id="12" name="Picture 12"/>
-                  <wp:cNvGraphicFramePr>
-                    <a:graphicFrameLocks noChangeAspect="1"/>
-                  </wp:cNvGraphicFramePr>
-                  <a:graphic>
-                    <a:graphicData uri="http://schemas.openxmlformats.org/drawingml/2006/picture">
-                      <pic:pic>
-                        <pic:nvPicPr>
-                          <pic:cNvPr id="0" name="favicon-pichon.png"/>
-                          <pic:cNvPicPr/>
-                        </pic:nvPicPr>
-                        <pic:blipFill>
-                          <a:blip r:embed="rId10"/>
-                          <a:stretch>
-                            <a:fillRect/>
-                          </a:stretch>
-                        </pic:blipFill>
-                        <pic:spPr>
-                          <a:xfrm>
-                            <a:off x="0" y="0"/>
-                            <a:ext cx="432000" cy="432000"/>
-                          </a:xfrm>
-                          <a:prstGeom prst="rect"/>
-                        </pic:spPr>
-                      </pic:pic>
-                    </a:graphicData>
-                  </a:graphic>
-                </wp:inline>
-              </w:drawing>
-              <w:t>qrcode-6</w:t>
-            </w:r>
-          </w:p>
+          <w:p/>
         </w:tc>
         <w:tc>
           <w:tcPr>
-            <w:tcW w:type="dxa" w:w="2268"/>
+            <w:tcW w:type="dxa" w:w="3402"/>
             <w:vAlign w:val="center"/>
           </w:tcPr>
-          <w:p>
-            <w:r>
-              <w:drawing>
-                <wp:inline xmlns:a="http://schemas.openxmlformats.org/drawingml/2006/main" xmlns:pic="http://schemas.openxmlformats.org/drawingml/2006/picture">
-                  <wp:extent cx="432000" cy="432000"/>
-                  <wp:docPr id="13" name="Picture 13"/>
-                  <wp:cNvGraphicFramePr>
-                    <a:graphicFrameLocks noChangeAspect="1"/>
-                  </wp:cNvGraphicFramePr>
-                  <a:graphic>
-                    <a:graphicData uri="http://schemas.openxmlformats.org/drawingml/2006/picture">
-                      <pic:pic>
-                        <pic:nvPicPr>
-                          <pic:cNvPr id="0" name="qrcode_6.png"/>
-                          <pic:cNvPicPr/>
-                        </pic:nvPicPr>
-                        <pic:blipFill>
-                          <a:blip r:embed="rId16"/>
-                          <a:stretch>
-                            <a:fillRect/>
-                          </a:stretch>
-                        </pic:blipFill>
-                        <pic:spPr>
-                          <a:xfrm>
-                            <a:off x="0" y="0"/>
-                            <a:ext cx="432000" cy="432000"/>
-                          </a:xfrm>
-                          <a:prstGeom prst="rect"/>
-                        </pic:spPr>
-                      </pic:pic>
-                    </a:graphicData>
-                  </a:graphic>
-                </wp:inline>
-              </w:drawing>
-              <w:drawing>
-                <wp:inline xmlns:a="http://schemas.openxmlformats.org/drawingml/2006/main" xmlns:pic="http://schemas.openxmlformats.org/drawingml/2006/picture">
-                  <wp:extent cx="432000" cy="432000"/>
-                  <wp:docPr id="14" name="Picture 14"/>
-                  <wp:cNvGraphicFramePr>
-                    <a:graphicFrameLocks noChangeAspect="1"/>
-                  </wp:cNvGraphicFramePr>
-                  <a:graphic>
-                    <a:graphicData uri="http://schemas.openxmlformats.org/drawingml/2006/picture">
-                      <pic:pic>
-                        <pic:nvPicPr>
-                          <pic:cNvPr id="0" name="favicon-pichon.png"/>
-                          <pic:cNvPicPr/>
-                        </pic:nvPicPr>
-                        <pic:blipFill>
-                          <a:blip r:embed="rId10"/>
-                          <a:stretch>
-                            <a:fillRect/>
-                          </a:stretch>
-                        </pic:blipFill>
-                        <pic:spPr>
-                          <a:xfrm>
-                            <a:off x="0" y="0"/>
-                            <a:ext cx="432000" cy="432000"/>
-                          </a:xfrm>
-                          <a:prstGeom prst="rect"/>
-                        </pic:spPr>
-                      </pic:pic>
-                    </a:graphicData>
-                  </a:graphic>
-                </wp:inline>
-              </w:drawing>
-              <w:t>qrcode-7</w:t>
-            </w:r>
-          </w:p>
+          <w:p/>
         </w:tc>
         <w:tc>
           <w:tcPr>
-            <w:tcW w:type="dxa" w:w="2268"/>
+            <w:tcW w:type="dxa" w:w="3402"/>
             <w:vAlign w:val="center"/>
           </w:tcPr>
-          <w:p>
-            <w:r>
-              <w:drawing>
-                <wp:inline xmlns:a="http://schemas.openxmlformats.org/drawingml/2006/main" xmlns:pic="http://schemas.openxmlformats.org/drawingml/2006/picture">
-                  <wp:extent cx="432000" cy="432000"/>
-                  <wp:docPr id="15" name="Picture 15"/>
-                  <wp:cNvGraphicFramePr>
-                    <a:graphicFrameLocks noChangeAspect="1"/>
-                  </wp:cNvGraphicFramePr>
-                  <a:graphic>
-                    <a:graphicData uri="http://schemas.openxmlformats.org/drawingml/2006/picture">
-                      <pic:pic>
-                        <pic:nvPicPr>
-                          <pic:cNvPr id="0" name="qrcode_7.png"/>
-                          <pic:cNvPicPr/>
-                        </pic:nvPicPr>
-                        <pic:blipFill>
-                          <a:blip r:embed="rId17"/>
-                          <a:stretch>
-                            <a:fillRect/>
-                          </a:stretch>
-                        </pic:blipFill>
-                        <pic:spPr>
-                          <a:xfrm>
-                            <a:off x="0" y="0"/>
-                            <a:ext cx="432000" cy="432000"/>
-                          </a:xfrm>
-                          <a:prstGeom prst="rect"/>
-                        </pic:spPr>
-                      </pic:pic>
-                    </a:graphicData>
-                  </a:graphic>
-                </wp:inline>
-              </w:drawing>
-              <w:drawing>
-                <wp:inline xmlns:a="http://schemas.openxmlformats.org/drawingml/2006/main" xmlns:pic="http://schemas.openxmlformats.org/drawingml/2006/picture">
-                  <wp:extent cx="432000" cy="432000"/>
-                  <wp:docPr id="16" name="Picture 16"/>
-                  <wp:cNvGraphicFramePr>
-                    <a:graphicFrameLocks noChangeAspect="1"/>
-                  </wp:cNvGraphicFramePr>
-                  <a:graphic>
-                    <a:graphicData uri="http://schemas.openxmlformats.org/drawingml/2006/picture">
-                      <pic:pic>
-                        <pic:nvPicPr>
-                          <pic:cNvPr id="0" name="favicon-pichon.png"/>
-                          <pic:cNvPicPr/>
-                        </pic:nvPicPr>
-                        <pic:blipFill>
-                          <a:blip r:embed="rId10"/>
-                          <a:stretch>
-                            <a:fillRect/>
-                          </a:stretch>
-                        </pic:blipFill>
-                        <pic:spPr>
-                          <a:xfrm>
-                            <a:off x="0" y="0"/>
-                            <a:ext cx="432000" cy="432000"/>
-                          </a:xfrm>
-                          <a:prstGeom prst="rect"/>
-                        </pic:spPr>
-                      </pic:pic>
-                    </a:graphicData>
-                  </a:graphic>
-                </wp:inline>
-              </w:drawing>
-              <w:t>qrcode-8</w:t>
-            </w:r>
-          </w:p>
-        </w:tc>
-        <w:tc>
-          <w:tcPr>
-            <w:tcW w:type="dxa" w:w="2268"/>
-            <w:vAlign w:val="center"/>
-          </w:tcPr>
-          <w:p>
-            <w:r>
-              <w:drawing>
-                <wp:inline xmlns:a="http://schemas.openxmlformats.org/drawingml/2006/main" xmlns:pic="http://schemas.openxmlformats.org/drawingml/2006/picture">
-                  <wp:extent cx="432000" cy="432000"/>
-                  <wp:docPr id="17" name="Picture 17"/>
-                  <wp:cNvGraphicFramePr>
-                    <a:graphicFrameLocks noChangeAspect="1"/>
-                  </wp:cNvGraphicFramePr>
-                  <a:graphic>
-                    <a:graphicData uri="http://schemas.openxmlformats.org/drawingml/2006/picture">
-                      <pic:pic>
-                        <pic:nvPicPr>
-                          <pic:cNvPr id="0" name="qrcode_8.png"/>
-                          <pic:cNvPicPr/>
-                        </pic:nvPicPr>
-                        <pic:blipFill>
-                          <a:blip r:embed="rId18"/>
-                          <a:stretch>
-                            <a:fillRect/>
-                          </a:stretch>
-                        </pic:blipFill>
-                        <pic:spPr>
-                          <a:xfrm>
-                            <a:off x="0" y="0"/>
-                            <a:ext cx="432000" cy="432000"/>
-                          </a:xfrm>
-                          <a:prstGeom prst="rect"/>
-                        </pic:spPr>
-                      </pic:pic>
-                    </a:graphicData>
-                  </a:graphic>
-                </wp:inline>
-              </w:drawing>
-              <w:drawing>
-                <wp:inline xmlns:a="http://schemas.openxmlformats.org/drawingml/2006/main" xmlns:pic="http://schemas.openxmlformats.org/drawingml/2006/picture">
-                  <wp:extent cx="432000" cy="432000"/>
-                  <wp:docPr id="18" name="Picture 18"/>
-                  <wp:cNvGraphicFramePr>
-                    <a:graphicFrameLocks noChangeAspect="1"/>
-                  </wp:cNvGraphicFramePr>
-                  <a:graphic>
-                    <a:graphicData uri="http://schemas.openxmlformats.org/drawingml/2006/picture">
-                      <pic:pic>
-                        <pic:nvPicPr>
-                          <pic:cNvPr id="0" name="favicon-pichon.png"/>
-                          <pic:cNvPicPr/>
-                        </pic:nvPicPr>
-                        <pic:blipFill>
-                          <a:blip r:embed="rId10"/>
-                          <a:stretch>
-                            <a:fillRect/>
-                          </a:stretch>
-                        </pic:blipFill>
-                        <pic:spPr>
-                          <a:xfrm>
-                            <a:off x="0" y="0"/>
-                            <a:ext cx="432000" cy="432000"/>
-                          </a:xfrm>
-                          <a:prstGeom prst="rect"/>
-                        </pic:spPr>
-                      </pic:pic>
-                    </a:graphicData>
-                  </a:graphic>
-                </wp:inline>
-              </w:drawing>
-              <w:t>qrcode-9</w:t>
-            </w:r>
-          </w:p>
-        </w:tc>
-        <w:tc>
-          <w:tcPr>
-            <w:tcW w:type="dxa" w:w="2268"/>
-            <w:vAlign w:val="center"/>
-          </w:tcPr>
-          <w:p>
-            <w:r>
-              <w:drawing>
-                <wp:inline xmlns:a="http://schemas.openxmlformats.org/drawingml/2006/main" xmlns:pic="http://schemas.openxmlformats.org/drawingml/2006/picture">
-                  <wp:extent cx="432000" cy="432000"/>
-                  <wp:docPr id="19" name="Picture 19"/>
-                  <wp:cNvGraphicFramePr>
-                    <a:graphicFrameLocks noChangeAspect="1"/>
-                  </wp:cNvGraphicFramePr>
-                  <a:graphic>
-                    <a:graphicData uri="http://schemas.openxmlformats.org/drawingml/2006/picture">
-                      <pic:pic>
-                        <pic:nvPicPr>
-                          <pic:cNvPr id="0" name="qrcode_9.png"/>
-                          <pic:cNvPicPr/>
-                        </pic:nvPicPr>
-                        <pic:blipFill>
-                          <a:blip r:embed="rId19"/>
-                          <a:stretch>
-                            <a:fillRect/>
-                          </a:stretch>
-                        </pic:blipFill>
-                        <pic:spPr>
-                          <a:xfrm>
-                            <a:off x="0" y="0"/>
-                            <a:ext cx="432000" cy="432000"/>
-                          </a:xfrm>
-                          <a:prstGeom prst="rect"/>
-                        </pic:spPr>
-                      </pic:pic>
-                    </a:graphicData>
-                  </a:graphic>
-                </wp:inline>
-              </w:drawing>
-              <w:drawing>
-                <wp:inline xmlns:a="http://schemas.openxmlformats.org/drawingml/2006/main" xmlns:pic="http://schemas.openxmlformats.org/drawingml/2006/picture">
-                  <wp:extent cx="432000" cy="432000"/>
-                  <wp:docPr id="20" name="Picture 20"/>
-                  <wp:cNvGraphicFramePr>
-                    <a:graphicFrameLocks noChangeAspect="1"/>
-                  </wp:cNvGraphicFramePr>
-                  <a:graphic>
-                    <a:graphicData uri="http://schemas.openxmlformats.org/drawingml/2006/picture">
-                      <pic:pic>
-                        <pic:nvPicPr>
-                          <pic:cNvPr id="0" name="favicon-pichon.png"/>
-                          <pic:cNvPicPr/>
-                        </pic:nvPicPr>
-                        <pic:blipFill>
-                          <a:blip r:embed="rId10"/>
-                          <a:stretch>
-                            <a:fillRect/>
-                          </a:stretch>
-                        </pic:blipFill>
-                        <pic:spPr>
-                          <a:xfrm>
-                            <a:off x="0" y="0"/>
-                            <a:ext cx="432000" cy="432000"/>
-                          </a:xfrm>
-                          <a:prstGeom prst="rect"/>
-                        </pic:spPr>
-                      </pic:pic>
-                    </a:graphicData>
-                  </a:graphic>
-                </wp:inline>
-              </w:drawing>
-              <w:t>qrcode-10</w:t>
-            </w:r>
-          </w:p>
+          <w:p/>
         </w:tc>
       </w:tr>
       <w:tr>
         <w:trPr>
-          <w:trHeight w:val="567"/>
+          <w:trHeight w:val="1134"/>
         </w:trPr>
         <w:tc>
           <w:tcPr>
-            <w:tcW w:type="dxa" w:w="2268"/>
+            <w:tcW w:type="dxa" w:w="3402"/>
             <w:vAlign w:val="center"/>
           </w:tcPr>
-          <w:p>
-            <w:r>
-              <w:drawing>
-                <wp:inline xmlns:a="http://schemas.openxmlformats.org/drawingml/2006/main" xmlns:pic="http://schemas.openxmlformats.org/drawingml/2006/picture">
-                  <wp:extent cx="432000" cy="432000"/>
-                  <wp:docPr id="21" name="Picture 21"/>
-                  <wp:cNvGraphicFramePr>
-                    <a:graphicFrameLocks noChangeAspect="1"/>
-                  </wp:cNvGraphicFramePr>
-                  <a:graphic>
-                    <a:graphicData uri="http://schemas.openxmlformats.org/drawingml/2006/picture">
-                      <pic:pic>
-                        <pic:nvPicPr>
-                          <pic:cNvPr id="0" name="qrcode_10.png"/>
-                          <pic:cNvPicPr/>
-                        </pic:nvPicPr>
-                        <pic:blipFill>
-                          <a:blip r:embed="rId20"/>
-                          <a:stretch>
-                            <a:fillRect/>
-                          </a:stretch>
-                        </pic:blipFill>
-                        <pic:spPr>
-                          <a:xfrm>
-                            <a:off x="0" y="0"/>
-                            <a:ext cx="432000" cy="432000"/>
-                          </a:xfrm>
-                          <a:prstGeom prst="rect"/>
-                        </pic:spPr>
-                      </pic:pic>
-                    </a:graphicData>
-                  </a:graphic>
-                </wp:inline>
-              </w:drawing>
-              <w:drawing>
-                <wp:inline xmlns:a="http://schemas.openxmlformats.org/drawingml/2006/main" xmlns:pic="http://schemas.openxmlformats.org/drawingml/2006/picture">
-                  <wp:extent cx="432000" cy="432000"/>
-                  <wp:docPr id="22" name="Picture 22"/>
-                  <wp:cNvGraphicFramePr>
-                    <a:graphicFrameLocks noChangeAspect="1"/>
-                  </wp:cNvGraphicFramePr>
-                  <a:graphic>
-                    <a:graphicData uri="http://schemas.openxmlformats.org/drawingml/2006/picture">
-                      <pic:pic>
-                        <pic:nvPicPr>
-                          <pic:cNvPr id="0" name="favicon-pichon.png"/>
-                          <pic:cNvPicPr/>
-                        </pic:nvPicPr>
-                        <pic:blipFill>
-                          <a:blip r:embed="rId10"/>
-                          <a:stretch>
-                            <a:fillRect/>
-                          </a:stretch>
-                        </pic:blipFill>
-                        <pic:spPr>
-                          <a:xfrm>
-                            <a:off x="0" y="0"/>
-                            <a:ext cx="432000" cy="432000"/>
-                          </a:xfrm>
-                          <a:prstGeom prst="rect"/>
-                        </pic:spPr>
-                      </pic:pic>
-                    </a:graphicData>
-                  </a:graphic>
-                </wp:inline>
-              </w:drawing>
-              <w:t>qrcode-11</w:t>
-            </w:r>
-          </w:p>
+          <w:p/>
         </w:tc>
         <w:tc>
           <w:tcPr>
-            <w:tcW w:type="dxa" w:w="2268"/>
+            <w:tcW w:type="dxa" w:w="3402"/>
             <w:vAlign w:val="center"/>
           </w:tcPr>
-          <w:p>
-            <w:r>
-              <w:drawing>
-                <wp:inline xmlns:a="http://schemas.openxmlformats.org/drawingml/2006/main" xmlns:pic="http://schemas.openxmlformats.org/drawingml/2006/picture">
-                  <wp:extent cx="432000" cy="432000"/>
-                  <wp:docPr id="23" name="Picture 23"/>
-                  <wp:cNvGraphicFramePr>
-                    <a:graphicFrameLocks noChangeAspect="1"/>
-                  </wp:cNvGraphicFramePr>
-                  <a:graphic>
-                    <a:graphicData uri="http://schemas.openxmlformats.org/drawingml/2006/picture">
-                      <pic:pic>
-                        <pic:nvPicPr>
-                          <pic:cNvPr id="0" name="qrcode_11.png"/>
-                          <pic:cNvPicPr/>
-                        </pic:nvPicPr>
-                        <pic:blipFill>
-                          <a:blip r:embed="rId21"/>
-                          <a:stretch>
-                            <a:fillRect/>
-                          </a:stretch>
-                        </pic:blipFill>
-                        <pic:spPr>
-                          <a:xfrm>
-                            <a:off x="0" y="0"/>
-                            <a:ext cx="432000" cy="432000"/>
-                          </a:xfrm>
-                          <a:prstGeom prst="rect"/>
-                        </pic:spPr>
-                      </pic:pic>
-                    </a:graphicData>
-                  </a:graphic>
-                </wp:inline>
-              </w:drawing>
-              <w:drawing>
-                <wp:inline xmlns:a="http://schemas.openxmlformats.org/drawingml/2006/main" xmlns:pic="http://schemas.openxmlformats.org/drawingml/2006/picture">
-                  <wp:extent cx="432000" cy="432000"/>
-                  <wp:docPr id="24" name="Picture 24"/>
-                  <wp:cNvGraphicFramePr>
-                    <a:graphicFrameLocks noChangeAspect="1"/>
-                  </wp:cNvGraphicFramePr>
-                  <a:graphic>
-                    <a:graphicData uri="http://schemas.openxmlformats.org/drawingml/2006/picture">
-                      <pic:pic>
-                        <pic:nvPicPr>
-                          <pic:cNvPr id="0" name="favicon-pichon.png"/>
-                          <pic:cNvPicPr/>
-                        </pic:nvPicPr>
-                        <pic:blipFill>
-                          <a:blip r:embed="rId10"/>
-                          <a:stretch>
-                            <a:fillRect/>
-                          </a:stretch>
-                        </pic:blipFill>
-                        <pic:spPr>
-                          <a:xfrm>
-                            <a:off x="0" y="0"/>
-                            <a:ext cx="432000" cy="432000"/>
-                          </a:xfrm>
-                          <a:prstGeom prst="rect"/>
-                        </pic:spPr>
-                      </pic:pic>
-                    </a:graphicData>
-                  </a:graphic>
-                </wp:inline>
-              </w:drawing>
-              <w:t>qrcode-12</w:t>
-            </w:r>
-          </w:p>
+          <w:p/>
         </w:tc>
         <w:tc>
           <w:tcPr>
-            <w:tcW w:type="dxa" w:w="2268"/>
+            <w:tcW w:type="dxa" w:w="3402"/>
             <w:vAlign w:val="center"/>
           </w:tcPr>
-          <w:p>
-            <w:r>
-              <w:drawing>
-                <wp:inline xmlns:a="http://schemas.openxmlformats.org/drawingml/2006/main" xmlns:pic="http://schemas.openxmlformats.org/drawingml/2006/picture">
-                  <wp:extent cx="432000" cy="432000"/>
-                  <wp:docPr id="25" name="Picture 25"/>
-                  <wp:cNvGraphicFramePr>
-                    <a:graphicFrameLocks noChangeAspect="1"/>
-                  </wp:cNvGraphicFramePr>
-                  <a:graphic>
-                    <a:graphicData uri="http://schemas.openxmlformats.org/drawingml/2006/picture">
-                      <pic:pic>
-                        <pic:nvPicPr>
-                          <pic:cNvPr id="0" name="qrcode_12.png"/>
-                          <pic:cNvPicPr/>
-                        </pic:nvPicPr>
-                        <pic:blipFill>
-                          <a:blip r:embed="rId22"/>
-                          <a:stretch>
-                            <a:fillRect/>
-                          </a:stretch>
-                        </pic:blipFill>
-                        <pic:spPr>
-                          <a:xfrm>
-                            <a:off x="0" y="0"/>
-                            <a:ext cx="432000" cy="432000"/>
-                          </a:xfrm>
-                          <a:prstGeom prst="rect"/>
-                        </pic:spPr>
-                      </pic:pic>
-                    </a:graphicData>
-                  </a:graphic>
-                </wp:inline>
-              </w:drawing>
-              <w:drawing>
-                <wp:inline xmlns:a="http://schemas.openxmlformats.org/drawingml/2006/main" xmlns:pic="http://schemas.openxmlformats.org/drawingml/2006/picture">
-                  <wp:extent cx="432000" cy="432000"/>
-                  <wp:docPr id="26" name="Picture 26"/>
-                  <wp:cNvGraphicFramePr>
-                    <a:graphicFrameLocks noChangeAspect="1"/>
-                  </wp:cNvGraphicFramePr>
-                  <a:graphic>
-                    <a:graphicData uri="http://schemas.openxmlformats.org/drawingml/2006/picture">
-                      <pic:pic>
-                        <pic:nvPicPr>
-                          <pic:cNvPr id="0" name="favicon-pichon.png"/>
-                          <pic:cNvPicPr/>
-                        </pic:nvPicPr>
-                        <pic:blipFill>
-                          <a:blip r:embed="rId10"/>
-                          <a:stretch>
-                            <a:fillRect/>
-                          </a:stretch>
-                        </pic:blipFill>
-                        <pic:spPr>
-                          <a:xfrm>
-                            <a:off x="0" y="0"/>
-                            <a:ext cx="432000" cy="432000"/>
-                          </a:xfrm>
-                          <a:prstGeom prst="rect"/>
-                        </pic:spPr>
-                      </pic:pic>
-                    </a:graphicData>
-                  </a:graphic>
-                </wp:inline>
-              </w:drawing>
-              <w:t>qrcode-13</w:t>
-            </w:r>
-          </w:p>
-        </w:tc>
-        <w:tc>
-          <w:tcPr>
-            <w:tcW w:type="dxa" w:w="2268"/>
-            <w:vAlign w:val="center"/>
-          </w:tcPr>
-          <w:p>
-            <w:r>
-              <w:drawing>
-                <wp:inline xmlns:a="http://schemas.openxmlformats.org/drawingml/2006/main" xmlns:pic="http://schemas.openxmlformats.org/drawingml/2006/picture">
-                  <wp:extent cx="432000" cy="432000"/>
-                  <wp:docPr id="27" name="Picture 27"/>
-                  <wp:cNvGraphicFramePr>
-                    <a:graphicFrameLocks noChangeAspect="1"/>
-                  </wp:cNvGraphicFramePr>
-                  <a:graphic>
-                    <a:graphicData uri="http://schemas.openxmlformats.org/drawingml/2006/picture">
-                      <pic:pic>
-                        <pic:nvPicPr>
-                          <pic:cNvPr id="0" name="qrcode_13.png"/>
-                          <pic:cNvPicPr/>
-                        </pic:nvPicPr>
-                        <pic:blipFill>
-                          <a:blip r:embed="rId23"/>
-                          <a:stretch>
-                            <a:fillRect/>
-                          </a:stretch>
-                        </pic:blipFill>
-                        <pic:spPr>
-                          <a:xfrm>
-                            <a:off x="0" y="0"/>
-                            <a:ext cx="432000" cy="432000"/>
-                          </a:xfrm>
-                          <a:prstGeom prst="rect"/>
-                        </pic:spPr>
-                      </pic:pic>
-                    </a:graphicData>
-                  </a:graphic>
-                </wp:inline>
-              </w:drawing>
-              <w:drawing>
-                <wp:inline xmlns:a="http://schemas.openxmlformats.org/drawingml/2006/main" xmlns:pic="http://schemas.openxmlformats.org/drawingml/2006/picture">
-                  <wp:extent cx="432000" cy="432000"/>
-                  <wp:docPr id="28" name="Picture 28"/>
-                  <wp:cNvGraphicFramePr>
-                    <a:graphicFrameLocks noChangeAspect="1"/>
-                  </wp:cNvGraphicFramePr>
-                  <a:graphic>
-                    <a:graphicData uri="http://schemas.openxmlformats.org/drawingml/2006/picture">
-                      <pic:pic>
-                        <pic:nvPicPr>
-                          <pic:cNvPr id="0" name="favicon-pichon.png"/>
-                          <pic:cNvPicPr/>
-                        </pic:nvPicPr>
-                        <pic:blipFill>
-                          <a:blip r:embed="rId10"/>
-                          <a:stretch>
-                            <a:fillRect/>
-                          </a:stretch>
-                        </pic:blipFill>
-                        <pic:spPr>
-                          <a:xfrm>
-                            <a:off x="0" y="0"/>
-                            <a:ext cx="432000" cy="432000"/>
-                          </a:xfrm>
-                          <a:prstGeom prst="rect"/>
-                        </pic:spPr>
-                      </pic:pic>
-                    </a:graphicData>
-                  </a:graphic>
-                </wp:inline>
-              </w:drawing>
-              <w:t>qrcode-14</w:t>
-            </w:r>
-          </w:p>
-        </w:tc>
-        <w:tc>
-          <w:tcPr>
-            <w:tcW w:type="dxa" w:w="2268"/>
-            <w:vAlign w:val="center"/>
-          </w:tcPr>
-          <w:p>
-            <w:r>
-              <w:drawing>
-                <wp:inline xmlns:a="http://schemas.openxmlformats.org/drawingml/2006/main" xmlns:pic="http://schemas.openxmlformats.org/drawingml/2006/picture">
-                  <wp:extent cx="432000" cy="432000"/>
-                  <wp:docPr id="29" name="Picture 29"/>
-                  <wp:cNvGraphicFramePr>
-                    <a:graphicFrameLocks noChangeAspect="1"/>
-                  </wp:cNvGraphicFramePr>
-                  <a:graphic>
-                    <a:graphicData uri="http://schemas.openxmlformats.org/drawingml/2006/picture">
-                      <pic:pic>
-                        <pic:nvPicPr>
-                          <pic:cNvPr id="0" name="qrcode_14.png"/>
-                          <pic:cNvPicPr/>
-                        </pic:nvPicPr>
-                        <pic:blipFill>
-                          <a:blip r:embed="rId24"/>
-                          <a:stretch>
-                            <a:fillRect/>
-                          </a:stretch>
-                        </pic:blipFill>
-                        <pic:spPr>
-                          <a:xfrm>
-                            <a:off x="0" y="0"/>
-                            <a:ext cx="432000" cy="432000"/>
-                          </a:xfrm>
-                          <a:prstGeom prst="rect"/>
-                        </pic:spPr>
-                      </pic:pic>
-                    </a:graphicData>
-                  </a:graphic>
-                </wp:inline>
-              </w:drawing>
-              <w:drawing>
-                <wp:inline xmlns:a="http://schemas.openxmlformats.org/drawingml/2006/main" xmlns:pic="http://schemas.openxmlformats.org/drawingml/2006/picture">
-                  <wp:extent cx="432000" cy="432000"/>
-                  <wp:docPr id="30" name="Picture 30"/>
-                  <wp:cNvGraphicFramePr>
-                    <a:graphicFrameLocks noChangeAspect="1"/>
-                  </wp:cNvGraphicFramePr>
-                  <a:graphic>
-                    <a:graphicData uri="http://schemas.openxmlformats.org/drawingml/2006/picture">
-                      <pic:pic>
-                        <pic:nvPicPr>
-                          <pic:cNvPr id="0" name="favicon-pichon.png"/>
-                          <pic:cNvPicPr/>
-                        </pic:nvPicPr>
-                        <pic:blipFill>
-                          <a:blip r:embed="rId10"/>
-                          <a:stretch>
-                            <a:fillRect/>
-                          </a:stretch>
-                        </pic:blipFill>
-                        <pic:spPr>
-                          <a:xfrm>
-                            <a:off x="0" y="0"/>
-                            <a:ext cx="432000" cy="432000"/>
-                          </a:xfrm>
-                          <a:prstGeom prst="rect"/>
-                        </pic:spPr>
-                      </pic:pic>
-                    </a:graphicData>
-                  </a:graphic>
-                </wp:inline>
-              </w:drawing>
-              <w:t>qrcode-15</w:t>
-            </w:r>
-          </w:p>
+          <w:p/>
         </w:tc>
       </w:tr>
       <w:tr>
         <w:trPr>
-          <w:trHeight w:val="567"/>
+          <w:trHeight w:val="1134"/>
         </w:trPr>
         <w:tc>
           <w:tcPr>
-            <w:tcW w:type="dxa" w:w="2268"/>
+            <w:tcW w:type="dxa" w:w="3402"/>
             <w:vAlign w:val="center"/>
           </w:tcPr>
-          <w:p>
-            <w:r>
-              <w:drawing>
-                <wp:inline xmlns:a="http://schemas.openxmlformats.org/drawingml/2006/main" xmlns:pic="http://schemas.openxmlformats.org/drawingml/2006/picture">
-                  <wp:extent cx="432000" cy="432000"/>
-                  <wp:docPr id="31" name="Picture 31"/>
-                  <wp:cNvGraphicFramePr>
-                    <a:graphicFrameLocks noChangeAspect="1"/>
-                  </wp:cNvGraphicFramePr>
-                  <a:graphic>
-                    <a:graphicData uri="http://schemas.openxmlformats.org/drawingml/2006/picture">
-                      <pic:pic>
-                        <pic:nvPicPr>
-                          <pic:cNvPr id="0" name="qrcode_15.png"/>
-                          <pic:cNvPicPr/>
-                        </pic:nvPicPr>
-                        <pic:blipFill>
-                          <a:blip r:embed="rId25"/>
-                          <a:stretch>
-                            <a:fillRect/>
-                          </a:stretch>
-                        </pic:blipFill>
-                        <pic:spPr>
-                          <a:xfrm>
-                            <a:off x="0" y="0"/>
-                            <a:ext cx="432000" cy="432000"/>
-                          </a:xfrm>
-                          <a:prstGeom prst="rect"/>
-                        </pic:spPr>
-                      </pic:pic>
-                    </a:graphicData>
-                  </a:graphic>
-                </wp:inline>
-              </w:drawing>
-              <w:drawing>
-                <wp:inline xmlns:a="http://schemas.openxmlformats.org/drawingml/2006/main" xmlns:pic="http://schemas.openxmlformats.org/drawingml/2006/picture">
-                  <wp:extent cx="432000" cy="432000"/>
-                  <wp:docPr id="32" name="Picture 32"/>
-                  <wp:cNvGraphicFramePr>
-                    <a:graphicFrameLocks noChangeAspect="1"/>
-                  </wp:cNvGraphicFramePr>
-                  <a:graphic>
-                    <a:graphicData uri="http://schemas.openxmlformats.org/drawingml/2006/picture">
-                      <pic:pic>
-                        <pic:nvPicPr>
-                          <pic:cNvPr id="0" name="favicon-pichon.png"/>
-                          <pic:cNvPicPr/>
-                        </pic:nvPicPr>
-                        <pic:blipFill>
-                          <a:blip r:embed="rId10"/>
-                          <a:stretch>
-                            <a:fillRect/>
-                          </a:stretch>
-                        </pic:blipFill>
-                        <pic:spPr>
-                          <a:xfrm>
-                            <a:off x="0" y="0"/>
-                            <a:ext cx="432000" cy="432000"/>
-                          </a:xfrm>
-                          <a:prstGeom prst="rect"/>
-                        </pic:spPr>
-                      </pic:pic>
-                    </a:graphicData>
-                  </a:graphic>
-                </wp:inline>
-              </w:drawing>
-              <w:t>qrcode-16</w:t>
-            </w:r>
-          </w:p>
+          <w:p/>
         </w:tc>
         <w:tc>
           <w:tcPr>
-            <w:tcW w:type="dxa" w:w="2268"/>
+            <w:tcW w:type="dxa" w:w="3402"/>
             <w:vAlign w:val="center"/>
           </w:tcPr>
-          <w:p>
-            <w:r>
-              <w:drawing>
-                <wp:inline xmlns:a="http://schemas.openxmlformats.org/drawingml/2006/main" xmlns:pic="http://schemas.openxmlformats.org/drawingml/2006/picture">
-                  <wp:extent cx="432000" cy="432000"/>
-                  <wp:docPr id="33" name="Picture 33"/>
-                  <wp:cNvGraphicFramePr>
-                    <a:graphicFrameLocks noChangeAspect="1"/>
-                  </wp:cNvGraphicFramePr>
-                  <a:graphic>
-                    <a:graphicData uri="http://schemas.openxmlformats.org/drawingml/2006/picture">
-                      <pic:pic>
-                        <pic:nvPicPr>
-                          <pic:cNvPr id="0" name="qrcode_16.png"/>
-                          <pic:cNvPicPr/>
-                        </pic:nvPicPr>
-                        <pic:blipFill>
-                          <a:blip r:embed="rId26"/>
-                          <a:stretch>
-                            <a:fillRect/>
-                          </a:stretch>
-                        </pic:blipFill>
-                        <pic:spPr>
-                          <a:xfrm>
-                            <a:off x="0" y="0"/>
-                            <a:ext cx="432000" cy="432000"/>
-                          </a:xfrm>
-                          <a:prstGeom prst="rect"/>
-                        </pic:spPr>
-                      </pic:pic>
-                    </a:graphicData>
-                  </a:graphic>
-                </wp:inline>
-              </w:drawing>
-              <w:drawing>
-                <wp:inline xmlns:a="http://schemas.openxmlformats.org/drawingml/2006/main" xmlns:pic="http://schemas.openxmlformats.org/drawingml/2006/picture">
-                  <wp:extent cx="432000" cy="432000"/>
-                  <wp:docPr id="34" name="Picture 34"/>
-                  <wp:cNvGraphicFramePr>
-                    <a:graphicFrameLocks noChangeAspect="1"/>
-                  </wp:cNvGraphicFramePr>
-                  <a:graphic>
-                    <a:graphicData uri="http://schemas.openxmlformats.org/drawingml/2006/picture">
-                      <pic:pic>
-                        <pic:nvPicPr>
-                          <pic:cNvPr id="0" name="favicon-pichon.png"/>
-                          <pic:cNvPicPr/>
-                        </pic:nvPicPr>
-                        <pic:blipFill>
-                          <a:blip r:embed="rId10"/>
-                          <a:stretch>
-                            <a:fillRect/>
-                          </a:stretch>
-                        </pic:blipFill>
-                        <pic:spPr>
-                          <a:xfrm>
-                            <a:off x="0" y="0"/>
-                            <a:ext cx="432000" cy="432000"/>
-                          </a:xfrm>
-                          <a:prstGeom prst="rect"/>
-                        </pic:spPr>
-                      </pic:pic>
-                    </a:graphicData>
-                  </a:graphic>
-                </wp:inline>
-              </w:drawing>
-              <w:t>qrcode-17</w:t>
-            </w:r>
-          </w:p>
+          <w:p/>
         </w:tc>
         <w:tc>
           <w:tcPr>
-            <w:tcW w:type="dxa" w:w="2268"/>
+            <w:tcW w:type="dxa" w:w="3402"/>
             <w:vAlign w:val="center"/>
           </w:tcPr>
-          <w:p>
-            <w:r>
-              <w:drawing>
-                <wp:inline xmlns:a="http://schemas.openxmlformats.org/drawingml/2006/main" xmlns:pic="http://schemas.openxmlformats.org/drawingml/2006/picture">
-                  <wp:extent cx="432000" cy="432000"/>
-                  <wp:docPr id="35" name="Picture 35"/>
-                  <wp:cNvGraphicFramePr>
-                    <a:graphicFrameLocks noChangeAspect="1"/>
-                  </wp:cNvGraphicFramePr>
-                  <a:graphic>
-                    <a:graphicData uri="http://schemas.openxmlformats.org/drawingml/2006/picture">
-                      <pic:pic>
-                        <pic:nvPicPr>
-                          <pic:cNvPr id="0" name="qrcode_17.png"/>
-                          <pic:cNvPicPr/>
-                        </pic:nvPicPr>
-                        <pic:blipFill>
-                          <a:blip r:embed="rId27"/>
-                          <a:stretch>
-                            <a:fillRect/>
-                          </a:stretch>
-                        </pic:blipFill>
-                        <pic:spPr>
-                          <a:xfrm>
-                            <a:off x="0" y="0"/>
-                            <a:ext cx="432000" cy="432000"/>
-                          </a:xfrm>
-                          <a:prstGeom prst="rect"/>
-                        </pic:spPr>
-                      </pic:pic>
-                    </a:graphicData>
-                  </a:graphic>
-                </wp:inline>
-              </w:drawing>
-              <w:drawing>
-                <wp:inline xmlns:a="http://schemas.openxmlformats.org/drawingml/2006/main" xmlns:pic="http://schemas.openxmlformats.org/drawingml/2006/picture">
-                  <wp:extent cx="432000" cy="432000"/>
-                  <wp:docPr id="36" name="Picture 36"/>
-                  <wp:cNvGraphicFramePr>
-                    <a:graphicFrameLocks noChangeAspect="1"/>
-                  </wp:cNvGraphicFramePr>
-                  <a:graphic>
-                    <a:graphicData uri="http://schemas.openxmlformats.org/drawingml/2006/picture">
-                      <pic:pic>
-                        <pic:nvPicPr>
-                          <pic:cNvPr id="0" name="favicon-pichon.png"/>
-                          <pic:cNvPicPr/>
-                        </pic:nvPicPr>
-                        <pic:blipFill>
-                          <a:blip r:embed="rId10"/>
-                          <a:stretch>
-                            <a:fillRect/>
-                          </a:stretch>
-                        </pic:blipFill>
-                        <pic:spPr>
-                          <a:xfrm>
-                            <a:off x="0" y="0"/>
-                            <a:ext cx="432000" cy="432000"/>
-                          </a:xfrm>
-                          <a:prstGeom prst="rect"/>
-                        </pic:spPr>
-                      </pic:pic>
-                    </a:graphicData>
-                  </a:graphic>
-                </wp:inline>
-              </w:drawing>
-              <w:t>qrcode-18</w:t>
-            </w:r>
-          </w:p>
-        </w:tc>
-        <w:tc>
-          <w:tcPr>
-            <w:tcW w:type="dxa" w:w="2268"/>
-            <w:vAlign w:val="center"/>
-          </w:tcPr>
-          <w:p>
-            <w:r>
-              <w:drawing>
-                <wp:inline xmlns:a="http://schemas.openxmlformats.org/drawingml/2006/main" xmlns:pic="http://schemas.openxmlformats.org/drawingml/2006/picture">
-                  <wp:extent cx="432000" cy="432000"/>
-                  <wp:docPr id="37" name="Picture 37"/>
-                  <wp:cNvGraphicFramePr>
-                    <a:graphicFrameLocks noChangeAspect="1"/>
-                  </wp:cNvGraphicFramePr>
-                  <a:graphic>
-                    <a:graphicData uri="http://schemas.openxmlformats.org/drawingml/2006/picture">
-                      <pic:pic>
-                        <pic:nvPicPr>
-                          <pic:cNvPr id="0" name="qrcode_18.png"/>
-                          <pic:cNvPicPr/>
-                        </pic:nvPicPr>
-                        <pic:blipFill>
-                          <a:blip r:embed="rId28"/>
-                          <a:stretch>
-                            <a:fillRect/>
-                          </a:stretch>
-                        </pic:blipFill>
-                        <pic:spPr>
-                          <a:xfrm>
-                            <a:off x="0" y="0"/>
-                            <a:ext cx="432000" cy="432000"/>
-                          </a:xfrm>
-                          <a:prstGeom prst="rect"/>
-                        </pic:spPr>
-                      </pic:pic>
-                    </a:graphicData>
-                  </a:graphic>
-                </wp:inline>
-              </w:drawing>
-              <w:drawing>
-                <wp:inline xmlns:a="http://schemas.openxmlformats.org/drawingml/2006/main" xmlns:pic="http://schemas.openxmlformats.org/drawingml/2006/picture">
-                  <wp:extent cx="432000" cy="432000"/>
-                  <wp:docPr id="38" name="Picture 38"/>
-                  <wp:cNvGraphicFramePr>
-                    <a:graphicFrameLocks noChangeAspect="1"/>
-                  </wp:cNvGraphicFramePr>
-                  <a:graphic>
-                    <a:graphicData uri="http://schemas.openxmlformats.org/drawingml/2006/picture">
-                      <pic:pic>
-                        <pic:nvPicPr>
-                          <pic:cNvPr id="0" name="favicon-pichon.png"/>
-                          <pic:cNvPicPr/>
-                        </pic:nvPicPr>
-                        <pic:blipFill>
-                          <a:blip r:embed="rId10"/>
-                          <a:stretch>
-                            <a:fillRect/>
-                          </a:stretch>
-                        </pic:blipFill>
-                        <pic:spPr>
-                          <a:xfrm>
-                            <a:off x="0" y="0"/>
-                            <a:ext cx="432000" cy="432000"/>
-                          </a:xfrm>
-                          <a:prstGeom prst="rect"/>
-                        </pic:spPr>
-                      </pic:pic>
-                    </a:graphicData>
-                  </a:graphic>
-                </wp:inline>
-              </w:drawing>
-              <w:t>qrcode-19</w:t>
-            </w:r>
-          </w:p>
-        </w:tc>
-        <w:tc>
-          <w:tcPr>
-            <w:tcW w:type="dxa" w:w="2268"/>
-            <w:vAlign w:val="center"/>
-          </w:tcPr>
-          <w:p>
-            <w:r>
-              <w:drawing>
-                <wp:inline xmlns:a="http://schemas.openxmlformats.org/drawingml/2006/main" xmlns:pic="http://schemas.openxmlformats.org/drawingml/2006/picture">
-                  <wp:extent cx="432000" cy="432000"/>
-                  <wp:docPr id="39" name="Picture 39"/>
-                  <wp:cNvGraphicFramePr>
-                    <a:graphicFrameLocks noChangeAspect="1"/>
-                  </wp:cNvGraphicFramePr>
-                  <a:graphic>
-                    <a:graphicData uri="http://schemas.openxmlformats.org/drawingml/2006/picture">
-                      <pic:pic>
-                        <pic:nvPicPr>
-                          <pic:cNvPr id="0" name="qrcode_19.png"/>
-                          <pic:cNvPicPr/>
-                        </pic:nvPicPr>
-                        <pic:blipFill>
-                          <a:blip r:embed="rId29"/>
-                          <a:stretch>
-                            <a:fillRect/>
-                          </a:stretch>
-                        </pic:blipFill>
-                        <pic:spPr>
-                          <a:xfrm>
-                            <a:off x="0" y="0"/>
-                            <a:ext cx="432000" cy="432000"/>
-                          </a:xfrm>
-                          <a:prstGeom prst="rect"/>
-                        </pic:spPr>
-                      </pic:pic>
-                    </a:graphicData>
-                  </a:graphic>
-                </wp:inline>
-              </w:drawing>
-              <w:drawing>
-                <wp:inline xmlns:a="http://schemas.openxmlformats.org/drawingml/2006/main" xmlns:pic="http://schemas.openxmlformats.org/drawingml/2006/picture">
-                  <wp:extent cx="432000" cy="432000"/>
-                  <wp:docPr id="40" name="Picture 40"/>
-                  <wp:cNvGraphicFramePr>
-                    <a:graphicFrameLocks noChangeAspect="1"/>
-                  </wp:cNvGraphicFramePr>
-                  <a:graphic>
-                    <a:graphicData uri="http://schemas.openxmlformats.org/drawingml/2006/picture">
-                      <pic:pic>
-                        <pic:nvPicPr>
-                          <pic:cNvPr id="0" name="favicon-pichon.png"/>
-                          <pic:cNvPicPr/>
-                        </pic:nvPicPr>
-                        <pic:blipFill>
-                          <a:blip r:embed="rId10"/>
-                          <a:stretch>
-                            <a:fillRect/>
-                          </a:stretch>
-                        </pic:blipFill>
-                        <pic:spPr>
-                          <a:xfrm>
-                            <a:off x="0" y="0"/>
-                            <a:ext cx="432000" cy="432000"/>
-                          </a:xfrm>
-                          <a:prstGeom prst="rect"/>
-                        </pic:spPr>
-                      </pic:pic>
-                    </a:graphicData>
-                  </a:graphic>
-                </wp:inline>
-              </w:drawing>
-              <w:t>qrcode-20</w:t>
-            </w:r>
-          </w:p>
+          <w:p/>
         </w:tc>
       </w:tr>
       <w:tr>
         <w:trPr>
-          <w:trHeight w:val="567"/>
+          <w:trHeight w:val="1134"/>
         </w:trPr>
         <w:tc>
           <w:tcPr>
-            <w:tcW w:type="dxa" w:w="2268"/>
+            <w:tcW w:type="dxa" w:w="3402"/>
             <w:vAlign w:val="center"/>
           </w:tcPr>
-          <w:p>
-            <w:r>
-              <w:drawing>
-                <wp:inline xmlns:a="http://schemas.openxmlformats.org/drawingml/2006/main" xmlns:pic="http://schemas.openxmlformats.org/drawingml/2006/picture">
-                  <wp:extent cx="432000" cy="432000"/>
-                  <wp:docPr id="41" name="Picture 41"/>
-                  <wp:cNvGraphicFramePr>
-                    <a:graphicFrameLocks noChangeAspect="1"/>
-                  </wp:cNvGraphicFramePr>
-                  <a:graphic>
-                    <a:graphicData uri="http://schemas.openxmlformats.org/drawingml/2006/picture">
-                      <pic:pic>
-                        <pic:nvPicPr>
-                          <pic:cNvPr id="0" name="qrcode_20.png"/>
-                          <pic:cNvPicPr/>
-                        </pic:nvPicPr>
-                        <pic:blipFill>
-                          <a:blip r:embed="rId30"/>
-                          <a:stretch>
-                            <a:fillRect/>
-                          </a:stretch>
-                        </pic:blipFill>
-                        <pic:spPr>
-                          <a:xfrm>
-                            <a:off x="0" y="0"/>
-                            <a:ext cx="432000" cy="432000"/>
-                          </a:xfrm>
-                          <a:prstGeom prst="rect"/>
-                        </pic:spPr>
-                      </pic:pic>
-                    </a:graphicData>
-                  </a:graphic>
-                </wp:inline>
-              </w:drawing>
-              <w:drawing>
-                <wp:inline xmlns:a="http://schemas.openxmlformats.org/drawingml/2006/main" xmlns:pic="http://schemas.openxmlformats.org/drawingml/2006/picture">
-                  <wp:extent cx="432000" cy="432000"/>
-                  <wp:docPr id="42" name="Picture 42"/>
-                  <wp:cNvGraphicFramePr>
-                    <a:graphicFrameLocks noChangeAspect="1"/>
-                  </wp:cNvGraphicFramePr>
-                  <a:graphic>
-                    <a:graphicData uri="http://schemas.openxmlformats.org/drawingml/2006/picture">
-                      <pic:pic>
-                        <pic:nvPicPr>
-                          <pic:cNvPr id="0" name="favicon-pichon.png"/>
-                          <pic:cNvPicPr/>
-                        </pic:nvPicPr>
-                        <pic:blipFill>
-                          <a:blip r:embed="rId10"/>
-                          <a:stretch>
-                            <a:fillRect/>
-                          </a:stretch>
-                        </pic:blipFill>
-                        <pic:spPr>
-                          <a:xfrm>
-                            <a:off x="0" y="0"/>
-                            <a:ext cx="432000" cy="432000"/>
-                          </a:xfrm>
-                          <a:prstGeom prst="rect"/>
-                        </pic:spPr>
-                      </pic:pic>
-                    </a:graphicData>
-                  </a:graphic>
-                </wp:inline>
-              </w:drawing>
-              <w:t>qrcode-21</w:t>
-            </w:r>
-          </w:p>
+          <w:p/>
         </w:tc>
         <w:tc>
           <w:tcPr>
-            <w:tcW w:type="dxa" w:w="2268"/>
+            <w:tcW w:type="dxa" w:w="3402"/>
             <w:vAlign w:val="center"/>
           </w:tcPr>
-          <w:p>
-            <w:r>
-              <w:drawing>
-                <wp:inline xmlns:a="http://schemas.openxmlformats.org/drawingml/2006/main" xmlns:pic="http://schemas.openxmlformats.org/drawingml/2006/picture">
-                  <wp:extent cx="432000" cy="432000"/>
-                  <wp:docPr id="43" name="Picture 43"/>
-                  <wp:cNvGraphicFramePr>
-                    <a:graphicFrameLocks noChangeAspect="1"/>
-                  </wp:cNvGraphicFramePr>
-                  <a:graphic>
-                    <a:graphicData uri="http://schemas.openxmlformats.org/drawingml/2006/picture">
-                      <pic:pic>
-                        <pic:nvPicPr>
-                          <pic:cNvPr id="0" name="qrcode_21.png"/>
-                          <pic:cNvPicPr/>
-                        </pic:nvPicPr>
-                        <pic:blipFill>
-                          <a:blip r:embed="rId31"/>
-                          <a:stretch>
-                            <a:fillRect/>
-                          </a:stretch>
-                        </pic:blipFill>
-                        <pic:spPr>
-                          <a:xfrm>
-                            <a:off x="0" y="0"/>
-                            <a:ext cx="432000" cy="432000"/>
-                          </a:xfrm>
-                          <a:prstGeom prst="rect"/>
-                        </pic:spPr>
-                      </pic:pic>
-                    </a:graphicData>
-                  </a:graphic>
-                </wp:inline>
-              </w:drawing>
-              <w:drawing>
-                <wp:inline xmlns:a="http://schemas.openxmlformats.org/drawingml/2006/main" xmlns:pic="http://schemas.openxmlformats.org/drawingml/2006/picture">
-                  <wp:extent cx="432000" cy="432000"/>
-                  <wp:docPr id="44" name="Picture 44"/>
-                  <wp:cNvGraphicFramePr>
-                    <a:graphicFrameLocks noChangeAspect="1"/>
-                  </wp:cNvGraphicFramePr>
-                  <a:graphic>
-                    <a:graphicData uri="http://schemas.openxmlformats.org/drawingml/2006/picture">
-                      <pic:pic>
-                        <pic:nvPicPr>
-                          <pic:cNvPr id="0" name="favicon-pichon.png"/>
-                          <pic:cNvPicPr/>
-                        </pic:nvPicPr>
-                        <pic:blipFill>
-                          <a:blip r:embed="rId10"/>
-                          <a:stretch>
-                            <a:fillRect/>
-                          </a:stretch>
-                        </pic:blipFill>
-                        <pic:spPr>
-                          <a:xfrm>
-                            <a:off x="0" y="0"/>
-                            <a:ext cx="432000" cy="432000"/>
-                          </a:xfrm>
-                          <a:prstGeom prst="rect"/>
-                        </pic:spPr>
-                      </pic:pic>
-                    </a:graphicData>
-                  </a:graphic>
-                </wp:inline>
-              </w:drawing>
-              <w:t>qrcode-22</w:t>
-            </w:r>
-          </w:p>
+          <w:p/>
         </w:tc>
         <w:tc>
           <w:tcPr>
-            <w:tcW w:type="dxa" w:w="2268"/>
+            <w:tcW w:type="dxa" w:w="3402"/>
             <w:vAlign w:val="center"/>
           </w:tcPr>
-          <w:p>
-            <w:r>
-              <w:drawing>
-                <wp:inline xmlns:a="http://schemas.openxmlformats.org/drawingml/2006/main" xmlns:pic="http://schemas.openxmlformats.org/drawingml/2006/picture">
-                  <wp:extent cx="432000" cy="432000"/>
-                  <wp:docPr id="45" name="Picture 45"/>
-                  <wp:cNvGraphicFramePr>
-                    <a:graphicFrameLocks noChangeAspect="1"/>
-                  </wp:cNvGraphicFramePr>
-                  <a:graphic>
-                    <a:graphicData uri="http://schemas.openxmlformats.org/drawingml/2006/picture">
-                      <pic:pic>
-                        <pic:nvPicPr>
-                          <pic:cNvPr id="0" name="qrcode_22.png"/>
-                          <pic:cNvPicPr/>
-                        </pic:nvPicPr>
-                        <pic:blipFill>
-                          <a:blip r:embed="rId32"/>
-                          <a:stretch>
-                            <a:fillRect/>
-                          </a:stretch>
-                        </pic:blipFill>
-                        <pic:spPr>
-                          <a:xfrm>
-                            <a:off x="0" y="0"/>
-                            <a:ext cx="432000" cy="432000"/>
-                          </a:xfrm>
-                          <a:prstGeom prst="rect"/>
-                        </pic:spPr>
-                      </pic:pic>
-                    </a:graphicData>
-                  </a:graphic>
-                </wp:inline>
-              </w:drawing>
-              <w:drawing>
-                <wp:inline xmlns:a="http://schemas.openxmlformats.org/drawingml/2006/main" xmlns:pic="http://schemas.openxmlformats.org/drawingml/2006/picture">
-                  <wp:extent cx="432000" cy="432000"/>
-                  <wp:docPr id="46" name="Picture 46"/>
-                  <wp:cNvGraphicFramePr>
-                    <a:graphicFrameLocks noChangeAspect="1"/>
-                  </wp:cNvGraphicFramePr>
-                  <a:graphic>
-                    <a:graphicData uri="http://schemas.openxmlformats.org/drawingml/2006/picture">
-                      <pic:pic>
-                        <pic:nvPicPr>
-                          <pic:cNvPr id="0" name="favicon-pichon.png"/>
-                          <pic:cNvPicPr/>
-                        </pic:nvPicPr>
-                        <pic:blipFill>
-                          <a:blip r:embed="rId10"/>
-                          <a:stretch>
-                            <a:fillRect/>
-                          </a:stretch>
-                        </pic:blipFill>
-                        <pic:spPr>
-                          <a:xfrm>
-                            <a:off x="0" y="0"/>
-                            <a:ext cx="432000" cy="432000"/>
-                          </a:xfrm>
-                          <a:prstGeom prst="rect"/>
-                        </pic:spPr>
-                      </pic:pic>
-                    </a:graphicData>
-                  </a:graphic>
-                </wp:inline>
-              </w:drawing>
-              <w:t>qrcode-23</w:t>
-            </w:r>
-          </w:p>
-        </w:tc>
-        <w:tc>
-          <w:tcPr>
-            <w:tcW w:type="dxa" w:w="2268"/>
-            <w:vAlign w:val="center"/>
-          </w:tcPr>
-          <w:p>
-            <w:r>
-              <w:drawing>
-                <wp:inline xmlns:a="http://schemas.openxmlformats.org/drawingml/2006/main" xmlns:pic="http://schemas.openxmlformats.org/drawingml/2006/picture">
-                  <wp:extent cx="432000" cy="432000"/>
-                  <wp:docPr id="47" name="Picture 47"/>
-                  <wp:cNvGraphicFramePr>
-                    <a:graphicFrameLocks noChangeAspect="1"/>
-                  </wp:cNvGraphicFramePr>
-                  <a:graphic>
-                    <a:graphicData uri="http://schemas.openxmlformats.org/drawingml/2006/picture">
-                      <pic:pic>
-                        <pic:nvPicPr>
-                          <pic:cNvPr id="0" name="qrcode_23.png"/>
-                          <pic:cNvPicPr/>
-                        </pic:nvPicPr>
-                        <pic:blipFill>
-                          <a:blip r:embed="rId33"/>
-                          <a:stretch>
-                            <a:fillRect/>
-                          </a:stretch>
-                        </pic:blipFill>
-                        <pic:spPr>
-                          <a:xfrm>
-                            <a:off x="0" y="0"/>
-                            <a:ext cx="432000" cy="432000"/>
-                          </a:xfrm>
-                          <a:prstGeom prst="rect"/>
-                        </pic:spPr>
-                      </pic:pic>
-                    </a:graphicData>
-                  </a:graphic>
-                </wp:inline>
-              </w:drawing>
-              <w:drawing>
-                <wp:inline xmlns:a="http://schemas.openxmlformats.org/drawingml/2006/main" xmlns:pic="http://schemas.openxmlformats.org/drawingml/2006/picture">
-                  <wp:extent cx="432000" cy="432000"/>
-                  <wp:docPr id="48" name="Picture 48"/>
-                  <wp:cNvGraphicFramePr>
-                    <a:graphicFrameLocks noChangeAspect="1"/>
-                  </wp:cNvGraphicFramePr>
-                  <a:graphic>
-                    <a:graphicData uri="http://schemas.openxmlformats.org/drawingml/2006/picture">
-                      <pic:pic>
-                        <pic:nvPicPr>
-                          <pic:cNvPr id="0" name="favicon-pichon.png"/>
-                          <pic:cNvPicPr/>
-                        </pic:nvPicPr>
-                        <pic:blipFill>
-                          <a:blip r:embed="rId10"/>
-                          <a:stretch>
-                            <a:fillRect/>
-                          </a:stretch>
-                        </pic:blipFill>
-                        <pic:spPr>
-                          <a:xfrm>
-                            <a:off x="0" y="0"/>
-                            <a:ext cx="432000" cy="432000"/>
-                          </a:xfrm>
-                          <a:prstGeom prst="rect"/>
-                        </pic:spPr>
-                      </pic:pic>
-                    </a:graphicData>
-                  </a:graphic>
-                </wp:inline>
-              </w:drawing>
-              <w:t>qrcode-24</w:t>
-            </w:r>
-          </w:p>
-        </w:tc>
-        <w:tc>
-          <w:tcPr>
-            <w:tcW w:type="dxa" w:w="2268"/>
-            <w:vAlign w:val="center"/>
-          </w:tcPr>
-          <w:p>
-            <w:r>
-              <w:drawing>
-                <wp:inline xmlns:a="http://schemas.openxmlformats.org/drawingml/2006/main" xmlns:pic="http://schemas.openxmlformats.org/drawingml/2006/picture">
-                  <wp:extent cx="432000" cy="432000"/>
-                  <wp:docPr id="49" name="Picture 49"/>
-                  <wp:cNvGraphicFramePr>
-                    <a:graphicFrameLocks noChangeAspect="1"/>
-                  </wp:cNvGraphicFramePr>
-                  <a:graphic>
-                    <a:graphicData uri="http://schemas.openxmlformats.org/drawingml/2006/picture">
-                      <pic:pic>
-                        <pic:nvPicPr>
-                          <pic:cNvPr id="0" name="qrcode_24.png"/>
-                          <pic:cNvPicPr/>
-                        </pic:nvPicPr>
-                        <pic:blipFill>
-                          <a:blip r:embed="rId34"/>
-                          <a:stretch>
-                            <a:fillRect/>
-                          </a:stretch>
-                        </pic:blipFill>
-                        <pic:spPr>
-                          <a:xfrm>
-                            <a:off x="0" y="0"/>
-                            <a:ext cx="432000" cy="432000"/>
-                          </a:xfrm>
-                          <a:prstGeom prst="rect"/>
-                        </pic:spPr>
-                      </pic:pic>
-                    </a:graphicData>
-                  </a:graphic>
-                </wp:inline>
-              </w:drawing>
-              <w:drawing>
-                <wp:inline xmlns:a="http://schemas.openxmlformats.org/drawingml/2006/main" xmlns:pic="http://schemas.openxmlformats.org/drawingml/2006/picture">
-                  <wp:extent cx="432000" cy="432000"/>
-                  <wp:docPr id="50" name="Picture 50"/>
-                  <wp:cNvGraphicFramePr>
-                    <a:graphicFrameLocks noChangeAspect="1"/>
-                  </wp:cNvGraphicFramePr>
-                  <a:graphic>
-                    <a:graphicData uri="http://schemas.openxmlformats.org/drawingml/2006/picture">
-                      <pic:pic>
-                        <pic:nvPicPr>
-                          <pic:cNvPr id="0" name="favicon-pichon.png"/>
-                          <pic:cNvPicPr/>
-                        </pic:nvPicPr>
-                        <pic:blipFill>
-                          <a:blip r:embed="rId10"/>
-                          <a:stretch>
-                            <a:fillRect/>
-                          </a:stretch>
-                        </pic:blipFill>
-                        <pic:spPr>
-                          <a:xfrm>
-                            <a:off x="0" y="0"/>
-                            <a:ext cx="432000" cy="432000"/>
-                          </a:xfrm>
-                          <a:prstGeom prst="rect"/>
-                        </pic:spPr>
-                      </pic:pic>
-                    </a:graphicData>
-                  </a:graphic>
-                </wp:inline>
-              </w:drawing>
-              <w:t>qrcode-25</w:t>
-            </w:r>
-          </w:p>
+          <w:p/>
         </w:tc>
       </w:tr>
       <w:tr>
         <w:trPr>
-          <w:trHeight w:val="567"/>
+          <w:trHeight w:val="1134"/>
         </w:trPr>
         <w:tc>
           <w:tcPr>
-            <w:tcW w:type="dxa" w:w="2268"/>
+            <w:tcW w:type="dxa" w:w="3402"/>
             <w:vAlign w:val="center"/>
           </w:tcPr>
-          <w:p>
-            <w:r>
-              <w:drawing>
-                <wp:inline xmlns:a="http://schemas.openxmlformats.org/drawingml/2006/main" xmlns:pic="http://schemas.openxmlformats.org/drawingml/2006/picture">
-                  <wp:extent cx="432000" cy="432000"/>
-                  <wp:docPr id="51" name="Picture 51"/>
-                  <wp:cNvGraphicFramePr>
-                    <a:graphicFrameLocks noChangeAspect="1"/>
-                  </wp:cNvGraphicFramePr>
-                  <a:graphic>
-                    <a:graphicData uri="http://schemas.openxmlformats.org/drawingml/2006/picture">
-                      <pic:pic>
-                        <pic:nvPicPr>
-                          <pic:cNvPr id="0" name="qrcode_25.png"/>
-                          <pic:cNvPicPr/>
-                        </pic:nvPicPr>
-                        <pic:blipFill>
-                          <a:blip r:embed="rId35"/>
-                          <a:stretch>
-                            <a:fillRect/>
-                          </a:stretch>
-                        </pic:blipFill>
-                        <pic:spPr>
-                          <a:xfrm>
-                            <a:off x="0" y="0"/>
-                            <a:ext cx="432000" cy="432000"/>
-                          </a:xfrm>
-                          <a:prstGeom prst="rect"/>
-                        </pic:spPr>
-                      </pic:pic>
-                    </a:graphicData>
-                  </a:graphic>
-                </wp:inline>
-              </w:drawing>
-              <w:drawing>
-                <wp:inline xmlns:a="http://schemas.openxmlformats.org/drawingml/2006/main" xmlns:pic="http://schemas.openxmlformats.org/drawingml/2006/picture">
-                  <wp:extent cx="432000" cy="432000"/>
-                  <wp:docPr id="52" name="Picture 52"/>
-                  <wp:cNvGraphicFramePr>
-                    <a:graphicFrameLocks noChangeAspect="1"/>
-                  </wp:cNvGraphicFramePr>
-                  <a:graphic>
-                    <a:graphicData uri="http://schemas.openxmlformats.org/drawingml/2006/picture">
-                      <pic:pic>
-                        <pic:nvPicPr>
-                          <pic:cNvPr id="0" name="favicon-pichon.png"/>
-                          <pic:cNvPicPr/>
-                        </pic:nvPicPr>
-                        <pic:blipFill>
-                          <a:blip r:embed="rId10"/>
-                          <a:stretch>
-                            <a:fillRect/>
-                          </a:stretch>
-                        </pic:blipFill>
-                        <pic:spPr>
-                          <a:xfrm>
-                            <a:off x="0" y="0"/>
-                            <a:ext cx="432000" cy="432000"/>
-                          </a:xfrm>
-                          <a:prstGeom prst="rect"/>
-                        </pic:spPr>
-                      </pic:pic>
-                    </a:graphicData>
-                  </a:graphic>
-                </wp:inline>
-              </w:drawing>
-              <w:t>qrcode-26</w:t>
-            </w:r>
-          </w:p>
+          <w:p/>
         </w:tc>
         <w:tc>
           <w:tcPr>
-            <w:tcW w:type="dxa" w:w="2268"/>
+            <w:tcW w:type="dxa" w:w="3402"/>
             <w:vAlign w:val="center"/>
           </w:tcPr>
-          <w:p>
-            <w:r>
-              <w:drawing>
-                <wp:inline xmlns:a="http://schemas.openxmlformats.org/drawingml/2006/main" xmlns:pic="http://schemas.openxmlformats.org/drawingml/2006/picture">
-                  <wp:extent cx="432000" cy="432000"/>
-                  <wp:docPr id="53" name="Picture 53"/>
-                  <wp:cNvGraphicFramePr>
-                    <a:graphicFrameLocks noChangeAspect="1"/>
-                  </wp:cNvGraphicFramePr>
-                  <a:graphic>
-                    <a:graphicData uri="http://schemas.openxmlformats.org/drawingml/2006/picture">
-                      <pic:pic>
-                        <pic:nvPicPr>
-                          <pic:cNvPr id="0" name="qrcode_26.png"/>
-                          <pic:cNvPicPr/>
-                        </pic:nvPicPr>
-                        <pic:blipFill>
-                          <a:blip r:embed="rId36"/>
-                          <a:stretch>
-                            <a:fillRect/>
-                          </a:stretch>
-                        </pic:blipFill>
-                        <pic:spPr>
-                          <a:xfrm>
-                            <a:off x="0" y="0"/>
-                            <a:ext cx="432000" cy="432000"/>
-                          </a:xfrm>
-                          <a:prstGeom prst="rect"/>
-                        </pic:spPr>
-                      </pic:pic>
-                    </a:graphicData>
-                  </a:graphic>
-                </wp:inline>
-              </w:drawing>
-              <w:drawing>
-                <wp:inline xmlns:a="http://schemas.openxmlformats.org/drawingml/2006/main" xmlns:pic="http://schemas.openxmlformats.org/drawingml/2006/picture">
-                  <wp:extent cx="432000" cy="432000"/>
-                  <wp:docPr id="54" name="Picture 54"/>
-                  <wp:cNvGraphicFramePr>
-                    <a:graphicFrameLocks noChangeAspect="1"/>
-                  </wp:cNvGraphicFramePr>
-                  <a:graphic>
-                    <a:graphicData uri="http://schemas.openxmlformats.org/drawingml/2006/picture">
-                      <pic:pic>
-                        <pic:nvPicPr>
-                          <pic:cNvPr id="0" name="favicon-pichon.png"/>
-                          <pic:cNvPicPr/>
-                        </pic:nvPicPr>
-                        <pic:blipFill>
-                          <a:blip r:embed="rId10"/>
-                          <a:stretch>
-                            <a:fillRect/>
-                          </a:stretch>
-                        </pic:blipFill>
-                        <pic:spPr>
-                          <a:xfrm>
-                            <a:off x="0" y="0"/>
-                            <a:ext cx="432000" cy="432000"/>
-                          </a:xfrm>
-                          <a:prstGeom prst="rect"/>
-                        </pic:spPr>
-                      </pic:pic>
-                    </a:graphicData>
-                  </a:graphic>
-                </wp:inline>
-              </w:drawing>
-              <w:t>qrcode-27</w:t>
-            </w:r>
-          </w:p>
+          <w:p/>
         </w:tc>
         <w:tc>
           <w:tcPr>
-            <w:tcW w:type="dxa" w:w="2268"/>
+            <w:tcW w:type="dxa" w:w="3402"/>
             <w:vAlign w:val="center"/>
           </w:tcPr>
-          <w:p>
-            <w:r>
-              <w:drawing>
-                <wp:inline xmlns:a="http://schemas.openxmlformats.org/drawingml/2006/main" xmlns:pic="http://schemas.openxmlformats.org/drawingml/2006/picture">
-                  <wp:extent cx="432000" cy="432000"/>
-                  <wp:docPr id="55" name="Picture 55"/>
-                  <wp:cNvGraphicFramePr>
-                    <a:graphicFrameLocks noChangeAspect="1"/>
-                  </wp:cNvGraphicFramePr>
-                  <a:graphic>
-                    <a:graphicData uri="http://schemas.openxmlformats.org/drawingml/2006/picture">
-                      <pic:pic>
-                        <pic:nvPicPr>
-                          <pic:cNvPr id="0" name="qrcode_27.png"/>
-                          <pic:cNvPicPr/>
-                        </pic:nvPicPr>
-                        <pic:blipFill>
-                          <a:blip r:embed="rId37"/>
-                          <a:stretch>
-                            <a:fillRect/>
-                          </a:stretch>
-                        </pic:blipFill>
-                        <pic:spPr>
-                          <a:xfrm>
-                            <a:off x="0" y="0"/>
-                            <a:ext cx="432000" cy="432000"/>
-                          </a:xfrm>
-                          <a:prstGeom prst="rect"/>
-                        </pic:spPr>
-                      </pic:pic>
-                    </a:graphicData>
-                  </a:graphic>
-                </wp:inline>
-              </w:drawing>
-              <w:drawing>
-                <wp:inline xmlns:a="http://schemas.openxmlformats.org/drawingml/2006/main" xmlns:pic="http://schemas.openxmlformats.org/drawingml/2006/picture">
-                  <wp:extent cx="432000" cy="432000"/>
-                  <wp:docPr id="56" name="Picture 56"/>
-                  <wp:cNvGraphicFramePr>
-                    <a:graphicFrameLocks noChangeAspect="1"/>
-                  </wp:cNvGraphicFramePr>
-                  <a:graphic>
-                    <a:graphicData uri="http://schemas.openxmlformats.org/drawingml/2006/picture">
-                      <pic:pic>
-                        <pic:nvPicPr>
-                          <pic:cNvPr id="0" name="favicon-pichon.png"/>
-                          <pic:cNvPicPr/>
-                        </pic:nvPicPr>
-                        <pic:blipFill>
-                          <a:blip r:embed="rId10"/>
-                          <a:stretch>
-                            <a:fillRect/>
-                          </a:stretch>
-                        </pic:blipFill>
-                        <pic:spPr>
-                          <a:xfrm>
-                            <a:off x="0" y="0"/>
-                            <a:ext cx="432000" cy="432000"/>
-                          </a:xfrm>
-                          <a:prstGeom prst="rect"/>
-                        </pic:spPr>
-                      </pic:pic>
-                    </a:graphicData>
-                  </a:graphic>
-                </wp:inline>
-              </w:drawing>
-              <w:t>qrcode-28</w:t>
-            </w:r>
-          </w:p>
-        </w:tc>
-        <w:tc>
-          <w:tcPr>
-            <w:tcW w:type="dxa" w:w="2268"/>
-            <w:vAlign w:val="center"/>
-          </w:tcPr>
-          <w:p>
-            <w:r>
-              <w:drawing>
-                <wp:inline xmlns:a="http://schemas.openxmlformats.org/drawingml/2006/main" xmlns:pic="http://schemas.openxmlformats.org/drawingml/2006/picture">
-                  <wp:extent cx="432000" cy="432000"/>
-                  <wp:docPr id="57" name="Picture 57"/>
-                  <wp:cNvGraphicFramePr>
-                    <a:graphicFrameLocks noChangeAspect="1"/>
-                  </wp:cNvGraphicFramePr>
-                  <a:graphic>
-                    <a:graphicData uri="http://schemas.openxmlformats.org/drawingml/2006/picture">
-                      <pic:pic>
-                        <pic:nvPicPr>
-                          <pic:cNvPr id="0" name="qrcode_28.png"/>
-                          <pic:cNvPicPr/>
-                        </pic:nvPicPr>
-                        <pic:blipFill>
-                          <a:blip r:embed="rId38"/>
-                          <a:stretch>
-                            <a:fillRect/>
-                          </a:stretch>
-                        </pic:blipFill>
-                        <pic:spPr>
-                          <a:xfrm>
-                            <a:off x="0" y="0"/>
-                            <a:ext cx="432000" cy="432000"/>
-                          </a:xfrm>
-                          <a:prstGeom prst="rect"/>
-                        </pic:spPr>
-                      </pic:pic>
-                    </a:graphicData>
-                  </a:graphic>
-                </wp:inline>
-              </w:drawing>
-              <w:drawing>
-                <wp:inline xmlns:a="http://schemas.openxmlformats.org/drawingml/2006/main" xmlns:pic="http://schemas.openxmlformats.org/drawingml/2006/picture">
-                  <wp:extent cx="432000" cy="432000"/>
-                  <wp:docPr id="58" name="Picture 58"/>
-                  <wp:cNvGraphicFramePr>
-                    <a:graphicFrameLocks noChangeAspect="1"/>
-                  </wp:cNvGraphicFramePr>
-                  <a:graphic>
-                    <a:graphicData uri="http://schemas.openxmlformats.org/drawingml/2006/picture">
-                      <pic:pic>
-                        <pic:nvPicPr>
-                          <pic:cNvPr id="0" name="favicon-pichon.png"/>
-                          <pic:cNvPicPr/>
-                        </pic:nvPicPr>
-                        <pic:blipFill>
-                          <a:blip r:embed="rId10"/>
-                          <a:stretch>
-                            <a:fillRect/>
-                          </a:stretch>
-                        </pic:blipFill>
-                        <pic:spPr>
-                          <a:xfrm>
-                            <a:off x="0" y="0"/>
-                            <a:ext cx="432000" cy="432000"/>
-                          </a:xfrm>
-                          <a:prstGeom prst="rect"/>
-                        </pic:spPr>
-                      </pic:pic>
-                    </a:graphicData>
-                  </a:graphic>
-                </wp:inline>
-              </w:drawing>
-              <w:t>qrcode-29</w:t>
-            </w:r>
-          </w:p>
-        </w:tc>
-        <w:tc>
-          <w:tcPr>
-            <w:tcW w:type="dxa" w:w="2268"/>
-            <w:vAlign w:val="center"/>
-          </w:tcPr>
-          <w:p>
-            <w:r>
-              <w:drawing>
-                <wp:inline xmlns:a="http://schemas.openxmlformats.org/drawingml/2006/main" xmlns:pic="http://schemas.openxmlformats.org/drawingml/2006/picture">
-                  <wp:extent cx="432000" cy="432000"/>
-                  <wp:docPr id="59" name="Picture 59"/>
-                  <wp:cNvGraphicFramePr>
-                    <a:graphicFrameLocks noChangeAspect="1"/>
-                  </wp:cNvGraphicFramePr>
-                  <a:graphic>
-                    <a:graphicData uri="http://schemas.openxmlformats.org/drawingml/2006/picture">
-                      <pic:pic>
-                        <pic:nvPicPr>
-                          <pic:cNvPr id="0" name="qrcode_29.png"/>
-                          <pic:cNvPicPr/>
-                        </pic:nvPicPr>
-                        <pic:blipFill>
-                          <a:blip r:embed="rId39"/>
-                          <a:stretch>
-                            <a:fillRect/>
-                          </a:stretch>
-                        </pic:blipFill>
-                        <pic:spPr>
-                          <a:xfrm>
-                            <a:off x="0" y="0"/>
-                            <a:ext cx="432000" cy="432000"/>
-                          </a:xfrm>
-                          <a:prstGeom prst="rect"/>
-                        </pic:spPr>
-                      </pic:pic>
-                    </a:graphicData>
-                  </a:graphic>
-                </wp:inline>
-              </w:drawing>
-              <w:drawing>
-                <wp:inline xmlns:a="http://schemas.openxmlformats.org/drawingml/2006/main" xmlns:pic="http://schemas.openxmlformats.org/drawingml/2006/picture">
-                  <wp:extent cx="432000" cy="432000"/>
-                  <wp:docPr id="60" name="Picture 60"/>
-                  <wp:cNvGraphicFramePr>
-                    <a:graphicFrameLocks noChangeAspect="1"/>
-                  </wp:cNvGraphicFramePr>
-                  <a:graphic>
-                    <a:graphicData uri="http://schemas.openxmlformats.org/drawingml/2006/picture">
-                      <pic:pic>
-                        <pic:nvPicPr>
-                          <pic:cNvPr id="0" name="favicon-pichon.png"/>
-                          <pic:cNvPicPr/>
-                        </pic:nvPicPr>
-                        <pic:blipFill>
-                          <a:blip r:embed="rId10"/>
-                          <a:stretch>
-                            <a:fillRect/>
-                          </a:stretch>
-                        </pic:blipFill>
-                        <pic:spPr>
-                          <a:xfrm>
-                            <a:off x="0" y="0"/>
-                            <a:ext cx="432000" cy="432000"/>
-                          </a:xfrm>
-                          <a:prstGeom prst="rect"/>
-                        </pic:spPr>
-                      </pic:pic>
-                    </a:graphicData>
-                  </a:graphic>
-                </wp:inline>
-              </w:drawing>
-              <w:t>qrcode-30</w:t>
-            </w:r>
-          </w:p>
+          <w:p/>
         </w:tc>
       </w:tr>
       <w:tr>
         <w:trPr>
-          <w:trHeight w:val="567"/>
+          <w:trHeight w:val="1134"/>
         </w:trPr>
         <w:tc>
           <w:tcPr>
-            <w:tcW w:type="dxa" w:w="2268"/>
+            <w:tcW w:type="dxa" w:w="3402"/>
             <w:vAlign w:val="center"/>
           </w:tcPr>
-          <w:p>
-            <w:r>
-              <w:drawing>
-                <wp:inline xmlns:a="http://schemas.openxmlformats.org/drawingml/2006/main" xmlns:pic="http://schemas.openxmlformats.org/drawingml/2006/picture">
-                  <wp:extent cx="432000" cy="432000"/>
-                  <wp:docPr id="61" name="Picture 61"/>
-                  <wp:cNvGraphicFramePr>
-                    <a:graphicFrameLocks noChangeAspect="1"/>
-                  </wp:cNvGraphicFramePr>
-                  <a:graphic>
-                    <a:graphicData uri="http://schemas.openxmlformats.org/drawingml/2006/picture">
-                      <pic:pic>
-                        <pic:nvPicPr>
-                          <pic:cNvPr id="0" name="qrcode_30.png"/>
-                          <pic:cNvPicPr/>
-                        </pic:nvPicPr>
-                        <pic:blipFill>
-                          <a:blip r:embed="rId40"/>
-                          <a:stretch>
-                            <a:fillRect/>
-                          </a:stretch>
-                        </pic:blipFill>
-                        <pic:spPr>
-                          <a:xfrm>
-                            <a:off x="0" y="0"/>
-                            <a:ext cx="432000" cy="432000"/>
-                          </a:xfrm>
-                          <a:prstGeom prst="rect"/>
-                        </pic:spPr>
-                      </pic:pic>
-                    </a:graphicData>
-                  </a:graphic>
-                </wp:inline>
-              </w:drawing>
-              <w:drawing>
-                <wp:inline xmlns:a="http://schemas.openxmlformats.org/drawingml/2006/main" xmlns:pic="http://schemas.openxmlformats.org/drawingml/2006/picture">
-                  <wp:extent cx="432000" cy="432000"/>
-                  <wp:docPr id="62" name="Picture 62"/>
-                  <wp:cNvGraphicFramePr>
-                    <a:graphicFrameLocks noChangeAspect="1"/>
-                  </wp:cNvGraphicFramePr>
-                  <a:graphic>
-                    <a:graphicData uri="http://schemas.openxmlformats.org/drawingml/2006/picture">
-                      <pic:pic>
-                        <pic:nvPicPr>
-                          <pic:cNvPr id="0" name="favicon-pichon.png"/>
-                          <pic:cNvPicPr/>
-                        </pic:nvPicPr>
-                        <pic:blipFill>
-                          <a:blip r:embed="rId10"/>
-                          <a:stretch>
-                            <a:fillRect/>
-                          </a:stretch>
-                        </pic:blipFill>
-                        <pic:spPr>
-                          <a:xfrm>
-                            <a:off x="0" y="0"/>
-                            <a:ext cx="432000" cy="432000"/>
-                          </a:xfrm>
-                          <a:prstGeom prst="rect"/>
-                        </pic:spPr>
-                      </pic:pic>
-                    </a:graphicData>
-                  </a:graphic>
-                </wp:inline>
-              </w:drawing>
-              <w:t>qrcode-31</w:t>
-            </w:r>
-          </w:p>
+          <w:p/>
         </w:tc>
         <w:tc>
           <w:tcPr>
-            <w:tcW w:type="dxa" w:w="2268"/>
+            <w:tcW w:type="dxa" w:w="3402"/>
             <w:vAlign w:val="center"/>
           </w:tcPr>
-          <w:p>
-            <w:r>
-              <w:drawing>
-                <wp:inline xmlns:a="http://schemas.openxmlformats.org/drawingml/2006/main" xmlns:pic="http://schemas.openxmlformats.org/drawingml/2006/picture">
-                  <wp:extent cx="432000" cy="432000"/>
-                  <wp:docPr id="63" name="Picture 63"/>
-                  <wp:cNvGraphicFramePr>
-                    <a:graphicFrameLocks noChangeAspect="1"/>
-                  </wp:cNvGraphicFramePr>
-                  <a:graphic>
-                    <a:graphicData uri="http://schemas.openxmlformats.org/drawingml/2006/picture">
-                      <pic:pic>
-                        <pic:nvPicPr>
-                          <pic:cNvPr id="0" name="qrcode_31.png"/>
-                          <pic:cNvPicPr/>
-                        </pic:nvPicPr>
-                        <pic:blipFill>
-                          <a:blip r:embed="rId41"/>
-                          <a:stretch>
-                            <a:fillRect/>
-                          </a:stretch>
-                        </pic:blipFill>
-                        <pic:spPr>
-                          <a:xfrm>
-                            <a:off x="0" y="0"/>
-                            <a:ext cx="432000" cy="432000"/>
-                          </a:xfrm>
-                          <a:prstGeom prst="rect"/>
-                        </pic:spPr>
-                      </pic:pic>
-                    </a:graphicData>
-                  </a:graphic>
-                </wp:inline>
-              </w:drawing>
-              <w:drawing>
-                <wp:inline xmlns:a="http://schemas.openxmlformats.org/drawingml/2006/main" xmlns:pic="http://schemas.openxmlformats.org/drawingml/2006/picture">
-                  <wp:extent cx="432000" cy="432000"/>
-                  <wp:docPr id="64" name="Picture 64"/>
-                  <wp:cNvGraphicFramePr>
-                    <a:graphicFrameLocks noChangeAspect="1"/>
-                  </wp:cNvGraphicFramePr>
-                  <a:graphic>
-                    <a:graphicData uri="http://schemas.openxmlformats.org/drawingml/2006/picture">
-                      <pic:pic>
-                        <pic:nvPicPr>
-                          <pic:cNvPr id="0" name="favicon-pichon.png"/>
-                          <pic:cNvPicPr/>
-                        </pic:nvPicPr>
-                        <pic:blipFill>
-                          <a:blip r:embed="rId10"/>
-                          <a:stretch>
-                            <a:fillRect/>
-                          </a:stretch>
-                        </pic:blipFill>
-                        <pic:spPr>
-                          <a:xfrm>
-                            <a:off x="0" y="0"/>
-                            <a:ext cx="432000" cy="432000"/>
-                          </a:xfrm>
-                          <a:prstGeom prst="rect"/>
-                        </pic:spPr>
-                      </pic:pic>
-                    </a:graphicData>
-                  </a:graphic>
-                </wp:inline>
-              </w:drawing>
-              <w:t>qrcode-32</w:t>
-            </w:r>
-          </w:p>
+          <w:p/>
         </w:tc>
         <w:tc>
           <w:tcPr>
-            <w:tcW w:type="dxa" w:w="2268"/>
+            <w:tcW w:type="dxa" w:w="3402"/>
             <w:vAlign w:val="center"/>
           </w:tcPr>
-          <w:p>
-            <w:r>
-              <w:drawing>
-                <wp:inline xmlns:a="http://schemas.openxmlformats.org/drawingml/2006/main" xmlns:pic="http://schemas.openxmlformats.org/drawingml/2006/picture">
-                  <wp:extent cx="432000" cy="432000"/>
-                  <wp:docPr id="65" name="Picture 65"/>
-                  <wp:cNvGraphicFramePr>
-                    <a:graphicFrameLocks noChangeAspect="1"/>
-                  </wp:cNvGraphicFramePr>
-                  <a:graphic>
-                    <a:graphicData uri="http://schemas.openxmlformats.org/drawingml/2006/picture">
-                      <pic:pic>
-                        <pic:nvPicPr>
-                          <pic:cNvPr id="0" name="qrcode_32.png"/>
-                          <pic:cNvPicPr/>
-                        </pic:nvPicPr>
-                        <pic:blipFill>
-                          <a:blip r:embed="rId42"/>
-                          <a:stretch>
-                            <a:fillRect/>
-                          </a:stretch>
-                        </pic:blipFill>
-                        <pic:spPr>
-                          <a:xfrm>
-                            <a:off x="0" y="0"/>
-                            <a:ext cx="432000" cy="432000"/>
-                          </a:xfrm>
-                          <a:prstGeom prst="rect"/>
-                        </pic:spPr>
-                      </pic:pic>
-                    </a:graphicData>
-                  </a:graphic>
-                </wp:inline>
-              </w:drawing>
-              <w:drawing>
-                <wp:inline xmlns:a="http://schemas.openxmlformats.org/drawingml/2006/main" xmlns:pic="http://schemas.openxmlformats.org/drawingml/2006/picture">
-                  <wp:extent cx="432000" cy="432000"/>
-                  <wp:docPr id="66" name="Picture 66"/>
-                  <wp:cNvGraphicFramePr>
-                    <a:graphicFrameLocks noChangeAspect="1"/>
-                  </wp:cNvGraphicFramePr>
-                  <a:graphic>
-                    <a:graphicData uri="http://schemas.openxmlformats.org/drawingml/2006/picture">
-                      <pic:pic>
-                        <pic:nvPicPr>
-                          <pic:cNvPr id="0" name="favicon-pichon.png"/>
-                          <pic:cNvPicPr/>
-                        </pic:nvPicPr>
-                        <pic:blipFill>
-                          <a:blip r:embed="rId10"/>
-                          <a:stretch>
-                            <a:fillRect/>
-                          </a:stretch>
-                        </pic:blipFill>
-                        <pic:spPr>
-                          <a:xfrm>
-                            <a:off x="0" y="0"/>
-                            <a:ext cx="432000" cy="432000"/>
-                          </a:xfrm>
-                          <a:prstGeom prst="rect"/>
-                        </pic:spPr>
-                      </pic:pic>
-                    </a:graphicData>
-                  </a:graphic>
-                </wp:inline>
-              </w:drawing>
-              <w:t>qrcode-33</w:t>
-            </w:r>
-          </w:p>
-        </w:tc>
-        <w:tc>
-          <w:tcPr>
-            <w:tcW w:type="dxa" w:w="2268"/>
-            <w:vAlign w:val="center"/>
-          </w:tcPr>
-          <w:p>
-            <w:r>
-              <w:drawing>
-                <wp:inline xmlns:a="http://schemas.openxmlformats.org/drawingml/2006/main" xmlns:pic="http://schemas.openxmlformats.org/drawingml/2006/picture">
-                  <wp:extent cx="432000" cy="432000"/>
-                  <wp:docPr id="67" name="Picture 67"/>
-                  <wp:cNvGraphicFramePr>
-                    <a:graphicFrameLocks noChangeAspect="1"/>
-                  </wp:cNvGraphicFramePr>
-                  <a:graphic>
-                    <a:graphicData uri="http://schemas.openxmlformats.org/drawingml/2006/picture">
-                      <pic:pic>
-                        <pic:nvPicPr>
-                          <pic:cNvPr id="0" name="qrcode_33.png"/>
-                          <pic:cNvPicPr/>
-                        </pic:nvPicPr>
-                        <pic:blipFill>
-                          <a:blip r:embed="rId43"/>
-                          <a:stretch>
-                            <a:fillRect/>
-                          </a:stretch>
-                        </pic:blipFill>
-                        <pic:spPr>
-                          <a:xfrm>
-                            <a:off x="0" y="0"/>
-                            <a:ext cx="432000" cy="432000"/>
-                          </a:xfrm>
-                          <a:prstGeom prst="rect"/>
-                        </pic:spPr>
-                      </pic:pic>
-                    </a:graphicData>
-                  </a:graphic>
-                </wp:inline>
-              </w:drawing>
-              <w:drawing>
-                <wp:inline xmlns:a="http://schemas.openxmlformats.org/drawingml/2006/main" xmlns:pic="http://schemas.openxmlformats.org/drawingml/2006/picture">
-                  <wp:extent cx="432000" cy="432000"/>
-                  <wp:docPr id="68" name="Picture 68"/>
-                  <wp:cNvGraphicFramePr>
-                    <a:graphicFrameLocks noChangeAspect="1"/>
-                  </wp:cNvGraphicFramePr>
-                  <a:graphic>
-                    <a:graphicData uri="http://schemas.openxmlformats.org/drawingml/2006/picture">
-                      <pic:pic>
-                        <pic:nvPicPr>
-                          <pic:cNvPr id="0" name="favicon-pichon.png"/>
-                          <pic:cNvPicPr/>
-                        </pic:nvPicPr>
-                        <pic:blipFill>
-                          <a:blip r:embed="rId10"/>
-                          <a:stretch>
-                            <a:fillRect/>
-                          </a:stretch>
-                        </pic:blipFill>
-                        <pic:spPr>
-                          <a:xfrm>
-                            <a:off x="0" y="0"/>
-                            <a:ext cx="432000" cy="432000"/>
-                          </a:xfrm>
-                          <a:prstGeom prst="rect"/>
-                        </pic:spPr>
-                      </pic:pic>
-                    </a:graphicData>
-                  </a:graphic>
-                </wp:inline>
-              </w:drawing>
-              <w:t>qrcode-34</w:t>
-            </w:r>
-          </w:p>
-        </w:tc>
-        <w:tc>
-          <w:tcPr>
-            <w:tcW w:type="dxa" w:w="2268"/>
-            <w:vAlign w:val="center"/>
-          </w:tcPr>
-          <w:p>
-            <w:r>
-              <w:drawing>
-                <wp:inline xmlns:a="http://schemas.openxmlformats.org/drawingml/2006/main" xmlns:pic="http://schemas.openxmlformats.org/drawingml/2006/picture">
-                  <wp:extent cx="432000" cy="432000"/>
-                  <wp:docPr id="69" name="Picture 69"/>
-                  <wp:cNvGraphicFramePr>
-                    <a:graphicFrameLocks noChangeAspect="1"/>
-                  </wp:cNvGraphicFramePr>
-                  <a:graphic>
-                    <a:graphicData uri="http://schemas.openxmlformats.org/drawingml/2006/picture">
-                      <pic:pic>
-                        <pic:nvPicPr>
-                          <pic:cNvPr id="0" name="qrcode_34.png"/>
-                          <pic:cNvPicPr/>
-                        </pic:nvPicPr>
-                        <pic:blipFill>
-                          <a:blip r:embed="rId44"/>
-                          <a:stretch>
-                            <a:fillRect/>
-                          </a:stretch>
-                        </pic:blipFill>
-                        <pic:spPr>
-                          <a:xfrm>
-                            <a:off x="0" y="0"/>
-                            <a:ext cx="432000" cy="432000"/>
-                          </a:xfrm>
-                          <a:prstGeom prst="rect"/>
-                        </pic:spPr>
-                      </pic:pic>
-                    </a:graphicData>
-                  </a:graphic>
-                </wp:inline>
-              </w:drawing>
-              <w:drawing>
-                <wp:inline xmlns:a="http://schemas.openxmlformats.org/drawingml/2006/main" xmlns:pic="http://schemas.openxmlformats.org/drawingml/2006/picture">
-                  <wp:extent cx="432000" cy="432000"/>
-                  <wp:docPr id="70" name="Picture 70"/>
-                  <wp:cNvGraphicFramePr>
-                    <a:graphicFrameLocks noChangeAspect="1"/>
-                  </wp:cNvGraphicFramePr>
-                  <a:graphic>
-                    <a:graphicData uri="http://schemas.openxmlformats.org/drawingml/2006/picture">
-                      <pic:pic>
-                        <pic:nvPicPr>
-                          <pic:cNvPr id="0" name="favicon-pichon.png"/>
-                          <pic:cNvPicPr/>
-                        </pic:nvPicPr>
-                        <pic:blipFill>
-                          <a:blip r:embed="rId10"/>
-                          <a:stretch>
-                            <a:fillRect/>
-                          </a:stretch>
-                        </pic:blipFill>
-                        <pic:spPr>
-                          <a:xfrm>
-                            <a:off x="0" y="0"/>
-                            <a:ext cx="432000" cy="432000"/>
-                          </a:xfrm>
-                          <a:prstGeom prst="rect"/>
-                        </pic:spPr>
-                      </pic:pic>
-                    </a:graphicData>
-                  </a:graphic>
-                </wp:inline>
-              </w:drawing>
-              <w:t>qrcode-35</w:t>
-            </w:r>
-          </w:p>
+          <w:p/>
         </w:tc>
       </w:tr>
       <w:tr>
         <w:trPr>
-          <w:trHeight w:val="567"/>
+          <w:trHeight w:val="1134"/>
         </w:trPr>
         <w:tc>
           <w:tcPr>
-            <w:tcW w:type="dxa" w:w="2268"/>
+            <w:tcW w:type="dxa" w:w="3402"/>
             <w:vAlign w:val="center"/>
           </w:tcPr>
-          <w:p>
-            <w:r>
-              <w:drawing>
-                <wp:inline xmlns:a="http://schemas.openxmlformats.org/drawingml/2006/main" xmlns:pic="http://schemas.openxmlformats.org/drawingml/2006/picture">
-                  <wp:extent cx="432000" cy="432000"/>
-                  <wp:docPr id="71" name="Picture 71"/>
-                  <wp:cNvGraphicFramePr>
-                    <a:graphicFrameLocks noChangeAspect="1"/>
-                  </wp:cNvGraphicFramePr>
-                  <a:graphic>
-                    <a:graphicData uri="http://schemas.openxmlformats.org/drawingml/2006/picture">
-                      <pic:pic>
-                        <pic:nvPicPr>
-                          <pic:cNvPr id="0" name="qrcode_35.png"/>
-                          <pic:cNvPicPr/>
-                        </pic:nvPicPr>
-                        <pic:blipFill>
-                          <a:blip r:embed="rId45"/>
-                          <a:stretch>
-                            <a:fillRect/>
-                          </a:stretch>
-                        </pic:blipFill>
-                        <pic:spPr>
-                          <a:xfrm>
-                            <a:off x="0" y="0"/>
-                            <a:ext cx="432000" cy="432000"/>
-                          </a:xfrm>
-                          <a:prstGeom prst="rect"/>
-                        </pic:spPr>
-                      </pic:pic>
-                    </a:graphicData>
-                  </a:graphic>
-                </wp:inline>
-              </w:drawing>
-              <w:drawing>
-                <wp:inline xmlns:a="http://schemas.openxmlformats.org/drawingml/2006/main" xmlns:pic="http://schemas.openxmlformats.org/drawingml/2006/picture">
-                  <wp:extent cx="432000" cy="432000"/>
-                  <wp:docPr id="72" name="Picture 72"/>
-                  <wp:cNvGraphicFramePr>
-                    <a:graphicFrameLocks noChangeAspect="1"/>
-                  </wp:cNvGraphicFramePr>
-                  <a:graphic>
-                    <a:graphicData uri="http://schemas.openxmlformats.org/drawingml/2006/picture">
-                      <pic:pic>
-                        <pic:nvPicPr>
-                          <pic:cNvPr id="0" name="favicon-pichon.png"/>
-                          <pic:cNvPicPr/>
-                        </pic:nvPicPr>
-                        <pic:blipFill>
-                          <a:blip r:embed="rId10"/>
-                          <a:stretch>
-                            <a:fillRect/>
-                          </a:stretch>
-                        </pic:blipFill>
-                        <pic:spPr>
-                          <a:xfrm>
-                            <a:off x="0" y="0"/>
-                            <a:ext cx="432000" cy="432000"/>
-                          </a:xfrm>
-                          <a:prstGeom prst="rect"/>
-                        </pic:spPr>
-                      </pic:pic>
-                    </a:graphicData>
-                  </a:graphic>
-                </wp:inline>
-              </w:drawing>
-              <w:t>qrcode-36</w:t>
-            </w:r>
-          </w:p>
+          <w:p/>
         </w:tc>
         <w:tc>
           <w:tcPr>
-            <w:tcW w:type="dxa" w:w="2268"/>
+            <w:tcW w:type="dxa" w:w="3402"/>
             <w:vAlign w:val="center"/>
           </w:tcPr>
-          <w:p>
-            <w:r>
-              <w:drawing>
-                <wp:inline xmlns:a="http://schemas.openxmlformats.org/drawingml/2006/main" xmlns:pic="http://schemas.openxmlformats.org/drawingml/2006/picture">
-                  <wp:extent cx="432000" cy="432000"/>
-                  <wp:docPr id="73" name="Picture 73"/>
-                  <wp:cNvGraphicFramePr>
-                    <a:graphicFrameLocks noChangeAspect="1"/>
-                  </wp:cNvGraphicFramePr>
-                  <a:graphic>
-                    <a:graphicData uri="http://schemas.openxmlformats.org/drawingml/2006/picture">
-                      <pic:pic>
-                        <pic:nvPicPr>
-                          <pic:cNvPr id="0" name="qrcode_36.png"/>
-                          <pic:cNvPicPr/>
-                        </pic:nvPicPr>
-                        <pic:blipFill>
-                          <a:blip r:embed="rId46"/>
-                          <a:stretch>
-                            <a:fillRect/>
-                          </a:stretch>
-                        </pic:blipFill>
-                        <pic:spPr>
-                          <a:xfrm>
-                            <a:off x="0" y="0"/>
-                            <a:ext cx="432000" cy="432000"/>
-                          </a:xfrm>
-                          <a:prstGeom prst="rect"/>
-                        </pic:spPr>
-                      </pic:pic>
-                    </a:graphicData>
-                  </a:graphic>
-                </wp:inline>
-              </w:drawing>
-              <w:drawing>
-                <wp:inline xmlns:a="http://schemas.openxmlformats.org/drawingml/2006/main" xmlns:pic="http://schemas.openxmlformats.org/drawingml/2006/picture">
-                  <wp:extent cx="432000" cy="432000"/>
-                  <wp:docPr id="74" name="Picture 74"/>
-                  <wp:cNvGraphicFramePr>
-                    <a:graphicFrameLocks noChangeAspect="1"/>
-                  </wp:cNvGraphicFramePr>
-                  <a:graphic>
-                    <a:graphicData uri="http://schemas.openxmlformats.org/drawingml/2006/picture">
-                      <pic:pic>
-                        <pic:nvPicPr>
-                          <pic:cNvPr id="0" name="favicon-pichon.png"/>
-                          <pic:cNvPicPr/>
-                        </pic:nvPicPr>
-                        <pic:blipFill>
-                          <a:blip r:embed="rId10"/>
-                          <a:stretch>
-                            <a:fillRect/>
-                          </a:stretch>
-                        </pic:blipFill>
-                        <pic:spPr>
-                          <a:xfrm>
-                            <a:off x="0" y="0"/>
-                            <a:ext cx="432000" cy="432000"/>
-                          </a:xfrm>
-                          <a:prstGeom prst="rect"/>
-                        </pic:spPr>
-                      </pic:pic>
-                    </a:graphicData>
-                  </a:graphic>
-                </wp:inline>
-              </w:drawing>
-              <w:t>qrcode-37</w:t>
-            </w:r>
-          </w:p>
+          <w:p/>
         </w:tc>
         <w:tc>
           <w:tcPr>
-            <w:tcW w:type="dxa" w:w="2268"/>
+            <w:tcW w:type="dxa" w:w="3402"/>
             <w:vAlign w:val="center"/>
           </w:tcPr>
-          <w:p>
-            <w:r>
-              <w:drawing>
-                <wp:inline xmlns:a="http://schemas.openxmlformats.org/drawingml/2006/main" xmlns:pic="http://schemas.openxmlformats.org/drawingml/2006/picture">
-                  <wp:extent cx="432000" cy="432000"/>
-                  <wp:docPr id="75" name="Picture 75"/>
-                  <wp:cNvGraphicFramePr>
-                    <a:graphicFrameLocks noChangeAspect="1"/>
-                  </wp:cNvGraphicFramePr>
-                  <a:graphic>
-                    <a:graphicData uri="http://schemas.openxmlformats.org/drawingml/2006/picture">
-                      <pic:pic>
-                        <pic:nvPicPr>
-                          <pic:cNvPr id="0" name="qrcode_37.png"/>
-                          <pic:cNvPicPr/>
-                        </pic:nvPicPr>
-                        <pic:blipFill>
-                          <a:blip r:embed="rId47"/>
-                          <a:stretch>
-                            <a:fillRect/>
-                          </a:stretch>
-                        </pic:blipFill>
-                        <pic:spPr>
-                          <a:xfrm>
-                            <a:off x="0" y="0"/>
-                            <a:ext cx="432000" cy="432000"/>
-                          </a:xfrm>
-                          <a:prstGeom prst="rect"/>
-                        </pic:spPr>
-                      </pic:pic>
-                    </a:graphicData>
-                  </a:graphic>
-                </wp:inline>
-              </w:drawing>
-              <w:drawing>
-                <wp:inline xmlns:a="http://schemas.openxmlformats.org/drawingml/2006/main" xmlns:pic="http://schemas.openxmlformats.org/drawingml/2006/picture">
-                  <wp:extent cx="432000" cy="432000"/>
-                  <wp:docPr id="76" name="Picture 76"/>
-                  <wp:cNvGraphicFramePr>
-                    <a:graphicFrameLocks noChangeAspect="1"/>
-                  </wp:cNvGraphicFramePr>
-                  <a:graphic>
-                    <a:graphicData uri="http://schemas.openxmlformats.org/drawingml/2006/picture">
-                      <pic:pic>
-                        <pic:nvPicPr>
-                          <pic:cNvPr id="0" name="favicon-pichon.png"/>
-                          <pic:cNvPicPr/>
-                        </pic:nvPicPr>
-                        <pic:blipFill>
-                          <a:blip r:embed="rId10"/>
-                          <a:stretch>
-                            <a:fillRect/>
-                          </a:stretch>
-                        </pic:blipFill>
-                        <pic:spPr>
-                          <a:xfrm>
-                            <a:off x="0" y="0"/>
-                            <a:ext cx="432000" cy="432000"/>
-                          </a:xfrm>
-                          <a:prstGeom prst="rect"/>
-                        </pic:spPr>
-                      </pic:pic>
-                    </a:graphicData>
-                  </a:graphic>
-                </wp:inline>
-              </w:drawing>
-              <w:t>qrcode-38</w:t>
-            </w:r>
-          </w:p>
-        </w:tc>
-        <w:tc>
-          <w:tcPr>
-            <w:tcW w:type="dxa" w:w="2268"/>
-            <w:vAlign w:val="center"/>
-          </w:tcPr>
-          <w:p>
-            <w:r>
-              <w:drawing>
-                <wp:inline xmlns:a="http://schemas.openxmlformats.org/drawingml/2006/main" xmlns:pic="http://schemas.openxmlformats.org/drawingml/2006/picture">
-                  <wp:extent cx="432000" cy="432000"/>
-                  <wp:docPr id="77" name="Picture 77"/>
-                  <wp:cNvGraphicFramePr>
-                    <a:graphicFrameLocks noChangeAspect="1"/>
-                  </wp:cNvGraphicFramePr>
-                  <a:graphic>
-                    <a:graphicData uri="http://schemas.openxmlformats.org/drawingml/2006/picture">
-                      <pic:pic>
-                        <pic:nvPicPr>
-                          <pic:cNvPr id="0" name="qrcode_38.png"/>
-                          <pic:cNvPicPr/>
-                        </pic:nvPicPr>
-                        <pic:blipFill>
-                          <a:blip r:embed="rId48"/>
-                          <a:stretch>
-                            <a:fillRect/>
-                          </a:stretch>
-                        </pic:blipFill>
-                        <pic:spPr>
-                          <a:xfrm>
-                            <a:off x="0" y="0"/>
-                            <a:ext cx="432000" cy="432000"/>
-                          </a:xfrm>
-                          <a:prstGeom prst="rect"/>
-                        </pic:spPr>
-                      </pic:pic>
-                    </a:graphicData>
-                  </a:graphic>
-                </wp:inline>
-              </w:drawing>
-              <w:drawing>
-                <wp:inline xmlns:a="http://schemas.openxmlformats.org/drawingml/2006/main" xmlns:pic="http://schemas.openxmlformats.org/drawingml/2006/picture">
-                  <wp:extent cx="432000" cy="432000"/>
-                  <wp:docPr id="78" name="Picture 78"/>
-                  <wp:cNvGraphicFramePr>
-                    <a:graphicFrameLocks noChangeAspect="1"/>
-                  </wp:cNvGraphicFramePr>
-                  <a:graphic>
-                    <a:graphicData uri="http://schemas.openxmlformats.org/drawingml/2006/picture">
-                      <pic:pic>
-                        <pic:nvPicPr>
-                          <pic:cNvPr id="0" name="favicon-pichon.png"/>
-                          <pic:cNvPicPr/>
-                        </pic:nvPicPr>
-                        <pic:blipFill>
-                          <a:blip r:embed="rId10"/>
-                          <a:stretch>
-                            <a:fillRect/>
-                          </a:stretch>
-                        </pic:blipFill>
-                        <pic:spPr>
-                          <a:xfrm>
-                            <a:off x="0" y="0"/>
-                            <a:ext cx="432000" cy="432000"/>
-                          </a:xfrm>
-                          <a:prstGeom prst="rect"/>
-                        </pic:spPr>
-                      </pic:pic>
-                    </a:graphicData>
-                  </a:graphic>
-                </wp:inline>
-              </w:drawing>
-              <w:t>qrcode-39</w:t>
-            </w:r>
-          </w:p>
-        </w:tc>
-        <w:tc>
-          <w:tcPr>
-            <w:tcW w:type="dxa" w:w="2268"/>
-            <w:vAlign w:val="center"/>
-          </w:tcPr>
-          <w:p>
-            <w:r>
-              <w:drawing>
-                <wp:inline xmlns:a="http://schemas.openxmlformats.org/drawingml/2006/main" xmlns:pic="http://schemas.openxmlformats.org/drawingml/2006/picture">
-                  <wp:extent cx="432000" cy="432000"/>
-                  <wp:docPr id="79" name="Picture 79"/>
-                  <wp:cNvGraphicFramePr>
-                    <a:graphicFrameLocks noChangeAspect="1"/>
-                  </wp:cNvGraphicFramePr>
-                  <a:graphic>
-                    <a:graphicData uri="http://schemas.openxmlformats.org/drawingml/2006/picture">
-                      <pic:pic>
-                        <pic:nvPicPr>
-                          <pic:cNvPr id="0" name="qrcode_39.png"/>
-                          <pic:cNvPicPr/>
-                        </pic:nvPicPr>
-                        <pic:blipFill>
-                          <a:blip r:embed="rId49"/>
-                          <a:stretch>
-                            <a:fillRect/>
-                          </a:stretch>
-                        </pic:blipFill>
-                        <pic:spPr>
-                          <a:xfrm>
-                            <a:off x="0" y="0"/>
-                            <a:ext cx="432000" cy="432000"/>
-                          </a:xfrm>
-                          <a:prstGeom prst="rect"/>
-                        </pic:spPr>
-                      </pic:pic>
-                    </a:graphicData>
-                  </a:graphic>
-                </wp:inline>
-              </w:drawing>
-              <w:drawing>
-                <wp:inline xmlns:a="http://schemas.openxmlformats.org/drawingml/2006/main" xmlns:pic="http://schemas.openxmlformats.org/drawingml/2006/picture">
-                  <wp:extent cx="432000" cy="432000"/>
-                  <wp:docPr id="80" name="Picture 80"/>
-                  <wp:cNvGraphicFramePr>
-                    <a:graphicFrameLocks noChangeAspect="1"/>
-                  </wp:cNvGraphicFramePr>
-                  <a:graphic>
-                    <a:graphicData uri="http://schemas.openxmlformats.org/drawingml/2006/picture">
-                      <pic:pic>
-                        <pic:nvPicPr>
-                          <pic:cNvPr id="0" name="favicon-pichon.png"/>
-                          <pic:cNvPicPr/>
-                        </pic:nvPicPr>
-                        <pic:blipFill>
-                          <a:blip r:embed="rId10"/>
-                          <a:stretch>
-                            <a:fillRect/>
-                          </a:stretch>
-                        </pic:blipFill>
-                        <pic:spPr>
-                          <a:xfrm>
-                            <a:off x="0" y="0"/>
-                            <a:ext cx="432000" cy="432000"/>
-                          </a:xfrm>
-                          <a:prstGeom prst="rect"/>
-                        </pic:spPr>
-                      </pic:pic>
-                    </a:graphicData>
-                  </a:graphic>
-                </wp:inline>
-              </w:drawing>
-              <w:t>qrcode-40</w:t>
-            </w:r>
-          </w:p>
-        </w:tc>
-      </w:tr>
-      <w:tr>
-        <w:trPr>
-          <w:trHeight w:val="567"/>
-        </w:trPr>
-        <w:tc>
-          <w:tcPr>
-            <w:tcW w:type="dxa" w:w="2268"/>
-            <w:vAlign w:val="center"/>
-          </w:tcPr>
-          <w:p>
-            <w:r>
-              <w:drawing>
-                <wp:inline xmlns:a="http://schemas.openxmlformats.org/drawingml/2006/main" xmlns:pic="http://schemas.openxmlformats.org/drawingml/2006/picture">
-                  <wp:extent cx="432000" cy="432000"/>
-                  <wp:docPr id="81" name="Picture 81"/>
-                  <wp:cNvGraphicFramePr>
-                    <a:graphicFrameLocks noChangeAspect="1"/>
-                  </wp:cNvGraphicFramePr>
-                  <a:graphic>
-                    <a:graphicData uri="http://schemas.openxmlformats.org/drawingml/2006/picture">
-                      <pic:pic>
-                        <pic:nvPicPr>
-                          <pic:cNvPr id="0" name="qrcode_40.png"/>
-                          <pic:cNvPicPr/>
-                        </pic:nvPicPr>
-                        <pic:blipFill>
-                          <a:blip r:embed="rId50"/>
-                          <a:stretch>
-                            <a:fillRect/>
-                          </a:stretch>
-                        </pic:blipFill>
-                        <pic:spPr>
-                          <a:xfrm>
-                            <a:off x="0" y="0"/>
-                            <a:ext cx="432000" cy="432000"/>
-                          </a:xfrm>
-                          <a:prstGeom prst="rect"/>
-                        </pic:spPr>
-                      </pic:pic>
-                    </a:graphicData>
-                  </a:graphic>
-                </wp:inline>
-              </w:drawing>
-              <w:drawing>
-                <wp:inline xmlns:a="http://schemas.openxmlformats.org/drawingml/2006/main" xmlns:pic="http://schemas.openxmlformats.org/drawingml/2006/picture">
-                  <wp:extent cx="432000" cy="432000"/>
-                  <wp:docPr id="82" name="Picture 82"/>
-                  <wp:cNvGraphicFramePr>
-                    <a:graphicFrameLocks noChangeAspect="1"/>
-                  </wp:cNvGraphicFramePr>
-                  <a:graphic>
-                    <a:graphicData uri="http://schemas.openxmlformats.org/drawingml/2006/picture">
-                      <pic:pic>
-                        <pic:nvPicPr>
-                          <pic:cNvPr id="0" name="favicon-pichon.png"/>
-                          <pic:cNvPicPr/>
-                        </pic:nvPicPr>
-                        <pic:blipFill>
-                          <a:blip r:embed="rId10"/>
-                          <a:stretch>
-                            <a:fillRect/>
-                          </a:stretch>
-                        </pic:blipFill>
-                        <pic:spPr>
-                          <a:xfrm>
-                            <a:off x="0" y="0"/>
-                            <a:ext cx="432000" cy="432000"/>
-                          </a:xfrm>
-                          <a:prstGeom prst="rect"/>
-                        </pic:spPr>
-                      </pic:pic>
-                    </a:graphicData>
-                  </a:graphic>
-                </wp:inline>
-              </w:drawing>
-              <w:t>qrcode-41</w:t>
-            </w:r>
-          </w:p>
-        </w:tc>
-        <w:tc>
-          <w:tcPr>
-            <w:tcW w:type="dxa" w:w="2268"/>
-            <w:vAlign w:val="center"/>
-          </w:tcPr>
-          <w:p>
-            <w:r>
-              <w:drawing>
-                <wp:inline xmlns:a="http://schemas.openxmlformats.org/drawingml/2006/main" xmlns:pic="http://schemas.openxmlformats.org/drawingml/2006/picture">
-                  <wp:extent cx="432000" cy="432000"/>
-                  <wp:docPr id="83" name="Picture 83"/>
-                  <wp:cNvGraphicFramePr>
-                    <a:graphicFrameLocks noChangeAspect="1"/>
-                  </wp:cNvGraphicFramePr>
-                  <a:graphic>
-                    <a:graphicData uri="http://schemas.openxmlformats.org/drawingml/2006/picture">
-                      <pic:pic>
-                        <pic:nvPicPr>
-                          <pic:cNvPr id="0" name="qrcode_41.png"/>
-                          <pic:cNvPicPr/>
-                        </pic:nvPicPr>
-                        <pic:blipFill>
-                          <a:blip r:embed="rId51"/>
-                          <a:stretch>
-                            <a:fillRect/>
-                          </a:stretch>
-                        </pic:blipFill>
-                        <pic:spPr>
-                          <a:xfrm>
-                            <a:off x="0" y="0"/>
-                            <a:ext cx="432000" cy="432000"/>
-                          </a:xfrm>
-                          <a:prstGeom prst="rect"/>
-                        </pic:spPr>
-                      </pic:pic>
-                    </a:graphicData>
-                  </a:graphic>
-                </wp:inline>
-              </w:drawing>
-              <w:drawing>
-                <wp:inline xmlns:a="http://schemas.openxmlformats.org/drawingml/2006/main" xmlns:pic="http://schemas.openxmlformats.org/drawingml/2006/picture">
-                  <wp:extent cx="432000" cy="432000"/>
-                  <wp:docPr id="84" name="Picture 84"/>
-                  <wp:cNvGraphicFramePr>
-                    <a:graphicFrameLocks noChangeAspect="1"/>
-                  </wp:cNvGraphicFramePr>
-                  <a:graphic>
-                    <a:graphicData uri="http://schemas.openxmlformats.org/drawingml/2006/picture">
-                      <pic:pic>
-                        <pic:nvPicPr>
-                          <pic:cNvPr id="0" name="favicon-pichon.png"/>
-                          <pic:cNvPicPr/>
-                        </pic:nvPicPr>
-                        <pic:blipFill>
-                          <a:blip r:embed="rId10"/>
-                          <a:stretch>
-                            <a:fillRect/>
-                          </a:stretch>
-                        </pic:blipFill>
-                        <pic:spPr>
-                          <a:xfrm>
-                            <a:off x="0" y="0"/>
-                            <a:ext cx="432000" cy="432000"/>
-                          </a:xfrm>
-                          <a:prstGeom prst="rect"/>
-                        </pic:spPr>
-                      </pic:pic>
-                    </a:graphicData>
-                  </a:graphic>
-                </wp:inline>
-              </w:drawing>
-              <w:t>qrcode-42</w:t>
-            </w:r>
-          </w:p>
-        </w:tc>
-        <w:tc>
-          <w:tcPr>
-            <w:tcW w:type="dxa" w:w="2268"/>
-            <w:vAlign w:val="center"/>
-          </w:tcPr>
-          <w:p>
-            <w:r>
-              <w:drawing>
-                <wp:inline xmlns:a="http://schemas.openxmlformats.org/drawingml/2006/main" xmlns:pic="http://schemas.openxmlformats.org/drawingml/2006/picture">
-                  <wp:extent cx="432000" cy="432000"/>
-                  <wp:docPr id="85" name="Picture 85"/>
-                  <wp:cNvGraphicFramePr>
-                    <a:graphicFrameLocks noChangeAspect="1"/>
-                  </wp:cNvGraphicFramePr>
-                  <a:graphic>
-                    <a:graphicData uri="http://schemas.openxmlformats.org/drawingml/2006/picture">
-                      <pic:pic>
-                        <pic:nvPicPr>
-                          <pic:cNvPr id="0" name="qrcode_42.png"/>
-                          <pic:cNvPicPr/>
-                        </pic:nvPicPr>
-                        <pic:blipFill>
-                          <a:blip r:embed="rId52"/>
-                          <a:stretch>
-                            <a:fillRect/>
-                          </a:stretch>
-                        </pic:blipFill>
-                        <pic:spPr>
-                          <a:xfrm>
-                            <a:off x="0" y="0"/>
-                            <a:ext cx="432000" cy="432000"/>
-                          </a:xfrm>
-                          <a:prstGeom prst="rect"/>
-                        </pic:spPr>
-                      </pic:pic>
-                    </a:graphicData>
-                  </a:graphic>
-                </wp:inline>
-              </w:drawing>
-              <w:drawing>
-                <wp:inline xmlns:a="http://schemas.openxmlformats.org/drawingml/2006/main" xmlns:pic="http://schemas.openxmlformats.org/drawingml/2006/picture">
-                  <wp:extent cx="432000" cy="432000"/>
-                  <wp:docPr id="86" name="Picture 86"/>
-                  <wp:cNvGraphicFramePr>
-                    <a:graphicFrameLocks noChangeAspect="1"/>
-                  </wp:cNvGraphicFramePr>
-                  <a:graphic>
-                    <a:graphicData uri="http://schemas.openxmlformats.org/drawingml/2006/picture">
-                      <pic:pic>
-                        <pic:nvPicPr>
-                          <pic:cNvPr id="0" name="favicon-pichon.png"/>
-                          <pic:cNvPicPr/>
-                        </pic:nvPicPr>
-                        <pic:blipFill>
-                          <a:blip r:embed="rId10"/>
-                          <a:stretch>
-                            <a:fillRect/>
-                          </a:stretch>
-                        </pic:blipFill>
-                        <pic:spPr>
-                          <a:xfrm>
-                            <a:off x="0" y="0"/>
-                            <a:ext cx="432000" cy="432000"/>
-                          </a:xfrm>
-                          <a:prstGeom prst="rect"/>
-                        </pic:spPr>
-                      </pic:pic>
-                    </a:graphicData>
-                  </a:graphic>
-                </wp:inline>
-              </w:drawing>
-              <w:t>qrcode-43</w:t>
-            </w:r>
-          </w:p>
-        </w:tc>
-        <w:tc>
-          <w:tcPr>
-            <w:tcW w:type="dxa" w:w="2268"/>
-            <w:vAlign w:val="center"/>
-          </w:tcPr>
-          <w:p>
-            <w:r>
-              <w:drawing>
-                <wp:inline xmlns:a="http://schemas.openxmlformats.org/drawingml/2006/main" xmlns:pic="http://schemas.openxmlformats.org/drawingml/2006/picture">
-                  <wp:extent cx="432000" cy="432000"/>
-                  <wp:docPr id="87" name="Picture 87"/>
-                  <wp:cNvGraphicFramePr>
-                    <a:graphicFrameLocks noChangeAspect="1"/>
-                  </wp:cNvGraphicFramePr>
-                  <a:graphic>
-                    <a:graphicData uri="http://schemas.openxmlformats.org/drawingml/2006/picture">
-                      <pic:pic>
-                        <pic:nvPicPr>
-                          <pic:cNvPr id="0" name="qrcode_43.png"/>
-                          <pic:cNvPicPr/>
-                        </pic:nvPicPr>
-                        <pic:blipFill>
-                          <a:blip r:embed="rId53"/>
-                          <a:stretch>
-                            <a:fillRect/>
-                          </a:stretch>
-                        </pic:blipFill>
-                        <pic:spPr>
-                          <a:xfrm>
-                            <a:off x="0" y="0"/>
-                            <a:ext cx="432000" cy="432000"/>
-                          </a:xfrm>
-                          <a:prstGeom prst="rect"/>
-                        </pic:spPr>
-                      </pic:pic>
-                    </a:graphicData>
-                  </a:graphic>
-                </wp:inline>
-              </w:drawing>
-              <w:drawing>
-                <wp:inline xmlns:a="http://schemas.openxmlformats.org/drawingml/2006/main" xmlns:pic="http://schemas.openxmlformats.org/drawingml/2006/picture">
-                  <wp:extent cx="432000" cy="432000"/>
-                  <wp:docPr id="88" name="Picture 88"/>
-                  <wp:cNvGraphicFramePr>
-                    <a:graphicFrameLocks noChangeAspect="1"/>
-                  </wp:cNvGraphicFramePr>
-                  <a:graphic>
-                    <a:graphicData uri="http://schemas.openxmlformats.org/drawingml/2006/picture">
-                      <pic:pic>
-                        <pic:nvPicPr>
-                          <pic:cNvPr id="0" name="favicon-pichon.png"/>
-                          <pic:cNvPicPr/>
-                        </pic:nvPicPr>
-                        <pic:blipFill>
-                          <a:blip r:embed="rId10"/>
-                          <a:stretch>
-                            <a:fillRect/>
-                          </a:stretch>
-                        </pic:blipFill>
-                        <pic:spPr>
-                          <a:xfrm>
-                            <a:off x="0" y="0"/>
-                            <a:ext cx="432000" cy="432000"/>
-                          </a:xfrm>
-                          <a:prstGeom prst="rect"/>
-                        </pic:spPr>
-                      </pic:pic>
-                    </a:graphicData>
-                  </a:graphic>
-                </wp:inline>
-              </w:drawing>
-              <w:t>qrcode-44</w:t>
-            </w:r>
-          </w:p>
-        </w:tc>
-        <w:tc>
-          <w:tcPr>
-            <w:tcW w:type="dxa" w:w="2268"/>
-            <w:vAlign w:val="center"/>
-          </w:tcPr>
-          <w:p>
-            <w:r>
-              <w:drawing>
-                <wp:inline xmlns:a="http://schemas.openxmlformats.org/drawingml/2006/main" xmlns:pic="http://schemas.openxmlformats.org/drawingml/2006/picture">
-                  <wp:extent cx="432000" cy="432000"/>
-                  <wp:docPr id="89" name="Picture 89"/>
-                  <wp:cNvGraphicFramePr>
-                    <a:graphicFrameLocks noChangeAspect="1"/>
-                  </wp:cNvGraphicFramePr>
-                  <a:graphic>
-                    <a:graphicData uri="http://schemas.openxmlformats.org/drawingml/2006/picture">
-                      <pic:pic>
-                        <pic:nvPicPr>
-                          <pic:cNvPr id="0" name="qrcode_44.png"/>
-                          <pic:cNvPicPr/>
-                        </pic:nvPicPr>
-                        <pic:blipFill>
-                          <a:blip r:embed="rId54"/>
-                          <a:stretch>
-                            <a:fillRect/>
-                          </a:stretch>
-                        </pic:blipFill>
-                        <pic:spPr>
-                          <a:xfrm>
-                            <a:off x="0" y="0"/>
-                            <a:ext cx="432000" cy="432000"/>
-                          </a:xfrm>
-                          <a:prstGeom prst="rect"/>
-                        </pic:spPr>
-                      </pic:pic>
-                    </a:graphicData>
-                  </a:graphic>
-                </wp:inline>
-              </w:drawing>
-              <w:drawing>
-                <wp:inline xmlns:a="http://schemas.openxmlformats.org/drawingml/2006/main" xmlns:pic="http://schemas.openxmlformats.org/drawingml/2006/picture">
-                  <wp:extent cx="432000" cy="432000"/>
-                  <wp:docPr id="90" name="Picture 90"/>
-                  <wp:cNvGraphicFramePr>
-                    <a:graphicFrameLocks noChangeAspect="1"/>
-                  </wp:cNvGraphicFramePr>
-                  <a:graphic>
-                    <a:graphicData uri="http://schemas.openxmlformats.org/drawingml/2006/picture">
-                      <pic:pic>
-                        <pic:nvPicPr>
-                          <pic:cNvPr id="0" name="favicon-pichon.png"/>
-                          <pic:cNvPicPr/>
-                        </pic:nvPicPr>
-                        <pic:blipFill>
-                          <a:blip r:embed="rId10"/>
-                          <a:stretch>
-                            <a:fillRect/>
-                          </a:stretch>
-                        </pic:blipFill>
-                        <pic:spPr>
-                          <a:xfrm>
-                            <a:off x="0" y="0"/>
-                            <a:ext cx="432000" cy="432000"/>
-                          </a:xfrm>
-                          <a:prstGeom prst="rect"/>
-                        </pic:spPr>
-                      </pic:pic>
-                    </a:graphicData>
-                  </a:graphic>
-                </wp:inline>
-              </w:drawing>
-              <w:t>qrcode-45</w:t>
-            </w:r>
-          </w:p>
-        </w:tc>
-      </w:tr>
-      <w:tr>
-        <w:trPr>
-          <w:trHeight w:val="567"/>
-        </w:trPr>
-        <w:tc>
-          <w:tcPr>
-            <w:tcW w:type="dxa" w:w="2268"/>
-            <w:vAlign w:val="center"/>
-          </w:tcPr>
-          <w:p>
-            <w:r>
-              <w:drawing>
-                <wp:inline xmlns:a="http://schemas.openxmlformats.org/drawingml/2006/main" xmlns:pic="http://schemas.openxmlformats.org/drawingml/2006/picture">
-                  <wp:extent cx="432000" cy="432000"/>
-                  <wp:docPr id="91" name="Picture 91"/>
-                  <wp:cNvGraphicFramePr>
-                    <a:graphicFrameLocks noChangeAspect="1"/>
-                  </wp:cNvGraphicFramePr>
-                  <a:graphic>
-                    <a:graphicData uri="http://schemas.openxmlformats.org/drawingml/2006/picture">
-                      <pic:pic>
-                        <pic:nvPicPr>
-                          <pic:cNvPr id="0" name="qrcode_45.png"/>
-                          <pic:cNvPicPr/>
-                        </pic:nvPicPr>
-                        <pic:blipFill>
-                          <a:blip r:embed="rId55"/>
-                          <a:stretch>
-                            <a:fillRect/>
-                          </a:stretch>
-                        </pic:blipFill>
-                        <pic:spPr>
-                          <a:xfrm>
-                            <a:off x="0" y="0"/>
-                            <a:ext cx="432000" cy="432000"/>
-                          </a:xfrm>
-                          <a:prstGeom prst="rect"/>
-                        </pic:spPr>
-                      </pic:pic>
-                    </a:graphicData>
-                  </a:graphic>
-                </wp:inline>
-              </w:drawing>
-              <w:drawing>
-                <wp:inline xmlns:a="http://schemas.openxmlformats.org/drawingml/2006/main" xmlns:pic="http://schemas.openxmlformats.org/drawingml/2006/picture">
-                  <wp:extent cx="432000" cy="432000"/>
-                  <wp:docPr id="92" name="Picture 92"/>
-                  <wp:cNvGraphicFramePr>
-                    <a:graphicFrameLocks noChangeAspect="1"/>
-                  </wp:cNvGraphicFramePr>
-                  <a:graphic>
-                    <a:graphicData uri="http://schemas.openxmlformats.org/drawingml/2006/picture">
-                      <pic:pic>
-                        <pic:nvPicPr>
-                          <pic:cNvPr id="0" name="favicon-pichon.png"/>
-                          <pic:cNvPicPr/>
-                        </pic:nvPicPr>
-                        <pic:blipFill>
-                          <a:blip r:embed="rId10"/>
-                          <a:stretch>
-                            <a:fillRect/>
-                          </a:stretch>
-                        </pic:blipFill>
-                        <pic:spPr>
-                          <a:xfrm>
-                            <a:off x="0" y="0"/>
-                            <a:ext cx="432000" cy="432000"/>
-                          </a:xfrm>
-                          <a:prstGeom prst="rect"/>
-                        </pic:spPr>
-                      </pic:pic>
-                    </a:graphicData>
-                  </a:graphic>
-                </wp:inline>
-              </w:drawing>
-              <w:t>qrcode-46</w:t>
-            </w:r>
-          </w:p>
-        </w:tc>
-        <w:tc>
-          <w:tcPr>
-            <w:tcW w:type="dxa" w:w="2268"/>
-            <w:vAlign w:val="center"/>
-          </w:tcPr>
-          <w:p>
-            <w:r>
-              <w:drawing>
-                <wp:inline xmlns:a="http://schemas.openxmlformats.org/drawingml/2006/main" xmlns:pic="http://schemas.openxmlformats.org/drawingml/2006/picture">
-                  <wp:extent cx="432000" cy="432000"/>
-                  <wp:docPr id="93" name="Picture 93"/>
-                  <wp:cNvGraphicFramePr>
-                    <a:graphicFrameLocks noChangeAspect="1"/>
-                  </wp:cNvGraphicFramePr>
-                  <a:graphic>
-                    <a:graphicData uri="http://schemas.openxmlformats.org/drawingml/2006/picture">
-                      <pic:pic>
-                        <pic:nvPicPr>
-                          <pic:cNvPr id="0" name="qrcode_46.png"/>
-                          <pic:cNvPicPr/>
-                        </pic:nvPicPr>
-                        <pic:blipFill>
-                          <a:blip r:embed="rId56"/>
-                          <a:stretch>
-                            <a:fillRect/>
-                          </a:stretch>
-                        </pic:blipFill>
-                        <pic:spPr>
-                          <a:xfrm>
-                            <a:off x="0" y="0"/>
-                            <a:ext cx="432000" cy="432000"/>
-                          </a:xfrm>
-                          <a:prstGeom prst="rect"/>
-                        </pic:spPr>
-                      </pic:pic>
-                    </a:graphicData>
-                  </a:graphic>
-                </wp:inline>
-              </w:drawing>
-              <w:drawing>
-                <wp:inline xmlns:a="http://schemas.openxmlformats.org/drawingml/2006/main" xmlns:pic="http://schemas.openxmlformats.org/drawingml/2006/picture">
-                  <wp:extent cx="432000" cy="432000"/>
-                  <wp:docPr id="94" name="Picture 94"/>
-                  <wp:cNvGraphicFramePr>
-                    <a:graphicFrameLocks noChangeAspect="1"/>
-                  </wp:cNvGraphicFramePr>
-                  <a:graphic>
-                    <a:graphicData uri="http://schemas.openxmlformats.org/drawingml/2006/picture">
-                      <pic:pic>
-                        <pic:nvPicPr>
-                          <pic:cNvPr id="0" name="favicon-pichon.png"/>
-                          <pic:cNvPicPr/>
-                        </pic:nvPicPr>
-                        <pic:blipFill>
-                          <a:blip r:embed="rId10"/>
-                          <a:stretch>
-                            <a:fillRect/>
-                          </a:stretch>
-                        </pic:blipFill>
-                        <pic:spPr>
-                          <a:xfrm>
-                            <a:off x="0" y="0"/>
-                            <a:ext cx="432000" cy="432000"/>
-                          </a:xfrm>
-                          <a:prstGeom prst="rect"/>
-                        </pic:spPr>
-                      </pic:pic>
-                    </a:graphicData>
-                  </a:graphic>
-                </wp:inline>
-              </w:drawing>
-              <w:t>qrcode-47</w:t>
-            </w:r>
-          </w:p>
-        </w:tc>
-        <w:tc>
-          <w:tcPr>
-            <w:tcW w:type="dxa" w:w="2268"/>
-            <w:vAlign w:val="center"/>
-          </w:tcPr>
-          <w:p>
-            <w:r>
-              <w:drawing>
-                <wp:inline xmlns:a="http://schemas.openxmlformats.org/drawingml/2006/main" xmlns:pic="http://schemas.openxmlformats.org/drawingml/2006/picture">
-                  <wp:extent cx="432000" cy="432000"/>
-                  <wp:docPr id="95" name="Picture 95"/>
-                  <wp:cNvGraphicFramePr>
-                    <a:graphicFrameLocks noChangeAspect="1"/>
-                  </wp:cNvGraphicFramePr>
-                  <a:graphic>
-                    <a:graphicData uri="http://schemas.openxmlformats.org/drawingml/2006/picture">
-                      <pic:pic>
-                        <pic:nvPicPr>
-                          <pic:cNvPr id="0" name="qrcode_47.png"/>
-                          <pic:cNvPicPr/>
-                        </pic:nvPicPr>
-                        <pic:blipFill>
-                          <a:blip r:embed="rId57"/>
-                          <a:stretch>
-                            <a:fillRect/>
-                          </a:stretch>
-                        </pic:blipFill>
-                        <pic:spPr>
-                          <a:xfrm>
-                            <a:off x="0" y="0"/>
-                            <a:ext cx="432000" cy="432000"/>
-                          </a:xfrm>
-                          <a:prstGeom prst="rect"/>
-                        </pic:spPr>
-                      </pic:pic>
-                    </a:graphicData>
-                  </a:graphic>
-                </wp:inline>
-              </w:drawing>
-              <w:drawing>
-                <wp:inline xmlns:a="http://schemas.openxmlformats.org/drawingml/2006/main" xmlns:pic="http://schemas.openxmlformats.org/drawingml/2006/picture">
-                  <wp:extent cx="432000" cy="432000"/>
-                  <wp:docPr id="96" name="Picture 96"/>
-                  <wp:cNvGraphicFramePr>
-                    <a:graphicFrameLocks noChangeAspect="1"/>
-                  </wp:cNvGraphicFramePr>
-                  <a:graphic>
-                    <a:graphicData uri="http://schemas.openxmlformats.org/drawingml/2006/picture">
-                      <pic:pic>
-                        <pic:nvPicPr>
-                          <pic:cNvPr id="0" name="favicon-pichon.png"/>
-                          <pic:cNvPicPr/>
-                        </pic:nvPicPr>
-                        <pic:blipFill>
-                          <a:blip r:embed="rId10"/>
-                          <a:stretch>
-                            <a:fillRect/>
-                          </a:stretch>
-                        </pic:blipFill>
-                        <pic:spPr>
-                          <a:xfrm>
-                            <a:off x="0" y="0"/>
-                            <a:ext cx="432000" cy="432000"/>
-                          </a:xfrm>
-                          <a:prstGeom prst="rect"/>
-                        </pic:spPr>
-                      </pic:pic>
-                    </a:graphicData>
-                  </a:graphic>
-                </wp:inline>
-              </w:drawing>
-              <w:t>qrcode-48</w:t>
-            </w:r>
-          </w:p>
-        </w:tc>
-        <w:tc>
-          <w:tcPr>
-            <w:tcW w:type="dxa" w:w="2268"/>
-            <w:vAlign w:val="center"/>
-          </w:tcPr>
-          <w:p>
-            <w:r>
-              <w:drawing>
-                <wp:inline xmlns:a="http://schemas.openxmlformats.org/drawingml/2006/main" xmlns:pic="http://schemas.openxmlformats.org/drawingml/2006/picture">
-                  <wp:extent cx="432000" cy="432000"/>
-                  <wp:docPr id="97" name="Picture 97"/>
-                  <wp:cNvGraphicFramePr>
-                    <a:graphicFrameLocks noChangeAspect="1"/>
-                  </wp:cNvGraphicFramePr>
-                  <a:graphic>
-                    <a:graphicData uri="http://schemas.openxmlformats.org/drawingml/2006/picture">
-                      <pic:pic>
-                        <pic:nvPicPr>
-                          <pic:cNvPr id="0" name="qrcode_48.png"/>
-                          <pic:cNvPicPr/>
-                        </pic:nvPicPr>
-                        <pic:blipFill>
-                          <a:blip r:embed="rId58"/>
-                          <a:stretch>
-                            <a:fillRect/>
-                          </a:stretch>
-                        </pic:blipFill>
-                        <pic:spPr>
-                          <a:xfrm>
-                            <a:off x="0" y="0"/>
-                            <a:ext cx="432000" cy="432000"/>
-                          </a:xfrm>
-                          <a:prstGeom prst="rect"/>
-                        </pic:spPr>
-                      </pic:pic>
-                    </a:graphicData>
-                  </a:graphic>
-                </wp:inline>
-              </w:drawing>
-              <w:drawing>
-                <wp:inline xmlns:a="http://schemas.openxmlformats.org/drawingml/2006/main" xmlns:pic="http://schemas.openxmlformats.org/drawingml/2006/picture">
-                  <wp:extent cx="432000" cy="432000"/>
-                  <wp:docPr id="98" name="Picture 98"/>
-                  <wp:cNvGraphicFramePr>
-                    <a:graphicFrameLocks noChangeAspect="1"/>
-                  </wp:cNvGraphicFramePr>
-                  <a:graphic>
-                    <a:graphicData uri="http://schemas.openxmlformats.org/drawingml/2006/picture">
-                      <pic:pic>
-                        <pic:nvPicPr>
-                          <pic:cNvPr id="0" name="favicon-pichon.png"/>
-                          <pic:cNvPicPr/>
-                        </pic:nvPicPr>
-                        <pic:blipFill>
-                          <a:blip r:embed="rId10"/>
-                          <a:stretch>
-                            <a:fillRect/>
-                          </a:stretch>
-                        </pic:blipFill>
-                        <pic:spPr>
-                          <a:xfrm>
-                            <a:off x="0" y="0"/>
-                            <a:ext cx="432000" cy="432000"/>
-                          </a:xfrm>
-                          <a:prstGeom prst="rect"/>
-                        </pic:spPr>
-                      </pic:pic>
-                    </a:graphicData>
-                  </a:graphic>
-                </wp:inline>
-              </w:drawing>
-              <w:t>qrcode-49</w:t>
-            </w:r>
-          </w:p>
-        </w:tc>
-        <w:tc>
-          <w:tcPr>
-            <w:tcW w:type="dxa" w:w="2268"/>
-            <w:vAlign w:val="center"/>
-          </w:tcPr>
-          <w:p>
-            <w:r>
-              <w:drawing>
-                <wp:inline xmlns:a="http://schemas.openxmlformats.org/drawingml/2006/main" xmlns:pic="http://schemas.openxmlformats.org/drawingml/2006/picture">
-                  <wp:extent cx="432000" cy="432000"/>
-                  <wp:docPr id="99" name="Picture 99"/>
-                  <wp:cNvGraphicFramePr>
-                    <a:graphicFrameLocks noChangeAspect="1"/>
-                  </wp:cNvGraphicFramePr>
-                  <a:graphic>
-                    <a:graphicData uri="http://schemas.openxmlformats.org/drawingml/2006/picture">
-                      <pic:pic>
-                        <pic:nvPicPr>
-                          <pic:cNvPr id="0" name="qrcode_49.png"/>
-                          <pic:cNvPicPr/>
-                        </pic:nvPicPr>
-                        <pic:blipFill>
-                          <a:blip r:embed="rId59"/>
-                          <a:stretch>
-                            <a:fillRect/>
-                          </a:stretch>
-                        </pic:blipFill>
-                        <pic:spPr>
-                          <a:xfrm>
-                            <a:off x="0" y="0"/>
-                            <a:ext cx="432000" cy="432000"/>
-                          </a:xfrm>
-                          <a:prstGeom prst="rect"/>
-                        </pic:spPr>
-                      </pic:pic>
-                    </a:graphicData>
-                  </a:graphic>
-                </wp:inline>
-              </w:drawing>
-              <w:drawing>
-                <wp:inline xmlns:a="http://schemas.openxmlformats.org/drawingml/2006/main" xmlns:pic="http://schemas.openxmlformats.org/drawingml/2006/picture">
-                  <wp:extent cx="432000" cy="432000"/>
-                  <wp:docPr id="100" name="Picture 100"/>
-                  <wp:cNvGraphicFramePr>
-                    <a:graphicFrameLocks noChangeAspect="1"/>
-                  </wp:cNvGraphicFramePr>
-                  <a:graphic>
-                    <a:graphicData uri="http://schemas.openxmlformats.org/drawingml/2006/picture">
-                      <pic:pic>
-                        <pic:nvPicPr>
-                          <pic:cNvPr id="0" name="favicon-pichon.png"/>
-                          <pic:cNvPicPr/>
-                        </pic:nvPicPr>
-                        <pic:blipFill>
-                          <a:blip r:embed="rId10"/>
-                          <a:stretch>
-                            <a:fillRect/>
-                          </a:stretch>
-                        </pic:blipFill>
-                        <pic:spPr>
-                          <a:xfrm>
-                            <a:off x="0" y="0"/>
-                            <a:ext cx="432000" cy="432000"/>
-                          </a:xfrm>
-                          <a:prstGeom prst="rect"/>
-                        </pic:spPr>
-                      </pic:pic>
-                    </a:graphicData>
-                  </a:graphic>
-                </wp:inline>
-              </w:drawing>
-              <w:t>qrcode-50</w:t>
-            </w:r>
-          </w:p>
-        </w:tc>
-      </w:tr>
-      <w:tr>
-        <w:trPr>
-          <w:trHeight w:val="567"/>
-        </w:trPr>
-        <w:tc>
-          <w:tcPr>
-            <w:tcW w:type="dxa" w:w="2268"/>
-            <w:vAlign w:val="center"/>
-          </w:tcPr>
-          <w:p>
-            <w:r>
-              <w:drawing>
-                <wp:inline xmlns:a="http://schemas.openxmlformats.org/drawingml/2006/main" xmlns:pic="http://schemas.openxmlformats.org/drawingml/2006/picture">
-                  <wp:extent cx="432000" cy="432000"/>
-                  <wp:docPr id="101" name="Picture 101"/>
-                  <wp:cNvGraphicFramePr>
-                    <a:graphicFrameLocks noChangeAspect="1"/>
-                  </wp:cNvGraphicFramePr>
-                  <a:graphic>
-                    <a:graphicData uri="http://schemas.openxmlformats.org/drawingml/2006/picture">
-                      <pic:pic>
-                        <pic:nvPicPr>
-                          <pic:cNvPr id="0" name="qrcode_50.png"/>
-                          <pic:cNvPicPr/>
-                        </pic:nvPicPr>
-                        <pic:blipFill>
-                          <a:blip r:embed="rId60"/>
-                          <a:stretch>
-                            <a:fillRect/>
-                          </a:stretch>
-                        </pic:blipFill>
-                        <pic:spPr>
-                          <a:xfrm>
-                            <a:off x="0" y="0"/>
-                            <a:ext cx="432000" cy="432000"/>
-                          </a:xfrm>
-                          <a:prstGeom prst="rect"/>
-                        </pic:spPr>
-                      </pic:pic>
-                    </a:graphicData>
-                  </a:graphic>
-                </wp:inline>
-              </w:drawing>
-              <w:drawing>
-                <wp:inline xmlns:a="http://schemas.openxmlformats.org/drawingml/2006/main" xmlns:pic="http://schemas.openxmlformats.org/drawingml/2006/picture">
-                  <wp:extent cx="432000" cy="432000"/>
-                  <wp:docPr id="102" name="Picture 102"/>
-                  <wp:cNvGraphicFramePr>
-                    <a:graphicFrameLocks noChangeAspect="1"/>
-                  </wp:cNvGraphicFramePr>
-                  <a:graphic>
-                    <a:graphicData uri="http://schemas.openxmlformats.org/drawingml/2006/picture">
-                      <pic:pic>
-                        <pic:nvPicPr>
-                          <pic:cNvPr id="0" name="favicon-pichon.png"/>
-                          <pic:cNvPicPr/>
-                        </pic:nvPicPr>
-                        <pic:blipFill>
-                          <a:blip r:embed="rId10"/>
-                          <a:stretch>
-                            <a:fillRect/>
-                          </a:stretch>
-                        </pic:blipFill>
-                        <pic:spPr>
-                          <a:xfrm>
-                            <a:off x="0" y="0"/>
-                            <a:ext cx="432000" cy="432000"/>
-                          </a:xfrm>
-                          <a:prstGeom prst="rect"/>
-                        </pic:spPr>
-                      </pic:pic>
-                    </a:graphicData>
-                  </a:graphic>
-                </wp:inline>
-              </w:drawing>
-              <w:t>qrcode-51</w:t>
-            </w:r>
-          </w:p>
-        </w:tc>
-        <w:tc>
-          <w:tcPr>
-            <w:tcW w:type="dxa" w:w="2268"/>
-            <w:vAlign w:val="center"/>
-          </w:tcPr>
-          <w:p>
-            <w:r>
-              <w:drawing>
-                <wp:inline xmlns:a="http://schemas.openxmlformats.org/drawingml/2006/main" xmlns:pic="http://schemas.openxmlformats.org/drawingml/2006/picture">
-                  <wp:extent cx="432000" cy="432000"/>
-                  <wp:docPr id="103" name="Picture 103"/>
-                  <wp:cNvGraphicFramePr>
-                    <a:graphicFrameLocks noChangeAspect="1"/>
-                  </wp:cNvGraphicFramePr>
-                  <a:graphic>
-                    <a:graphicData uri="http://schemas.openxmlformats.org/drawingml/2006/picture">
-                      <pic:pic>
-                        <pic:nvPicPr>
-                          <pic:cNvPr id="0" name="qrcode_51.png"/>
-                          <pic:cNvPicPr/>
-                        </pic:nvPicPr>
-                        <pic:blipFill>
-                          <a:blip r:embed="rId61"/>
-                          <a:stretch>
-                            <a:fillRect/>
-                          </a:stretch>
-                        </pic:blipFill>
-                        <pic:spPr>
-                          <a:xfrm>
-                            <a:off x="0" y="0"/>
-                            <a:ext cx="432000" cy="432000"/>
-                          </a:xfrm>
-                          <a:prstGeom prst="rect"/>
-                        </pic:spPr>
-                      </pic:pic>
-                    </a:graphicData>
-                  </a:graphic>
-                </wp:inline>
-              </w:drawing>
-              <w:drawing>
-                <wp:inline xmlns:a="http://schemas.openxmlformats.org/drawingml/2006/main" xmlns:pic="http://schemas.openxmlformats.org/drawingml/2006/picture">
-                  <wp:extent cx="432000" cy="432000"/>
-                  <wp:docPr id="104" name="Picture 104"/>
-                  <wp:cNvGraphicFramePr>
-                    <a:graphicFrameLocks noChangeAspect="1"/>
-                  </wp:cNvGraphicFramePr>
-                  <a:graphic>
-                    <a:graphicData uri="http://schemas.openxmlformats.org/drawingml/2006/picture">
-                      <pic:pic>
-                        <pic:nvPicPr>
-                          <pic:cNvPr id="0" name="favicon-pichon.png"/>
-                          <pic:cNvPicPr/>
-                        </pic:nvPicPr>
-                        <pic:blipFill>
-                          <a:blip r:embed="rId10"/>
-                          <a:stretch>
-                            <a:fillRect/>
-                          </a:stretch>
-                        </pic:blipFill>
-                        <pic:spPr>
-                          <a:xfrm>
-                            <a:off x="0" y="0"/>
-                            <a:ext cx="432000" cy="432000"/>
-                          </a:xfrm>
-                          <a:prstGeom prst="rect"/>
-                        </pic:spPr>
-                      </pic:pic>
-                    </a:graphicData>
-                  </a:graphic>
-                </wp:inline>
-              </w:drawing>
-              <w:t>qrcode-52</w:t>
-            </w:r>
-          </w:p>
-        </w:tc>
-        <w:tc>
-          <w:tcPr>
-            <w:tcW w:type="dxa" w:w="2268"/>
-            <w:vAlign w:val="center"/>
-          </w:tcPr>
-          <w:p>
-            <w:r>
-              <w:drawing>
-                <wp:inline xmlns:a="http://schemas.openxmlformats.org/drawingml/2006/main" xmlns:pic="http://schemas.openxmlformats.org/drawingml/2006/picture">
-                  <wp:extent cx="432000" cy="432000"/>
-                  <wp:docPr id="105" name="Picture 105"/>
-                  <wp:cNvGraphicFramePr>
-                    <a:graphicFrameLocks noChangeAspect="1"/>
-                  </wp:cNvGraphicFramePr>
-                  <a:graphic>
-                    <a:graphicData uri="http://schemas.openxmlformats.org/drawingml/2006/picture">
-                      <pic:pic>
-                        <pic:nvPicPr>
-                          <pic:cNvPr id="0" name="qrcode_52.png"/>
-                          <pic:cNvPicPr/>
-                        </pic:nvPicPr>
-                        <pic:blipFill>
-                          <a:blip r:embed="rId62"/>
-                          <a:stretch>
-                            <a:fillRect/>
-                          </a:stretch>
-                        </pic:blipFill>
-                        <pic:spPr>
-                          <a:xfrm>
-                            <a:off x="0" y="0"/>
-                            <a:ext cx="432000" cy="432000"/>
-                          </a:xfrm>
-                          <a:prstGeom prst="rect"/>
-                        </pic:spPr>
-                      </pic:pic>
-                    </a:graphicData>
-                  </a:graphic>
-                </wp:inline>
-              </w:drawing>
-              <w:drawing>
-                <wp:inline xmlns:a="http://schemas.openxmlformats.org/drawingml/2006/main" xmlns:pic="http://schemas.openxmlformats.org/drawingml/2006/picture">
-                  <wp:extent cx="432000" cy="432000"/>
-                  <wp:docPr id="106" name="Picture 106"/>
-                  <wp:cNvGraphicFramePr>
-                    <a:graphicFrameLocks noChangeAspect="1"/>
-                  </wp:cNvGraphicFramePr>
-                  <a:graphic>
-                    <a:graphicData uri="http://schemas.openxmlformats.org/drawingml/2006/picture">
-                      <pic:pic>
-                        <pic:nvPicPr>
-                          <pic:cNvPr id="0" name="favicon-pichon.png"/>
-                          <pic:cNvPicPr/>
-                        </pic:nvPicPr>
-                        <pic:blipFill>
-                          <a:blip r:embed="rId10"/>
-                          <a:stretch>
-                            <a:fillRect/>
-                          </a:stretch>
-                        </pic:blipFill>
-                        <pic:spPr>
-                          <a:xfrm>
-                            <a:off x="0" y="0"/>
-                            <a:ext cx="432000" cy="432000"/>
-                          </a:xfrm>
-                          <a:prstGeom prst="rect"/>
-                        </pic:spPr>
-                      </pic:pic>
-                    </a:graphicData>
-                  </a:graphic>
-                </wp:inline>
-              </w:drawing>
-              <w:t>qrcode-53</w:t>
-            </w:r>
-          </w:p>
-        </w:tc>
-        <w:tc>
-          <w:tcPr>
-            <w:tcW w:type="dxa" w:w="2268"/>
-            <w:vAlign w:val="center"/>
-          </w:tcPr>
-          <w:p>
-            <w:r>
-              <w:drawing>
-                <wp:inline xmlns:a="http://schemas.openxmlformats.org/drawingml/2006/main" xmlns:pic="http://schemas.openxmlformats.org/drawingml/2006/picture">
-                  <wp:extent cx="432000" cy="432000"/>
-                  <wp:docPr id="107" name="Picture 107"/>
-                  <wp:cNvGraphicFramePr>
-                    <a:graphicFrameLocks noChangeAspect="1"/>
-                  </wp:cNvGraphicFramePr>
-                  <a:graphic>
-                    <a:graphicData uri="http://schemas.openxmlformats.org/drawingml/2006/picture">
-                      <pic:pic>
-                        <pic:nvPicPr>
-                          <pic:cNvPr id="0" name="qrcode_53.png"/>
-                          <pic:cNvPicPr/>
-                        </pic:nvPicPr>
-                        <pic:blipFill>
-                          <a:blip r:embed="rId63"/>
-                          <a:stretch>
-                            <a:fillRect/>
-                          </a:stretch>
-                        </pic:blipFill>
-                        <pic:spPr>
-                          <a:xfrm>
-                            <a:off x="0" y="0"/>
-                            <a:ext cx="432000" cy="432000"/>
-                          </a:xfrm>
-                          <a:prstGeom prst="rect"/>
-                        </pic:spPr>
-                      </pic:pic>
-                    </a:graphicData>
-                  </a:graphic>
-                </wp:inline>
-              </w:drawing>
-              <w:drawing>
-                <wp:inline xmlns:a="http://schemas.openxmlformats.org/drawingml/2006/main" xmlns:pic="http://schemas.openxmlformats.org/drawingml/2006/picture">
-                  <wp:extent cx="432000" cy="432000"/>
-                  <wp:docPr id="108" name="Picture 108"/>
-                  <wp:cNvGraphicFramePr>
-                    <a:graphicFrameLocks noChangeAspect="1"/>
-                  </wp:cNvGraphicFramePr>
-                  <a:graphic>
-                    <a:graphicData uri="http://schemas.openxmlformats.org/drawingml/2006/picture">
-                      <pic:pic>
-                        <pic:nvPicPr>
-                          <pic:cNvPr id="0" name="favicon-pichon.png"/>
-                          <pic:cNvPicPr/>
-                        </pic:nvPicPr>
-                        <pic:blipFill>
-                          <a:blip r:embed="rId10"/>
-                          <a:stretch>
-                            <a:fillRect/>
-                          </a:stretch>
-                        </pic:blipFill>
-                        <pic:spPr>
-                          <a:xfrm>
-                            <a:off x="0" y="0"/>
-                            <a:ext cx="432000" cy="432000"/>
-                          </a:xfrm>
-                          <a:prstGeom prst="rect"/>
-                        </pic:spPr>
-                      </pic:pic>
-                    </a:graphicData>
-                  </a:graphic>
-                </wp:inline>
-              </w:drawing>
-              <w:t>qrcode-54</w:t>
-            </w:r>
-          </w:p>
-        </w:tc>
-        <w:tc>
-          <w:tcPr>
-            <w:tcW w:type="dxa" w:w="2268"/>
-            <w:vAlign w:val="center"/>
-          </w:tcPr>
-          <w:p>
-            <w:r>
-              <w:drawing>
-                <wp:inline xmlns:a="http://schemas.openxmlformats.org/drawingml/2006/main" xmlns:pic="http://schemas.openxmlformats.org/drawingml/2006/picture">
-                  <wp:extent cx="432000" cy="432000"/>
-                  <wp:docPr id="109" name="Picture 109"/>
-                  <wp:cNvGraphicFramePr>
-                    <a:graphicFrameLocks noChangeAspect="1"/>
-                  </wp:cNvGraphicFramePr>
-                  <a:graphic>
-                    <a:graphicData uri="http://schemas.openxmlformats.org/drawingml/2006/picture">
-                      <pic:pic>
-                        <pic:nvPicPr>
-                          <pic:cNvPr id="0" name="qrcode_54.png"/>
-                          <pic:cNvPicPr/>
-                        </pic:nvPicPr>
-                        <pic:blipFill>
-                          <a:blip r:embed="rId64"/>
-                          <a:stretch>
-                            <a:fillRect/>
-                          </a:stretch>
-                        </pic:blipFill>
-                        <pic:spPr>
-                          <a:xfrm>
-                            <a:off x="0" y="0"/>
-                            <a:ext cx="432000" cy="432000"/>
-                          </a:xfrm>
-                          <a:prstGeom prst="rect"/>
-                        </pic:spPr>
-                      </pic:pic>
-                    </a:graphicData>
-                  </a:graphic>
-                </wp:inline>
-              </w:drawing>
-              <w:drawing>
-                <wp:inline xmlns:a="http://schemas.openxmlformats.org/drawingml/2006/main" xmlns:pic="http://schemas.openxmlformats.org/drawingml/2006/picture">
-                  <wp:extent cx="432000" cy="432000"/>
-                  <wp:docPr id="110" name="Picture 110"/>
-                  <wp:cNvGraphicFramePr>
-                    <a:graphicFrameLocks noChangeAspect="1"/>
-                  </wp:cNvGraphicFramePr>
-                  <a:graphic>
-                    <a:graphicData uri="http://schemas.openxmlformats.org/drawingml/2006/picture">
-                      <pic:pic>
-                        <pic:nvPicPr>
-                          <pic:cNvPr id="0" name="favicon-pichon.png"/>
-                          <pic:cNvPicPr/>
-                        </pic:nvPicPr>
-                        <pic:blipFill>
-                          <a:blip r:embed="rId10"/>
-                          <a:stretch>
-                            <a:fillRect/>
-                          </a:stretch>
-                        </pic:blipFill>
-                        <pic:spPr>
-                          <a:xfrm>
-                            <a:off x="0" y="0"/>
-                            <a:ext cx="432000" cy="432000"/>
-                          </a:xfrm>
-                          <a:prstGeom prst="rect"/>
-                        </pic:spPr>
-                      </pic:pic>
-                    </a:graphicData>
-                  </a:graphic>
-                </wp:inline>
-              </w:drawing>
-              <w:t>qrcode-55</w:t>
-            </w:r>
-          </w:p>
-        </w:tc>
-      </w:tr>
-      <w:tr>
-        <w:trPr>
-          <w:trHeight w:val="567"/>
-        </w:trPr>
-        <w:tc>
-          <w:tcPr>
-            <w:tcW w:type="dxa" w:w="2268"/>
-            <w:vAlign w:val="center"/>
-          </w:tcPr>
-          <w:p>
-            <w:r>
-              <w:drawing>
-                <wp:inline xmlns:a="http://schemas.openxmlformats.org/drawingml/2006/main" xmlns:pic="http://schemas.openxmlformats.org/drawingml/2006/picture">
-                  <wp:extent cx="432000" cy="432000"/>
-                  <wp:docPr id="111" name="Picture 111"/>
-                  <wp:cNvGraphicFramePr>
-                    <a:graphicFrameLocks noChangeAspect="1"/>
-                  </wp:cNvGraphicFramePr>
-                  <a:graphic>
-                    <a:graphicData uri="http://schemas.openxmlformats.org/drawingml/2006/picture">
-                      <pic:pic>
-                        <pic:nvPicPr>
-                          <pic:cNvPr id="0" name="qrcode_55.png"/>
-                          <pic:cNvPicPr/>
-                        </pic:nvPicPr>
-                        <pic:blipFill>
-                          <a:blip r:embed="rId65"/>
-                          <a:stretch>
-                            <a:fillRect/>
-                          </a:stretch>
-                        </pic:blipFill>
-                        <pic:spPr>
-                          <a:xfrm>
-                            <a:off x="0" y="0"/>
-                            <a:ext cx="432000" cy="432000"/>
-                          </a:xfrm>
-                          <a:prstGeom prst="rect"/>
-                        </pic:spPr>
-                      </pic:pic>
-                    </a:graphicData>
-                  </a:graphic>
-                </wp:inline>
-              </w:drawing>
-              <w:drawing>
-                <wp:inline xmlns:a="http://schemas.openxmlformats.org/drawingml/2006/main" xmlns:pic="http://schemas.openxmlformats.org/drawingml/2006/picture">
-                  <wp:extent cx="432000" cy="432000"/>
-                  <wp:docPr id="112" name="Picture 112"/>
-                  <wp:cNvGraphicFramePr>
-                    <a:graphicFrameLocks noChangeAspect="1"/>
-                  </wp:cNvGraphicFramePr>
-                  <a:graphic>
-                    <a:graphicData uri="http://schemas.openxmlformats.org/drawingml/2006/picture">
-                      <pic:pic>
-                        <pic:nvPicPr>
-                          <pic:cNvPr id="0" name="favicon-pichon.png"/>
-                          <pic:cNvPicPr/>
-                        </pic:nvPicPr>
-                        <pic:blipFill>
-                          <a:blip r:embed="rId10"/>
-                          <a:stretch>
-                            <a:fillRect/>
-                          </a:stretch>
-                        </pic:blipFill>
-                        <pic:spPr>
-                          <a:xfrm>
-                            <a:off x="0" y="0"/>
-                            <a:ext cx="432000" cy="432000"/>
-                          </a:xfrm>
-                          <a:prstGeom prst="rect"/>
-                        </pic:spPr>
-                      </pic:pic>
-                    </a:graphicData>
-                  </a:graphic>
-                </wp:inline>
-              </w:drawing>
-              <w:t>qrcode-56</w:t>
-            </w:r>
-          </w:p>
-        </w:tc>
-        <w:tc>
-          <w:tcPr>
-            <w:tcW w:type="dxa" w:w="2268"/>
-            <w:vAlign w:val="center"/>
-          </w:tcPr>
-          <w:p>
-            <w:r>
-              <w:drawing>
-                <wp:inline xmlns:a="http://schemas.openxmlformats.org/drawingml/2006/main" xmlns:pic="http://schemas.openxmlformats.org/drawingml/2006/picture">
-                  <wp:extent cx="432000" cy="432000"/>
-                  <wp:docPr id="113" name="Picture 113"/>
-                  <wp:cNvGraphicFramePr>
-                    <a:graphicFrameLocks noChangeAspect="1"/>
-                  </wp:cNvGraphicFramePr>
-                  <a:graphic>
-                    <a:graphicData uri="http://schemas.openxmlformats.org/drawingml/2006/picture">
-                      <pic:pic>
-                        <pic:nvPicPr>
-                          <pic:cNvPr id="0" name="qrcode_56.png"/>
-                          <pic:cNvPicPr/>
-                        </pic:nvPicPr>
-                        <pic:blipFill>
-                          <a:blip r:embed="rId66"/>
-                          <a:stretch>
-                            <a:fillRect/>
-                          </a:stretch>
-                        </pic:blipFill>
-                        <pic:spPr>
-                          <a:xfrm>
-                            <a:off x="0" y="0"/>
-                            <a:ext cx="432000" cy="432000"/>
-                          </a:xfrm>
-                          <a:prstGeom prst="rect"/>
-                        </pic:spPr>
-                      </pic:pic>
-                    </a:graphicData>
-                  </a:graphic>
-                </wp:inline>
-              </w:drawing>
-              <w:drawing>
-                <wp:inline xmlns:a="http://schemas.openxmlformats.org/drawingml/2006/main" xmlns:pic="http://schemas.openxmlformats.org/drawingml/2006/picture">
-                  <wp:extent cx="432000" cy="432000"/>
-                  <wp:docPr id="114" name="Picture 114"/>
-                  <wp:cNvGraphicFramePr>
-                    <a:graphicFrameLocks noChangeAspect="1"/>
-                  </wp:cNvGraphicFramePr>
-                  <a:graphic>
-                    <a:graphicData uri="http://schemas.openxmlformats.org/drawingml/2006/picture">
-                      <pic:pic>
-                        <pic:nvPicPr>
-                          <pic:cNvPr id="0" name="favicon-pichon.png"/>
-                          <pic:cNvPicPr/>
-                        </pic:nvPicPr>
-                        <pic:blipFill>
-                          <a:blip r:embed="rId10"/>
-                          <a:stretch>
-                            <a:fillRect/>
-                          </a:stretch>
-                        </pic:blipFill>
-                        <pic:spPr>
-                          <a:xfrm>
-                            <a:off x="0" y="0"/>
-                            <a:ext cx="432000" cy="432000"/>
-                          </a:xfrm>
-                          <a:prstGeom prst="rect"/>
-                        </pic:spPr>
-                      </pic:pic>
-                    </a:graphicData>
-                  </a:graphic>
-                </wp:inline>
-              </w:drawing>
-              <w:t>qrcode-57</w:t>
-            </w:r>
-          </w:p>
-        </w:tc>
-        <w:tc>
-          <w:tcPr>
-            <w:tcW w:type="dxa" w:w="2268"/>
-            <w:vAlign w:val="center"/>
-          </w:tcPr>
-          <w:p>
-            <w:r>
-              <w:drawing>
-                <wp:inline xmlns:a="http://schemas.openxmlformats.org/drawingml/2006/main" xmlns:pic="http://schemas.openxmlformats.org/drawingml/2006/picture">
-                  <wp:extent cx="432000" cy="432000"/>
-                  <wp:docPr id="115" name="Picture 115"/>
-                  <wp:cNvGraphicFramePr>
-                    <a:graphicFrameLocks noChangeAspect="1"/>
-                  </wp:cNvGraphicFramePr>
-                  <a:graphic>
-                    <a:graphicData uri="http://schemas.openxmlformats.org/drawingml/2006/picture">
-                      <pic:pic>
-                        <pic:nvPicPr>
-                          <pic:cNvPr id="0" name="qrcode_57.png"/>
-                          <pic:cNvPicPr/>
-                        </pic:nvPicPr>
-                        <pic:blipFill>
-                          <a:blip r:embed="rId67"/>
-                          <a:stretch>
-                            <a:fillRect/>
-                          </a:stretch>
-                        </pic:blipFill>
-                        <pic:spPr>
-                          <a:xfrm>
-                            <a:off x="0" y="0"/>
-                            <a:ext cx="432000" cy="432000"/>
-                          </a:xfrm>
-                          <a:prstGeom prst="rect"/>
-                        </pic:spPr>
-                      </pic:pic>
-                    </a:graphicData>
-                  </a:graphic>
-                </wp:inline>
-              </w:drawing>
-              <w:drawing>
-                <wp:inline xmlns:a="http://schemas.openxmlformats.org/drawingml/2006/main" xmlns:pic="http://schemas.openxmlformats.org/drawingml/2006/picture">
-                  <wp:extent cx="432000" cy="432000"/>
-                  <wp:docPr id="116" name="Picture 116"/>
-                  <wp:cNvGraphicFramePr>
-                    <a:graphicFrameLocks noChangeAspect="1"/>
-                  </wp:cNvGraphicFramePr>
-                  <a:graphic>
-                    <a:graphicData uri="http://schemas.openxmlformats.org/drawingml/2006/picture">
-                      <pic:pic>
-                        <pic:nvPicPr>
-                          <pic:cNvPr id="0" name="favicon-pichon.png"/>
-                          <pic:cNvPicPr/>
-                        </pic:nvPicPr>
-                        <pic:blipFill>
-                          <a:blip r:embed="rId10"/>
-                          <a:stretch>
-                            <a:fillRect/>
-                          </a:stretch>
-                        </pic:blipFill>
-                        <pic:spPr>
-                          <a:xfrm>
-                            <a:off x="0" y="0"/>
-                            <a:ext cx="432000" cy="432000"/>
-                          </a:xfrm>
-                          <a:prstGeom prst="rect"/>
-                        </pic:spPr>
-                      </pic:pic>
-                    </a:graphicData>
-                  </a:graphic>
-                </wp:inline>
-              </w:drawing>
-              <w:t>qrcode-58</w:t>
-            </w:r>
-          </w:p>
-        </w:tc>
-        <w:tc>
-          <w:tcPr>
-            <w:tcW w:type="dxa" w:w="2268"/>
-            <w:vAlign w:val="center"/>
-          </w:tcPr>
-          <w:p>
-            <w:r>
-              <w:drawing>
-                <wp:inline xmlns:a="http://schemas.openxmlformats.org/drawingml/2006/main" xmlns:pic="http://schemas.openxmlformats.org/drawingml/2006/picture">
-                  <wp:extent cx="432000" cy="432000"/>
-                  <wp:docPr id="117" name="Picture 117"/>
-                  <wp:cNvGraphicFramePr>
-                    <a:graphicFrameLocks noChangeAspect="1"/>
-                  </wp:cNvGraphicFramePr>
-                  <a:graphic>
-                    <a:graphicData uri="http://schemas.openxmlformats.org/drawingml/2006/picture">
-                      <pic:pic>
-                        <pic:nvPicPr>
-                          <pic:cNvPr id="0" name="qrcode_58.png"/>
-                          <pic:cNvPicPr/>
-                        </pic:nvPicPr>
-                        <pic:blipFill>
-                          <a:blip r:embed="rId68"/>
-                          <a:stretch>
-                            <a:fillRect/>
-                          </a:stretch>
-                        </pic:blipFill>
-                        <pic:spPr>
-                          <a:xfrm>
-                            <a:off x="0" y="0"/>
-                            <a:ext cx="432000" cy="432000"/>
-                          </a:xfrm>
-                          <a:prstGeom prst="rect"/>
-                        </pic:spPr>
-                      </pic:pic>
-                    </a:graphicData>
-                  </a:graphic>
-                </wp:inline>
-              </w:drawing>
-              <w:drawing>
-                <wp:inline xmlns:a="http://schemas.openxmlformats.org/drawingml/2006/main" xmlns:pic="http://schemas.openxmlformats.org/drawingml/2006/picture">
-                  <wp:extent cx="432000" cy="432000"/>
-                  <wp:docPr id="118" name="Picture 118"/>
-                  <wp:cNvGraphicFramePr>
-                    <a:graphicFrameLocks noChangeAspect="1"/>
-                  </wp:cNvGraphicFramePr>
-                  <a:graphic>
-                    <a:graphicData uri="http://schemas.openxmlformats.org/drawingml/2006/picture">
-                      <pic:pic>
-                        <pic:nvPicPr>
-                          <pic:cNvPr id="0" name="favicon-pichon.png"/>
-                          <pic:cNvPicPr/>
-                        </pic:nvPicPr>
-                        <pic:blipFill>
-                          <a:blip r:embed="rId10"/>
-                          <a:stretch>
-                            <a:fillRect/>
-                          </a:stretch>
-                        </pic:blipFill>
-                        <pic:spPr>
-                          <a:xfrm>
-                            <a:off x="0" y="0"/>
-                            <a:ext cx="432000" cy="432000"/>
-                          </a:xfrm>
-                          <a:prstGeom prst="rect"/>
-                        </pic:spPr>
-                      </pic:pic>
-                    </a:graphicData>
-                  </a:graphic>
-                </wp:inline>
-              </w:drawing>
-              <w:t>qrcode-59</w:t>
-            </w:r>
-          </w:p>
-        </w:tc>
-        <w:tc>
-          <w:tcPr>
-            <w:tcW w:type="dxa" w:w="2268"/>
-            <w:vAlign w:val="center"/>
-          </w:tcPr>
-          <w:p>
-            <w:r>
-              <w:drawing>
-                <wp:inline xmlns:a="http://schemas.openxmlformats.org/drawingml/2006/main" xmlns:pic="http://schemas.openxmlformats.org/drawingml/2006/picture">
-                  <wp:extent cx="432000" cy="432000"/>
-                  <wp:docPr id="119" name="Picture 119"/>
-                  <wp:cNvGraphicFramePr>
-                    <a:graphicFrameLocks noChangeAspect="1"/>
-                  </wp:cNvGraphicFramePr>
-                  <a:graphic>
-                    <a:graphicData uri="http://schemas.openxmlformats.org/drawingml/2006/picture">
-                      <pic:pic>
-                        <pic:nvPicPr>
-                          <pic:cNvPr id="0" name="qrcode_59.png"/>
-                          <pic:cNvPicPr/>
-                        </pic:nvPicPr>
-                        <pic:blipFill>
-                          <a:blip r:embed="rId69"/>
-                          <a:stretch>
-                            <a:fillRect/>
-                          </a:stretch>
-                        </pic:blipFill>
-                        <pic:spPr>
-                          <a:xfrm>
-                            <a:off x="0" y="0"/>
-                            <a:ext cx="432000" cy="432000"/>
-                          </a:xfrm>
-                          <a:prstGeom prst="rect"/>
-                        </pic:spPr>
-                      </pic:pic>
-                    </a:graphicData>
-                  </a:graphic>
-                </wp:inline>
-              </w:drawing>
-              <w:drawing>
-                <wp:inline xmlns:a="http://schemas.openxmlformats.org/drawingml/2006/main" xmlns:pic="http://schemas.openxmlformats.org/drawingml/2006/picture">
-                  <wp:extent cx="432000" cy="432000"/>
-                  <wp:docPr id="120" name="Picture 120"/>
-                  <wp:cNvGraphicFramePr>
-                    <a:graphicFrameLocks noChangeAspect="1"/>
-                  </wp:cNvGraphicFramePr>
-                  <a:graphic>
-                    <a:graphicData uri="http://schemas.openxmlformats.org/drawingml/2006/picture">
-                      <pic:pic>
-                        <pic:nvPicPr>
-                          <pic:cNvPr id="0" name="favicon-pichon.png"/>
-                          <pic:cNvPicPr/>
-                        </pic:nvPicPr>
-                        <pic:blipFill>
-                          <a:blip r:embed="rId10"/>
-                          <a:stretch>
-                            <a:fillRect/>
-                          </a:stretch>
-                        </pic:blipFill>
-                        <pic:spPr>
-                          <a:xfrm>
-                            <a:off x="0" y="0"/>
-                            <a:ext cx="432000" cy="432000"/>
-                          </a:xfrm>
-                          <a:prstGeom prst="rect"/>
-                        </pic:spPr>
-                      </pic:pic>
-                    </a:graphicData>
-                  </a:graphic>
-                </wp:inline>
-              </w:drawing>
-              <w:t>qrcode-60</w:t>
-            </w:r>
-          </w:p>
-        </w:tc>
-      </w:tr>
-      <w:tr>
-        <w:trPr>
-          <w:trHeight w:val="567"/>
-        </w:trPr>
-        <w:tc>
-          <w:tcPr>
-            <w:tcW w:type="dxa" w:w="2268"/>
-            <w:vAlign w:val="center"/>
-          </w:tcPr>
-          <w:p>
-            <w:r>
-              <w:drawing>
-                <wp:inline xmlns:a="http://schemas.openxmlformats.org/drawingml/2006/main" xmlns:pic="http://schemas.openxmlformats.org/drawingml/2006/picture">
-                  <wp:extent cx="432000" cy="432000"/>
-                  <wp:docPr id="121" name="Picture 121"/>
-                  <wp:cNvGraphicFramePr>
-                    <a:graphicFrameLocks noChangeAspect="1"/>
-                  </wp:cNvGraphicFramePr>
-                  <a:graphic>
-                    <a:graphicData uri="http://schemas.openxmlformats.org/drawingml/2006/picture">
-                      <pic:pic>
-                        <pic:nvPicPr>
-                          <pic:cNvPr id="0" name="qrcode_60.png"/>
-                          <pic:cNvPicPr/>
-                        </pic:nvPicPr>
-                        <pic:blipFill>
-                          <a:blip r:embed="rId70"/>
-                          <a:stretch>
-                            <a:fillRect/>
-                          </a:stretch>
-                        </pic:blipFill>
-                        <pic:spPr>
-                          <a:xfrm>
-                            <a:off x="0" y="0"/>
-                            <a:ext cx="432000" cy="432000"/>
-                          </a:xfrm>
-                          <a:prstGeom prst="rect"/>
-                        </pic:spPr>
-                      </pic:pic>
-                    </a:graphicData>
-                  </a:graphic>
-                </wp:inline>
-              </w:drawing>
-              <w:drawing>
-                <wp:inline xmlns:a="http://schemas.openxmlformats.org/drawingml/2006/main" xmlns:pic="http://schemas.openxmlformats.org/drawingml/2006/picture">
-                  <wp:extent cx="432000" cy="432000"/>
-                  <wp:docPr id="122" name="Picture 122"/>
-                  <wp:cNvGraphicFramePr>
-                    <a:graphicFrameLocks noChangeAspect="1"/>
-                  </wp:cNvGraphicFramePr>
-                  <a:graphic>
-                    <a:graphicData uri="http://schemas.openxmlformats.org/drawingml/2006/picture">
-                      <pic:pic>
-                        <pic:nvPicPr>
-                          <pic:cNvPr id="0" name="favicon-pichon.png"/>
-                          <pic:cNvPicPr/>
-                        </pic:nvPicPr>
-                        <pic:blipFill>
-                          <a:blip r:embed="rId10"/>
-                          <a:stretch>
-                            <a:fillRect/>
-                          </a:stretch>
-                        </pic:blipFill>
-                        <pic:spPr>
-                          <a:xfrm>
-                            <a:off x="0" y="0"/>
-                            <a:ext cx="432000" cy="432000"/>
-                          </a:xfrm>
-                          <a:prstGeom prst="rect"/>
-                        </pic:spPr>
-                      </pic:pic>
-                    </a:graphicData>
-                  </a:graphic>
-                </wp:inline>
-              </w:drawing>
-              <w:t>qrcode-61</w:t>
-            </w:r>
-          </w:p>
-        </w:tc>
-        <w:tc>
-          <w:tcPr>
-            <w:tcW w:type="dxa" w:w="2268"/>
-            <w:vAlign w:val="center"/>
-          </w:tcPr>
-          <w:p>
-            <w:r>
-              <w:drawing>
-                <wp:inline xmlns:a="http://schemas.openxmlformats.org/drawingml/2006/main" xmlns:pic="http://schemas.openxmlformats.org/drawingml/2006/picture">
-                  <wp:extent cx="432000" cy="432000"/>
-                  <wp:docPr id="123" name="Picture 123"/>
-                  <wp:cNvGraphicFramePr>
-                    <a:graphicFrameLocks noChangeAspect="1"/>
-                  </wp:cNvGraphicFramePr>
-                  <a:graphic>
-                    <a:graphicData uri="http://schemas.openxmlformats.org/drawingml/2006/picture">
-                      <pic:pic>
-                        <pic:nvPicPr>
-                          <pic:cNvPr id="0" name="qrcode_61.png"/>
-                          <pic:cNvPicPr/>
-                        </pic:nvPicPr>
-                        <pic:blipFill>
-                          <a:blip r:embed="rId71"/>
-                          <a:stretch>
-                            <a:fillRect/>
-                          </a:stretch>
-                        </pic:blipFill>
-                        <pic:spPr>
-                          <a:xfrm>
-                            <a:off x="0" y="0"/>
-                            <a:ext cx="432000" cy="432000"/>
-                          </a:xfrm>
-                          <a:prstGeom prst="rect"/>
-                        </pic:spPr>
-                      </pic:pic>
-                    </a:graphicData>
-                  </a:graphic>
-                </wp:inline>
-              </w:drawing>
-              <w:drawing>
-                <wp:inline xmlns:a="http://schemas.openxmlformats.org/drawingml/2006/main" xmlns:pic="http://schemas.openxmlformats.org/drawingml/2006/picture">
-                  <wp:extent cx="432000" cy="432000"/>
-                  <wp:docPr id="124" name="Picture 124"/>
-                  <wp:cNvGraphicFramePr>
-                    <a:graphicFrameLocks noChangeAspect="1"/>
-                  </wp:cNvGraphicFramePr>
-                  <a:graphic>
-                    <a:graphicData uri="http://schemas.openxmlformats.org/drawingml/2006/picture">
-                      <pic:pic>
-                        <pic:nvPicPr>
-                          <pic:cNvPr id="0" name="favicon-pichon.png"/>
-                          <pic:cNvPicPr/>
-                        </pic:nvPicPr>
-                        <pic:blipFill>
-                          <a:blip r:embed="rId10"/>
-                          <a:stretch>
-                            <a:fillRect/>
-                          </a:stretch>
-                        </pic:blipFill>
-                        <pic:spPr>
-                          <a:xfrm>
-                            <a:off x="0" y="0"/>
-                            <a:ext cx="432000" cy="432000"/>
-                          </a:xfrm>
-                          <a:prstGeom prst="rect"/>
-                        </pic:spPr>
-                      </pic:pic>
-                    </a:graphicData>
-                  </a:graphic>
-                </wp:inline>
-              </w:drawing>
-              <w:t>qrcode-62</w:t>
-            </w:r>
-          </w:p>
-        </w:tc>
-        <w:tc>
-          <w:tcPr>
-            <w:tcW w:type="dxa" w:w="2268"/>
-            <w:vAlign w:val="center"/>
-          </w:tcPr>
-          <w:p>
-            <w:r>
-              <w:drawing>
-                <wp:inline xmlns:a="http://schemas.openxmlformats.org/drawingml/2006/main" xmlns:pic="http://schemas.openxmlformats.org/drawingml/2006/picture">
-                  <wp:extent cx="432000" cy="432000"/>
-                  <wp:docPr id="125" name="Picture 125"/>
-                  <wp:cNvGraphicFramePr>
-                    <a:graphicFrameLocks noChangeAspect="1"/>
-                  </wp:cNvGraphicFramePr>
-                  <a:graphic>
-                    <a:graphicData uri="http://schemas.openxmlformats.org/drawingml/2006/picture">
-                      <pic:pic>
-                        <pic:nvPicPr>
-                          <pic:cNvPr id="0" name="qrcode_62.png"/>
-                          <pic:cNvPicPr/>
-                        </pic:nvPicPr>
-                        <pic:blipFill>
-                          <a:blip r:embed="rId72"/>
-                          <a:stretch>
-                            <a:fillRect/>
-                          </a:stretch>
-                        </pic:blipFill>
-                        <pic:spPr>
-                          <a:xfrm>
-                            <a:off x="0" y="0"/>
-                            <a:ext cx="432000" cy="432000"/>
-                          </a:xfrm>
-                          <a:prstGeom prst="rect"/>
-                        </pic:spPr>
-                      </pic:pic>
-                    </a:graphicData>
-                  </a:graphic>
-                </wp:inline>
-              </w:drawing>
-              <w:drawing>
-                <wp:inline xmlns:a="http://schemas.openxmlformats.org/drawingml/2006/main" xmlns:pic="http://schemas.openxmlformats.org/drawingml/2006/picture">
-                  <wp:extent cx="432000" cy="432000"/>
-                  <wp:docPr id="126" name="Picture 126"/>
-                  <wp:cNvGraphicFramePr>
-                    <a:graphicFrameLocks noChangeAspect="1"/>
-                  </wp:cNvGraphicFramePr>
-                  <a:graphic>
-                    <a:graphicData uri="http://schemas.openxmlformats.org/drawingml/2006/picture">
-                      <pic:pic>
-                        <pic:nvPicPr>
-                          <pic:cNvPr id="0" name="favicon-pichon.png"/>
-                          <pic:cNvPicPr/>
-                        </pic:nvPicPr>
-                        <pic:blipFill>
-                          <a:blip r:embed="rId10"/>
-                          <a:stretch>
-                            <a:fillRect/>
-                          </a:stretch>
-                        </pic:blipFill>
-                        <pic:spPr>
-                          <a:xfrm>
-                            <a:off x="0" y="0"/>
-                            <a:ext cx="432000" cy="432000"/>
-                          </a:xfrm>
-                          <a:prstGeom prst="rect"/>
-                        </pic:spPr>
-                      </pic:pic>
-                    </a:graphicData>
-                  </a:graphic>
-                </wp:inline>
-              </w:drawing>
-              <w:t>qrcode-63</w:t>
-            </w:r>
-          </w:p>
-        </w:tc>
-        <w:tc>
-          <w:tcPr>
-            <w:tcW w:type="dxa" w:w="2268"/>
-            <w:vAlign w:val="center"/>
-          </w:tcPr>
-          <w:p>
-            <w:r>
-              <w:drawing>
-                <wp:inline xmlns:a="http://schemas.openxmlformats.org/drawingml/2006/main" xmlns:pic="http://schemas.openxmlformats.org/drawingml/2006/picture">
-                  <wp:extent cx="432000" cy="432000"/>
-                  <wp:docPr id="127" name="Picture 127"/>
-                  <wp:cNvGraphicFramePr>
-                    <a:graphicFrameLocks noChangeAspect="1"/>
-                  </wp:cNvGraphicFramePr>
-                  <a:graphic>
-                    <a:graphicData uri="http://schemas.openxmlformats.org/drawingml/2006/picture">
-                      <pic:pic>
-                        <pic:nvPicPr>
-                          <pic:cNvPr id="0" name="qrcode_63.png"/>
-                          <pic:cNvPicPr/>
-                        </pic:nvPicPr>
-                        <pic:blipFill>
-                          <a:blip r:embed="rId73"/>
-                          <a:stretch>
-                            <a:fillRect/>
-                          </a:stretch>
-                        </pic:blipFill>
-                        <pic:spPr>
-                          <a:xfrm>
-                            <a:off x="0" y="0"/>
-                            <a:ext cx="432000" cy="432000"/>
-                          </a:xfrm>
-                          <a:prstGeom prst="rect"/>
-                        </pic:spPr>
-                      </pic:pic>
-                    </a:graphicData>
-                  </a:graphic>
-                </wp:inline>
-              </w:drawing>
-              <w:drawing>
-                <wp:inline xmlns:a="http://schemas.openxmlformats.org/drawingml/2006/main" xmlns:pic="http://schemas.openxmlformats.org/drawingml/2006/picture">
-                  <wp:extent cx="432000" cy="432000"/>
-                  <wp:docPr id="128" name="Picture 128"/>
-                  <wp:cNvGraphicFramePr>
-                    <a:graphicFrameLocks noChangeAspect="1"/>
-                  </wp:cNvGraphicFramePr>
-                  <a:graphic>
-                    <a:graphicData uri="http://schemas.openxmlformats.org/drawingml/2006/picture">
-                      <pic:pic>
-                        <pic:nvPicPr>
-                          <pic:cNvPr id="0" name="favicon-pichon.png"/>
-                          <pic:cNvPicPr/>
-                        </pic:nvPicPr>
-                        <pic:blipFill>
-                          <a:blip r:embed="rId10"/>
-                          <a:stretch>
-                            <a:fillRect/>
-                          </a:stretch>
-                        </pic:blipFill>
-                        <pic:spPr>
-                          <a:xfrm>
-                            <a:off x="0" y="0"/>
-                            <a:ext cx="432000" cy="432000"/>
-                          </a:xfrm>
-                          <a:prstGeom prst="rect"/>
-                        </pic:spPr>
-                      </pic:pic>
-                    </a:graphicData>
-                  </a:graphic>
-                </wp:inline>
-              </w:drawing>
-              <w:t>qrcode-64</w:t>
-            </w:r>
-          </w:p>
-        </w:tc>
-        <w:tc>
-          <w:tcPr>
-            <w:tcW w:type="dxa" w:w="2268"/>
-            <w:vAlign w:val="center"/>
-          </w:tcPr>
-          <w:p>
-            <w:r>
-              <w:drawing>
-                <wp:inline xmlns:a="http://schemas.openxmlformats.org/drawingml/2006/main" xmlns:pic="http://schemas.openxmlformats.org/drawingml/2006/picture">
-                  <wp:extent cx="432000" cy="432000"/>
-                  <wp:docPr id="129" name="Picture 129"/>
-                  <wp:cNvGraphicFramePr>
-                    <a:graphicFrameLocks noChangeAspect="1"/>
-                  </wp:cNvGraphicFramePr>
-                  <a:graphic>
-                    <a:graphicData uri="http://schemas.openxmlformats.org/drawingml/2006/picture">
-                      <pic:pic>
-                        <pic:nvPicPr>
-                          <pic:cNvPr id="0" name="qrcode_64.png"/>
-                          <pic:cNvPicPr/>
-                        </pic:nvPicPr>
-                        <pic:blipFill>
-                          <a:blip r:embed="rId74"/>
-                          <a:stretch>
-                            <a:fillRect/>
-                          </a:stretch>
-                        </pic:blipFill>
-                        <pic:spPr>
-                          <a:xfrm>
-                            <a:off x="0" y="0"/>
-                            <a:ext cx="432000" cy="432000"/>
-                          </a:xfrm>
-                          <a:prstGeom prst="rect"/>
-                        </pic:spPr>
-                      </pic:pic>
-                    </a:graphicData>
-                  </a:graphic>
-                </wp:inline>
-              </w:drawing>
-              <w:drawing>
-                <wp:inline xmlns:a="http://schemas.openxmlformats.org/drawingml/2006/main" xmlns:pic="http://schemas.openxmlformats.org/drawingml/2006/picture">
-                  <wp:extent cx="432000" cy="432000"/>
-                  <wp:docPr id="130" name="Picture 130"/>
-                  <wp:cNvGraphicFramePr>
-                    <a:graphicFrameLocks noChangeAspect="1"/>
-                  </wp:cNvGraphicFramePr>
-                  <a:graphic>
-                    <a:graphicData uri="http://schemas.openxmlformats.org/drawingml/2006/picture">
-                      <pic:pic>
-                        <pic:nvPicPr>
-                          <pic:cNvPr id="0" name="favicon-pichon.png"/>
-                          <pic:cNvPicPr/>
-                        </pic:nvPicPr>
-                        <pic:blipFill>
-                          <a:blip r:embed="rId10"/>
-                          <a:stretch>
-                            <a:fillRect/>
-                          </a:stretch>
-                        </pic:blipFill>
-                        <pic:spPr>
-                          <a:xfrm>
-                            <a:off x="0" y="0"/>
-                            <a:ext cx="432000" cy="432000"/>
-                          </a:xfrm>
-                          <a:prstGeom prst="rect"/>
-                        </pic:spPr>
-                      </pic:pic>
-                    </a:graphicData>
-                  </a:graphic>
-                </wp:inline>
-              </w:drawing>
-              <w:t>qrcode-65</w:t>
-            </w:r>
-          </w:p>
+          <w:p/>
         </w:tc>
       </w:tr>
     </w:tbl>

</xml_diff>